<commit_message>
game timer and more
</commit_message>
<xml_diff>
--- a/Analyse SusbSet - Sijmen Huizenga.docx
+++ b/Analyse SusbSet - Sijmen Huizenga.docx
@@ -1,6 +1,6 @@
 
 <file path=word/document.xml><?xml version="1.0" encoding="utf-8"?>
-<w:document xmlns:wpc="http://schemas.microsoft.com/office/word/2010/wordprocessingCanvas" xmlns:mc="http://schemas.openxmlformats.org/markup-compatibility/2006" xmlns:o="urn:schemas-microsoft-com:office:office" xmlns:r="http://schemas.openxmlformats.org/officeDocument/2006/relationships" xmlns:m="http://schemas.openxmlformats.org/officeDocument/2006/math" xmlns:v="urn:schemas-microsoft-com:vml" xmlns:wp14="http://schemas.microsoft.com/office/word/2010/wordprocessingDrawing" xmlns:wp="http://schemas.openxmlformats.org/drawingml/2006/wordprocessingDrawing" xmlns:w10="urn:schemas-microsoft-com:office:word" xmlns:w="http://schemas.openxmlformats.org/wordprocessingml/2006/main" xmlns:w14="http://schemas.microsoft.com/office/word/2010/wordml" xmlns:w15="http://schemas.microsoft.com/office/word/2012/wordml" xmlns:wpg="http://schemas.microsoft.com/office/word/2010/wordprocessingGroup" xmlns:wpi="http://schemas.microsoft.com/office/word/2010/wordprocessingInk" xmlns:wne="http://schemas.microsoft.com/office/word/2006/wordml" xmlns:wps="http://schemas.microsoft.com/office/word/2010/wordprocessingShape" mc:Ignorable="w14 w15 wp14">
+<w:document xmlns:wpc="http://schemas.microsoft.com/office/word/2010/wordprocessingCanvas" xmlns:mc="http://schemas.openxmlformats.org/markup-compatibility/2006" xmlns:o="urn:schemas-microsoft-com:office:office" xmlns:r="http://schemas.openxmlformats.org/officeDocument/2006/relationships" xmlns:m="http://schemas.openxmlformats.org/officeDocument/2006/math" xmlns:v="urn:schemas-microsoft-com:vml" xmlns:wp14="http://schemas.microsoft.com/office/word/2010/wordprocessingDrawing" xmlns:wp="http://schemas.openxmlformats.org/drawingml/2006/wordprocessingDrawing" xmlns:w10="urn:schemas-microsoft-com:office:word" xmlns:w="http://schemas.openxmlformats.org/wordprocessingml/2006/main" xmlns:w14="http://schemas.microsoft.com/office/word/2010/wordml" xmlns:wpg="http://schemas.microsoft.com/office/word/2010/wordprocessingGroup" xmlns:wpi="http://schemas.microsoft.com/office/word/2010/wordprocessingInk" xmlns:wne="http://schemas.microsoft.com/office/word/2006/wordml" xmlns:wps="http://schemas.microsoft.com/office/word/2010/wordprocessingShape" mc:Ignorable="w14 wp14">
   <w:body>
     <w:p>
       <w:pPr>
@@ -1918,7 +1918,7 @@
       <w:r>
         <w:t xml:space="preserve">ogelijke kaarten zijn online te vinden: </w:t>
       </w:r>
-      <w:hyperlink r:id="rId8" w:history="1">
+      <w:hyperlink r:id="rId9" w:history="1">
         <w:r>
           <w:rPr>
             <w:rStyle w:val="Hyperlink"/>
@@ -1929,7 +1929,7 @@
       <w:r>
         <w:t xml:space="preserve"> en </w:t>
       </w:r>
-      <w:hyperlink r:id="rId9" w:history="1">
+      <w:hyperlink r:id="rId10" w:history="1">
         <w:r>
           <w:rPr>
             <w:rStyle w:val="Hyperlink"/>
@@ -1989,7 +1989,7 @@
                     </pic:cNvPicPr>
                   </pic:nvPicPr>
                   <pic:blipFill rotWithShape="1">
-                    <a:blip r:embed="rId10" cstate="print">
+                    <a:blip r:embed="rId11" cstate="print">
                       <a:extLst>
                         <a:ext uri="{28A0092B-C50C-407E-A947-70E740481C1C}">
                           <a14:useLocalDpi xmlns:a14="http://schemas.microsoft.com/office/drawing/2010/main" val="0"/>
@@ -2089,27 +2089,14 @@
                             <w:r>
                               <w:t xml:space="preserve">Voorbeeld </w:t>
                             </w:r>
-                            <w:r>
-                              <w:fldChar w:fldCharType="begin"/>
-                            </w:r>
-                            <w:r>
-                              <w:instrText xml:space="preserve"> SEQ voorbeeld \* ARABIC </w:instrText>
-                            </w:r>
-                            <w:r>
-                              <w:fldChar w:fldCharType="separate"/>
-                            </w:r>
-                            <w:r>
-                              <w:rPr>
-                                <w:noProof/>
-                              </w:rPr>
-                              <w:t>1</w:t>
-                            </w:r>
-                            <w:r>
-                              <w:rPr>
-                                <w:noProof/>
-                              </w:rPr>
-                              <w:fldChar w:fldCharType="end"/>
-                            </w:r>
+                            <w:fldSimple w:instr=" SEQ voorbeeld \* ARABIC ">
+                              <w:r>
+                                <w:rPr>
+                                  <w:noProof/>
+                                </w:rPr>
+                                <w:t>1</w:t>
+                              </w:r>
+                            </w:fldSimple>
                             <w:bookmarkEnd w:id="5"/>
                           </w:p>
                         </w:txbxContent>
@@ -2128,7 +2115,7 @@
           </mc:Choice>
           <mc:Fallback>
             <w:pict>
-              <v:shapetype w14:anchorId="2ED7BF2C" id="_x0000_t202" coordsize="21600,21600" o:spt="202" path="m,l,21600r21600,l21600,xe">
+              <v:shapetype id="_x0000_t202" coordsize="21600,21600" o:spt="202" path="m,l,21600r21600,l21600,xe">
                 <v:stroke joinstyle="miter"/>
                 <v:path gradientshapeok="t" o:connecttype="rect"/>
               </v:shapetype>
@@ -2258,7 +2245,7 @@
                     </pic:cNvPicPr>
                   </pic:nvPicPr>
                   <pic:blipFill rotWithShape="1">
-                    <a:blip r:embed="rId11" cstate="print">
+                    <a:blip r:embed="rId12" cstate="print">
                       <a:extLst>
                         <a:ext uri="{28A0092B-C50C-407E-A947-70E740481C1C}">
                           <a14:useLocalDpi xmlns:a14="http://schemas.microsoft.com/office/drawing/2010/main" val="0"/>
@@ -2396,32 +2383,19 @@
                                 <w:noProof/>
                               </w:rPr>
                             </w:pPr>
-                            <w:bookmarkStart w:id="7" w:name="_Ref401173756"/>
+                            <w:bookmarkStart w:id="6" w:name="_Ref401173756"/>
                             <w:r>
                               <w:t xml:space="preserve">Voorbeeld </w:t>
                             </w:r>
-                            <w:r>
-                              <w:fldChar w:fldCharType="begin"/>
-                            </w:r>
-                            <w:r>
-                              <w:instrText xml:space="preserve"> SEQ voorbeeld \* ARABIC </w:instrText>
-                            </w:r>
-                            <w:r>
-                              <w:fldChar w:fldCharType="separate"/>
-                            </w:r>
-                            <w:r>
-                              <w:rPr>
-                                <w:noProof/>
-                              </w:rPr>
-                              <w:t>2</w:t>
-                            </w:r>
-                            <w:r>
-                              <w:rPr>
-                                <w:noProof/>
-                              </w:rPr>
-                              <w:fldChar w:fldCharType="end"/>
-                            </w:r>
-                            <w:bookmarkEnd w:id="7"/>
+                            <w:fldSimple w:instr=" SEQ voorbeeld \* ARABIC ">
+                              <w:r>
+                                <w:rPr>
+                                  <w:noProof/>
+                                </w:rPr>
+                                <w:t>2</w:t>
+                              </w:r>
+                            </w:fldSimple>
+                            <w:bookmarkEnd w:id="6"/>
                           </w:p>
                         </w:txbxContent>
                       </wps:txbx>
@@ -2439,7 +2413,7 @@
           </mc:Choice>
           <mc:Fallback>
             <w:pict>
-              <v:shape w14:anchorId="55B38E56" id="Tekstvak 5" o:spid="_x0000_s1027" type="#_x0000_t202" style="position:absolute;margin-left:314.8pt;margin-top:84.3pt;width:195.2pt;height:.05pt;z-index:-251651072;visibility:visible;mso-wrap-style:square;mso-wrap-distance-left:9pt;mso-wrap-distance-top:0;mso-wrap-distance-right:9pt;mso-wrap-distance-bottom:0;mso-position-horizontal:absolute;mso-position-horizontal-relative:text;mso-position-vertical:absolute;mso-position-vertical-relative:text;v-text-anchor:top" o:gfxdata="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" stroked="f">
+              <v:shape id="Tekstvak 5" o:spid="_x0000_s1027" type="#_x0000_t202" style="position:absolute;margin-left:314.8pt;margin-top:84.3pt;width:195.2pt;height:.05pt;z-index:-251651072;visibility:visible;mso-wrap-style:square;mso-wrap-distance-left:9pt;mso-wrap-distance-top:0;mso-wrap-distance-right:9pt;mso-wrap-distance-bottom:0;mso-position-horizontal:absolute;mso-position-horizontal-relative:text;mso-position-vertical:absolute;mso-position-vertical-relative:text;v-text-anchor:top" o:gfxdata="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" stroked="f">
                 <v:textbox style="mso-fit-shape-to-text:t" inset="0,0,0,0">
                   <w:txbxContent>
                     <w:p>
@@ -2620,32 +2594,19 @@
                                 <w:noProof/>
                               </w:rPr>
                             </w:pPr>
-                            <w:bookmarkStart w:id="9" w:name="_Ref401173748"/>
+                            <w:bookmarkStart w:id="7" w:name="_Ref401173748"/>
                             <w:r>
                               <w:t xml:space="preserve">voorbeeld </w:t>
                             </w:r>
-                            <w:r>
-                              <w:fldChar w:fldCharType="begin"/>
-                            </w:r>
-                            <w:r>
-                              <w:instrText xml:space="preserve"> SEQ voorbeeld \* ARABIC </w:instrText>
-                            </w:r>
-                            <w:r>
-                              <w:fldChar w:fldCharType="separate"/>
-                            </w:r>
-                            <w:r>
-                              <w:rPr>
-                                <w:noProof/>
-                              </w:rPr>
-                              <w:t>3</w:t>
-                            </w:r>
-                            <w:r>
-                              <w:rPr>
-                                <w:noProof/>
-                              </w:rPr>
-                              <w:fldChar w:fldCharType="end"/>
-                            </w:r>
-                            <w:bookmarkEnd w:id="9"/>
+                            <w:fldSimple w:instr=" SEQ voorbeeld \* ARABIC ">
+                              <w:r>
+                                <w:rPr>
+                                  <w:noProof/>
+                                </w:rPr>
+                                <w:t>3</w:t>
+                              </w:r>
+                            </w:fldSimple>
+                            <w:bookmarkEnd w:id="7"/>
                           </w:p>
                         </w:txbxContent>
                       </wps:txbx>
@@ -2669,7 +2630,7 @@
           </mc:Choice>
           <mc:Fallback>
             <w:pict>
-              <v:shape w14:anchorId="1541B086" id="Tekstvak 6" o:spid="_x0000_s1028" type="#_x0000_t202" style="position:absolute;margin-left:315.45pt;margin-top:105.6pt;width:96.4pt;height:20.65pt;z-index:-251646976;visibility:visible;mso-wrap-style:square;mso-width-percent:0;mso-height-percent:0;mso-wrap-distance-left:9pt;mso-wrap-distance-top:0;mso-wrap-distance-right:9pt;mso-wrap-distance-bottom:0;mso-position-horizontal:absolute;mso-position-horizontal-relative:text;mso-position-vertical:absolute;mso-position-vertical-relative:text;mso-width-percent:0;mso-height-percent:0;mso-width-relative:margin;mso-height-relative:margin;v-text-anchor:top" o:gfxdata="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" stroked="f">
+              <v:shape id="Tekstvak 6" o:spid="_x0000_s1028" type="#_x0000_t202" style="position:absolute;margin-left:315.45pt;margin-top:105.6pt;width:96.4pt;height:20.65pt;z-index:-251646976;visibility:visible;mso-wrap-style:square;mso-width-percent:0;mso-height-percent:0;mso-wrap-distance-left:9pt;mso-wrap-distance-top:0;mso-wrap-distance-right:9pt;mso-wrap-distance-bottom:0;mso-position-horizontal:absolute;mso-position-horizontal-relative:text;mso-position-vertical:absolute;mso-position-vertical-relative:text;mso-width-percent:0;mso-height-percent:0;mso-width-relative:margin;mso-height-relative:margin;v-text-anchor:top" o:gfxdata="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" stroked="f">
                 <v:textbox inset="0,0,0,0">
                   <w:txbxContent>
                     <w:p>
@@ -2795,7 +2756,7 @@
                     </pic:cNvPicPr>
                   </pic:nvPicPr>
                   <pic:blipFill rotWithShape="1">
-                    <a:blip r:embed="rId12" cstate="print">
+                    <a:blip r:embed="rId13" cstate="print">
                       <a:extLst>
                         <a:ext uri="{28A0092B-C50C-407E-A947-70E740481C1C}">
                           <a14:useLocalDpi xmlns:a14="http://schemas.microsoft.com/office/drawing/2010/main" val="0"/>
@@ -2893,12 +2854,12 @@
       <w:pPr>
         <w:pStyle w:val="Kop1"/>
       </w:pPr>
-      <w:bookmarkStart w:id="11" w:name="_Toc401217883"/>
+      <w:bookmarkStart w:id="8" w:name="_Toc401217883"/>
       <w:r>
         <w:lastRenderedPageBreak/>
         <w:t>Functionaliteit</w:t>
       </w:r>
-      <w:bookmarkEnd w:id="11"/>
+      <w:bookmarkEnd w:id="8"/>
     </w:p>
     <w:p>
       <w:r>
@@ -2970,11 +2931,11 @@
       <w:pPr>
         <w:pStyle w:val="Kop2"/>
       </w:pPr>
-      <w:bookmarkStart w:id="12" w:name="_Toc401217884"/>
+      <w:bookmarkStart w:id="9" w:name="_Toc401217884"/>
       <w:r>
         <w:t>Menu</w:t>
       </w:r>
-      <w:bookmarkEnd w:id="12"/>
+      <w:bookmarkEnd w:id="9"/>
     </w:p>
     <w:p>
       <w:r>
@@ -3035,11 +2996,11 @@
       <w:pPr>
         <w:pStyle w:val="Kop2"/>
       </w:pPr>
-      <w:bookmarkStart w:id="13" w:name="_Toc401217885"/>
+      <w:bookmarkStart w:id="10" w:name="_Toc401217885"/>
       <w:r>
         <w:t>Game</w:t>
       </w:r>
-      <w:bookmarkEnd w:id="13"/>
+      <w:bookmarkEnd w:id="10"/>
     </w:p>
     <w:p>
       <w:r>
@@ -3220,11 +3181,11 @@
       <w:pPr>
         <w:pStyle w:val="Kop2"/>
       </w:pPr>
-      <w:bookmarkStart w:id="14" w:name="_Toc401217886"/>
+      <w:bookmarkStart w:id="11" w:name="_Toc401217886"/>
       <w:r>
         <w:t>Scorebord</w:t>
       </w:r>
-      <w:bookmarkEnd w:id="14"/>
+      <w:bookmarkEnd w:id="11"/>
     </w:p>
     <w:p>
       <w:r>
@@ -3257,12 +3218,12 @@
       <w:pPr>
         <w:pStyle w:val="Kop2"/>
       </w:pPr>
-      <w:bookmarkStart w:id="15" w:name="_Toc401217887"/>
+      <w:bookmarkStart w:id="12" w:name="_Toc401217887"/>
       <w:proofErr w:type="spellStart"/>
       <w:r>
         <w:t>About</w:t>
       </w:r>
-      <w:bookmarkEnd w:id="15"/>
+      <w:bookmarkEnd w:id="12"/>
       <w:proofErr w:type="spellEnd"/>
     </w:p>
     <w:p>
@@ -3282,12 +3243,12 @@
       <w:pPr>
         <w:pStyle w:val="Kop2"/>
       </w:pPr>
-      <w:bookmarkStart w:id="16" w:name="_Toc401217888"/>
+      <w:bookmarkStart w:id="13" w:name="_Toc401217888"/>
       <w:proofErr w:type="spellStart"/>
       <w:r>
         <w:t>Sneltoetsen</w:t>
       </w:r>
-      <w:bookmarkEnd w:id="16"/>
+      <w:bookmarkEnd w:id="13"/>
       <w:proofErr w:type="spellEnd"/>
     </w:p>
     <w:p>
@@ -3370,12 +3331,12 @@
       <w:pPr>
         <w:pStyle w:val="Kop1"/>
       </w:pPr>
-      <w:bookmarkStart w:id="17" w:name="_Toc401217889"/>
+      <w:bookmarkStart w:id="14" w:name="_Toc401217889"/>
       <w:r>
         <w:lastRenderedPageBreak/>
         <w:t>Systeem</w:t>
       </w:r>
-      <w:bookmarkEnd w:id="17"/>
+      <w:bookmarkEnd w:id="14"/>
     </w:p>
     <w:p>
       <w:r>
@@ -3433,14 +3394,14 @@
       <w:pPr>
         <w:pStyle w:val="Kop2"/>
       </w:pPr>
-      <w:bookmarkStart w:id="18" w:name="_Toc401217890"/>
+      <w:bookmarkStart w:id="15" w:name="_Toc401217890"/>
       <w:r>
         <w:t>Component</w:t>
       </w:r>
       <w:r>
         <w:t>en</w:t>
       </w:r>
-      <w:bookmarkEnd w:id="18"/>
+      <w:bookmarkEnd w:id="15"/>
     </w:p>
     <w:p>
       <w:r>
@@ -3454,11 +3415,11 @@
       <w:pPr>
         <w:pStyle w:val="Kop3"/>
       </w:pPr>
-      <w:bookmarkStart w:id="19" w:name="_Toc401217891"/>
+      <w:bookmarkStart w:id="16" w:name="_Toc401217891"/>
       <w:r>
         <w:t>Schermen</w:t>
       </w:r>
-      <w:bookmarkEnd w:id="19"/>
+      <w:bookmarkEnd w:id="16"/>
     </w:p>
     <w:p>
       <w:r>
@@ -3624,11 +3585,11 @@
       <w:pPr>
         <w:pStyle w:val="Kop3"/>
       </w:pPr>
-      <w:bookmarkStart w:id="20" w:name="_Toc401217892"/>
+      <w:bookmarkStart w:id="17" w:name="_Toc401217892"/>
       <w:r>
         <w:t>Knoppen</w:t>
       </w:r>
-      <w:bookmarkEnd w:id="20"/>
+      <w:bookmarkEnd w:id="17"/>
     </w:p>
     <w:p>
       <w:pPr>
@@ -3902,11 +3863,11 @@
       <w:pPr>
         <w:pStyle w:val="Kop2"/>
       </w:pPr>
-      <w:bookmarkStart w:id="21" w:name="_Toc401217893"/>
+      <w:bookmarkStart w:id="18" w:name="_Toc401217893"/>
       <w:r>
         <w:t>Game</w:t>
       </w:r>
-      <w:bookmarkEnd w:id="21"/>
+      <w:bookmarkEnd w:id="18"/>
     </w:p>
     <w:p>
       <w:r>
@@ -4546,7 +4507,21 @@
     </w:p>
     <w:p>
       <w:r>
-        <w:t xml:space="preserve">Om een stapel kaarten weer te geven wordt een String array gebruikt. </w:t>
+        <w:t>Om een stapel kaarten</w:t>
+      </w:r>
+      <w:r>
+        <w:t xml:space="preserve"> weer te geven wordt een </w:t>
+      </w:r>
+      <w:proofErr w:type="spellStart"/>
+      <w:r>
+        <w:t>StringList</w:t>
+      </w:r>
+      <w:proofErr w:type="spellEnd"/>
+      <w:r>
+        <w:t xml:space="preserve"> </w:t>
+      </w:r>
+      <w:r>
+        <w:t xml:space="preserve">gebruikt. </w:t>
       </w:r>
       <w:r>
         <w:t xml:space="preserve">Om een volledige set te genereren wordt de functie </w:t>
@@ -4573,7 +4548,15 @@
       </w:r>
       <w:proofErr w:type="spellEnd"/>
       <w:r>
-        <w:t xml:space="preserve">) gebruikt. Deze functie geeft een String[] terug met 27 of 81 kaarten. Dit hangt af van de </w:t>
+        <w:t xml:space="preserve">) gebruikt. Deze functie geeft een </w:t>
+      </w:r>
+      <w:proofErr w:type="spellStart"/>
+      <w:r>
+        <w:t>StringList</w:t>
+      </w:r>
+      <w:proofErr w:type="spellEnd"/>
+      <w:r>
+        <w:t xml:space="preserve"> terug met 27 of 81 kaarten. Dit hangt af van de </w:t>
       </w:r>
       <w:proofErr w:type="spellStart"/>
       <w:r>
@@ -4581,47 +4564,104 @@
       </w:r>
       <w:proofErr w:type="spellEnd"/>
       <w:r>
-        <w:t xml:space="preserve"> die is ingegeven. Bij waar wordt een stapel gemaakt voor een simpele game, bij onwaar wordt een stapel gemaakt die gebruikt kan worden bij de originele game.</w:t>
-      </w:r>
-    </w:p>
-    <w:p>
-      <w:r>
+        <w:t xml:space="preserve"> die is ingegeven. Bij </w:t>
+      </w:r>
+      <w:r>
+        <w:t>‘</w:t>
+      </w:r>
+      <w:r>
+        <w:t>waar</w:t>
+      </w:r>
+      <w:r>
+        <w:t>’</w:t>
+      </w:r>
+      <w:r>
+        <w:t xml:space="preserve"> wordt een stapel gemaakt voor een simpele game, bij </w:t>
+      </w:r>
+      <w:r>
+        <w:t>‘</w:t>
+      </w:r>
+      <w:r>
+        <w:t>onwaar</w:t>
+      </w:r>
+      <w:r>
+        <w:t>’</w:t>
+      </w:r>
+      <w:r>
+        <w:t xml:space="preserve"> wordt een stapel gemaakt die gebruikt kan worden bij de originele game.</w:t>
+      </w:r>
+    </w:p>
+    <w:p>
+      <w:r>
+        <w:rPr>
+          <w:highlight w:val="yellow"/>
+        </w:rPr>
         <w:t xml:space="preserve">Wat misschien is opgevallen is dat bij </w:t>
       </w:r>
       <w:proofErr w:type="spellStart"/>
       <w:r>
+        <w:rPr>
+          <w:highlight w:val="yellow"/>
+        </w:rPr>
         <w:t>simple</w:t>
       </w:r>
       <w:proofErr w:type="spellEnd"/>
       <w:r>
+        <w:rPr>
+          <w:highlight w:val="yellow"/>
+        </w:rPr>
         <w:t xml:space="preserve"> mode, de vierde eigenschap altijd naar 4 wordt gezet. Deze 4 refereert naar de N van None. Dus bij </w:t>
       </w:r>
       <w:proofErr w:type="spellStart"/>
       <w:r>
+        <w:rPr>
+          <w:highlight w:val="yellow"/>
+        </w:rPr>
         <w:t>simple</w:t>
       </w:r>
       <w:proofErr w:type="spellEnd"/>
       <w:r>
+        <w:rPr>
+          <w:highlight w:val="yellow"/>
+        </w:rPr>
         <w:t xml:space="preserve"> mode is de achtergrond kleur altijd leeg. Het komt er dus op neer dat alle functies die gemaakt zijn voor 4 eigenschappen, ook bruikbaar zijn voor kaarten uit </w:t>
       </w:r>
       <w:proofErr w:type="spellStart"/>
       <w:r>
+        <w:rPr>
+          <w:highlight w:val="yellow"/>
+        </w:rPr>
         <w:t>simple</w:t>
       </w:r>
       <w:proofErr w:type="spellEnd"/>
       <w:r>
+        <w:rPr>
+          <w:highlight w:val="yellow"/>
+        </w:rPr>
         <w:t xml:space="preserve"> mode. Een voorbeeld is de functie die checkt of 3 kaarten een set zijn. Omdat de achtergrondkleur bij </w:t>
       </w:r>
       <w:proofErr w:type="spellStart"/>
       <w:r>
+        <w:rPr>
+          <w:highlight w:val="yellow"/>
+        </w:rPr>
         <w:t>simple</w:t>
       </w:r>
       <w:proofErr w:type="spellEnd"/>
       <w:r>
+        <w:rPr>
+          <w:highlight w:val="yellow"/>
+        </w:rPr>
         <w:t xml:space="preserve"> mode allemaal gelijk is, </w:t>
       </w:r>
       <w:r>
-        <w:t xml:space="preserve">is in dat opzicht een set. </w:t>
+        <w:rPr>
+          <w:highlight w:val="yellow"/>
+        </w:rPr>
+        <w:t>is in dat opzicht een set.</w:t>
+      </w:r>
+      <w:r>
+        <w:t xml:space="preserve"> </w:t>
       </w:r>
     </w:p>
     <w:p>
@@ -4653,21 +4693,93 @@
       <w:r>
         <w:t xml:space="preserve">” algoritme. Dit  algoritme is </w:t>
       </w:r>
-      <w:hyperlink r:id="rId13" w:history="1">
+      <w:hyperlink r:id="rId14" w:history="1">
         <w:r>
           <w:rPr>
             <w:rStyle w:val="Hyperlink"/>
           </w:rPr>
-          <w:t>hier</w:t>
+          <w:t>hi</w:t>
+        </w:r>
+        <w:bookmarkStart w:id="19" w:name="_GoBack"/>
+        <w:bookmarkEnd w:id="19"/>
+        <w:r>
+          <w:rPr>
+            <w:rStyle w:val="Hyperlink"/>
+          </w:rPr>
+          <w:t>e</w:t>
+        </w:r>
+        <w:r>
+          <w:rPr>
+            <w:rStyle w:val="Hyperlink"/>
+          </w:rPr>
+          <w:t>r</w:t>
         </w:r>
       </w:hyperlink>
       <w:r>
         <w:t xml:space="preserve"> te vinden.</w:t>
       </w:r>
     </w:p>
-    <w:p>
-      <w:r>
-        <w:t xml:space="preserve">Nu gaat de game gespeeld worden. Eerst moeten er 9 of 14 kaarten in het speelveld gedeponeerd worden. Het aantal kaarten wordt opgeslagen in de integer variabele </w:t>
+    <w:tbl>
+      <w:tblPr>
+        <w:tblStyle w:val="Tabelraster"/>
+        <w:tblpPr w:leftFromText="141" w:rightFromText="141" w:vertAnchor="text" w:horzAnchor="margin" w:tblpXSpec="right" w:tblpY="2"/>
+        <w:tblW w:w="0" w:type="auto"/>
+        <w:tblLook w:val="04A0" w:firstRow="1" w:lastRow="0" w:firstColumn="1" w:lastColumn="0" w:noHBand="0" w:noVBand="1"/>
+      </w:tblPr>
+      <w:tblGrid>
+        <w:gridCol w:w="1809"/>
+      </w:tblGrid>
+      <w:tr>
+        <w:tc>
+          <w:tcPr>
+            <w:tcW w:w="1809" w:type="dxa"/>
+          </w:tcPr>
+          <w:p>
+            <w:r>
+              <w:t>GAME_OFF</w:t>
+            </w:r>
+          </w:p>
+        </w:tc>
+      </w:tr>
+      <w:tr>
+        <w:tc>
+          <w:tcPr>
+            <w:tcW w:w="1809" w:type="dxa"/>
+          </w:tcPr>
+          <w:p>
+            <w:r>
+              <w:t>GAME_SIMPLE</w:t>
+            </w:r>
+          </w:p>
+        </w:tc>
+      </w:tr>
+      <w:tr>
+        <w:tc>
+          <w:tcPr>
+            <w:tcW w:w="1809" w:type="dxa"/>
+          </w:tcPr>
+          <w:p>
+            <w:r>
+              <w:t>GAME_ORIGINAL</w:t>
+            </w:r>
+          </w:p>
+        </w:tc>
+      </w:tr>
+    </w:tbl>
+    <w:p>
+      <w:r>
+        <w:t xml:space="preserve">Om bij te houden in welke status de game is, bestaat er de integer variabele </w:t>
+      </w:r>
+      <w:proofErr w:type="spellStart"/>
+      <w:r>
+        <w:rPr>
+          <w:i/>
+        </w:rPr>
+        <w:t>gameStatus</w:t>
+      </w:r>
+      <w:proofErr w:type="spellEnd"/>
+      <w:r>
+        <w:t xml:space="preserve">. Deze houd een van de hiernaast te vinden variabele. Deze variabele spreken voor zich. </w:t>
       </w:r>
     </w:p>
     <w:p>
@@ -4798,11 +4910,26 @@
       </w:r>
     </w:p>
     <w:p>
+      <w:pPr>
+        <w:keepNext/>
+      </w:pPr>
       <w:r>
         <w:t xml:space="preserve">Het scorebord wordt opgeslagen in een drie dimensionaal array met tekst. </w:t>
       </w:r>
       <w:r>
-        <w:t>In de afbeelding hieronder is te zien hoe dit array is ingedeeld.</w:t>
+        <w:t xml:space="preserve">In </w:t>
+      </w:r>
+      <w:r>
+        <w:t>figuur 1</w:t>
+      </w:r>
+      <w:r>
+        <w:t xml:space="preserve"> </w:t>
+      </w:r>
+      <w:r>
+        <w:t xml:space="preserve">is </w:t>
+      </w:r>
+      <w:r>
+        <w:t>te zien hoe dit array is ingedeeld.</w:t>
       </w:r>
       <w:r>
         <w:br/>
@@ -4813,7 +4940,7 @@
           <w:lang w:eastAsia="nl-NL"/>
         </w:rPr>
         <w:drawing>
-          <wp:inline distT="0" distB="0" distL="0" distR="0">
+          <wp:inline distT="0" distB="0" distL="0" distR="0" wp14:anchorId="46B08D3E" wp14:editId="7E2752DE">
             <wp:extent cx="5937885" cy="2496820"/>
             <wp:effectExtent l="0" t="0" r="5715" b="0"/>
             <wp:docPr id="7" name="Afbeelding 7" descr="C:\Users\Sijmen\Documents\SubSet\afbeeldingen\scoreArray.png"/>
@@ -4830,7 +4957,7 @@
                     </pic:cNvPicPr>
                   </pic:nvPicPr>
                   <pic:blipFill>
-                    <a:blip r:embed="rId14">
+                    <a:blip r:embed="rId15">
                       <a:extLst>
                         <a:ext uri="{28A0092B-C50C-407E-A947-70E740481C1C}">
                           <a14:useLocalDpi xmlns:a14="http://schemas.microsoft.com/office/drawing/2010/main" val="0"/>
@@ -4863,6 +4990,22 @@
       </w:r>
     </w:p>
     <w:p>
+      <w:pPr>
+        <w:pStyle w:val="Bijschrift"/>
+      </w:pPr>
+      <w:r>
+        <w:t xml:space="preserve">Figuur </w:t>
+      </w:r>
+      <w:fldSimple w:instr=" SEQ Figuur \* ARABIC ">
+        <w:r>
+          <w:rPr>
+            <w:noProof/>
+          </w:rPr>
+          <w:t>1</w:t>
+        </w:r>
+      </w:fldSimple>
+    </w:p>
+    <w:p>
       <w:r>
         <w:t xml:space="preserve">Om met het score bord te werken, zijn er een aantal functies. Ten eerste heb je de </w:t>
       </w:r>
@@ -4926,8 +5069,176 @@
       </w:r>
     </w:p>
     <w:p>
-      <w:bookmarkStart w:id="22" w:name="_GoBack"/>
-      <w:bookmarkEnd w:id="22"/>
+      <w:r>
+        <w:t xml:space="preserve">Om de scores in de goede volgorde weer te geven, moeten de scores geordend worden. Dit gebeurt in de functie </w:t>
+      </w:r>
+      <w:proofErr w:type="spellStart"/>
+      <w:r>
+        <w:rPr>
+          <w:i/>
+        </w:rPr>
+        <w:t>orderScoreBoard</w:t>
+      </w:r>
+      <w:proofErr w:type="spellEnd"/>
+      <w:r>
+        <w:t xml:space="preserve">. Deze functie neemt als argument een drie dimensionaal array. Dit array stelt zoals eerder in dit hoofdstuk is uitgelegd de score lijsten voor. Dit array wordt op goede volgorde gelegd. </w:t>
+      </w:r>
+    </w:p>
+    <w:tbl>
+      <w:tblPr>
+        <w:tblStyle w:val="Tabelraster"/>
+        <w:tblpPr w:leftFromText="141" w:rightFromText="141" w:vertAnchor="text" w:horzAnchor="page" w:tblpX="5930" w:tblpY="724"/>
+        <w:tblW w:w="0" w:type="auto"/>
+        <w:tblLook w:val="04A0" w:firstRow="1" w:lastRow="0" w:firstColumn="1" w:lastColumn="0" w:noHBand="0" w:noVBand="1"/>
+      </w:tblPr>
+      <w:tblGrid>
+        <w:gridCol w:w="1384"/>
+        <w:gridCol w:w="4111"/>
+      </w:tblGrid>
+      <w:tr>
+        <w:tc>
+          <w:tcPr>
+            <w:tcW w:w="1384" w:type="dxa"/>
+          </w:tcPr>
+          <w:p>
+            <w:r>
+              <w:t>String[][] list</w:t>
+            </w:r>
+          </w:p>
+        </w:tc>
+        <w:tc>
+          <w:tcPr>
+            <w:tcW w:w="4111" w:type="dxa"/>
+          </w:tcPr>
+          <w:p>
+            <w:r>
+              <w:t xml:space="preserve">De score lijst die getekend moet worden. </w:t>
+            </w:r>
+          </w:p>
+        </w:tc>
+      </w:tr>
+      <w:tr>
+        <w:tc>
+          <w:tcPr>
+            <w:tcW w:w="1384" w:type="dxa"/>
+          </w:tcPr>
+          <w:p>
+            <w:r>
+              <w:t>Int x</w:t>
+            </w:r>
+          </w:p>
+        </w:tc>
+        <w:tc>
+          <w:tcPr>
+            <w:tcW w:w="4111" w:type="dxa"/>
+          </w:tcPr>
+          <w:p>
+            <w:r>
+              <w:t>De x locatie van de lijst.</w:t>
+            </w:r>
+          </w:p>
+        </w:tc>
+      </w:tr>
+      <w:tr>
+        <w:tc>
+          <w:tcPr>
+            <w:tcW w:w="1384" w:type="dxa"/>
+          </w:tcPr>
+          <w:p>
+            <w:r>
+              <w:t>Int y</w:t>
+            </w:r>
+          </w:p>
+        </w:tc>
+        <w:tc>
+          <w:tcPr>
+            <w:tcW w:w="4111" w:type="dxa"/>
+          </w:tcPr>
+          <w:p>
+            <w:r>
+              <w:t>De y locatie van de lijst.</w:t>
+            </w:r>
+          </w:p>
+        </w:tc>
+      </w:tr>
+      <w:tr>
+        <w:tc>
+          <w:tcPr>
+            <w:tcW w:w="1384" w:type="dxa"/>
+          </w:tcPr>
+          <w:p>
+            <w:r>
+              <w:t xml:space="preserve">Int </w:t>
+            </w:r>
+            <w:proofErr w:type="spellStart"/>
+            <w:r>
+              <w:t>wid</w:t>
+            </w:r>
+            <w:proofErr w:type="spellEnd"/>
+          </w:p>
+        </w:tc>
+        <w:tc>
+          <w:tcPr>
+            <w:tcW w:w="4111" w:type="dxa"/>
+          </w:tcPr>
+          <w:p>
+            <w:r>
+              <w:t>De breedte van de lijst</w:t>
+            </w:r>
+          </w:p>
+        </w:tc>
+      </w:tr>
+      <w:tr>
+        <w:tc>
+          <w:tcPr>
+            <w:tcW w:w="1384" w:type="dxa"/>
+          </w:tcPr>
+          <w:p>
+            <w:r>
+              <w:t xml:space="preserve">Int </w:t>
+            </w:r>
+            <w:proofErr w:type="spellStart"/>
+            <w:r>
+              <w:t>size</w:t>
+            </w:r>
+            <w:proofErr w:type="spellEnd"/>
+          </w:p>
+        </w:tc>
+        <w:tc>
+          <w:tcPr>
+            <w:tcW w:w="4111" w:type="dxa"/>
+          </w:tcPr>
+          <w:p>
+            <w:r>
+              <w:t>De tekst grote van de tekst binnen de lijst.</w:t>
+            </w:r>
+          </w:p>
+        </w:tc>
+      </w:tr>
+    </w:tbl>
+    <w:p>
+      <w:r>
+        <w:t xml:space="preserve">Als laatste is er de </w:t>
+      </w:r>
+      <w:proofErr w:type="spellStart"/>
+      <w:r>
+        <w:rPr>
+          <w:i/>
+        </w:rPr>
+        <w:t>drawScoreList</w:t>
+      </w:r>
+      <w:proofErr w:type="spellEnd"/>
+      <w:r>
+        <w:t xml:space="preserve"> functie. Hierin wordt een score lijst getekend. Er is een hele lijst met argumenten. Deze </w:t>
+      </w:r>
+      <w:r>
+        <w:t>zijn weergegeven in de tabel. Deze functie gaat er van uit dat de gegeven lijst al geordend is. Ook is het zo dat nummer 1 een sterretje voor de naam krijgt. Dit het zelfde sterretje wat wordt gebruikt bij buttons met sterretjes.</w:t>
+      </w:r>
+      <w:r>
+        <w:br/>
+      </w:r>
+    </w:p>
+    <w:p>
       <w:r>
         <w:br w:type="page"/>
       </w:r>
@@ -4936,7 +5247,7 @@
       <w:pPr>
         <w:pStyle w:val="Kop1"/>
       </w:pPr>
-      <w:bookmarkStart w:id="23" w:name="_Toc401217894"/>
+      <w:bookmarkStart w:id="20" w:name="_Toc401217894"/>
       <w:r>
         <w:lastRenderedPageBreak/>
         <w:t>Test</w:t>
@@ -4944,7 +5255,7 @@
       <w:r>
         <w:t>en</w:t>
       </w:r>
-      <w:bookmarkEnd w:id="23"/>
+      <w:bookmarkEnd w:id="20"/>
       <w:r>
         <w:tab/>
       </w:r>
@@ -4956,7 +5267,7 @@
     </w:p>
     <w:tbl>
       <w:tblPr>
-        <w:tblStyle w:val="Rastertabel4"/>
+        <w:tblStyle w:val="GridTable4"/>
         <w:tblW w:w="0" w:type="auto"/>
         <w:tblLook w:val="04A0" w:firstRow="1" w:lastRow="0" w:firstColumn="1" w:lastColumn="0" w:noHBand="0" w:noVBand="1"/>
       </w:tblPr>
@@ -5336,7 +5647,7 @@
       <w:pPr>
         <w:pStyle w:val="Kop1"/>
       </w:pPr>
-      <w:bookmarkStart w:id="24" w:name="_Toc401217895"/>
+      <w:bookmarkStart w:id="21" w:name="_Toc401217895"/>
       <w:r>
         <w:lastRenderedPageBreak/>
         <w:t xml:space="preserve">Functies en </w:t>
@@ -5345,7 +5656,7 @@
       <w:r>
         <w:t>Variable</w:t>
       </w:r>
-      <w:bookmarkEnd w:id="24"/>
+      <w:bookmarkEnd w:id="21"/>
       <w:proofErr w:type="spellEnd"/>
     </w:p>
     <w:p>
@@ -5820,27 +6131,14 @@
       <w:r>
         <w:t xml:space="preserve">Tabel </w:t>
       </w:r>
-      <w:r>
-        <w:fldChar w:fldCharType="begin"/>
-      </w:r>
-      <w:r>
-        <w:instrText xml:space="preserve"> SEQ Tabel \* ARABIC </w:instrText>
-      </w:r>
-      <w:r>
-        <w:fldChar w:fldCharType="separate"/>
-      </w:r>
-      <w:r>
-        <w:rPr>
-          <w:noProof/>
-        </w:rPr>
-        <w:t>1</w:t>
-      </w:r>
-      <w:r>
-        <w:rPr>
-          <w:noProof/>
-        </w:rPr>
-        <w:fldChar w:fldCharType="end"/>
-      </w:r>
+      <w:fldSimple w:instr=" SEQ Tabel \* ARABIC ">
+        <w:r>
+          <w:rPr>
+            <w:noProof/>
+          </w:rPr>
+          <w:t>2</w:t>
+        </w:r>
+      </w:fldSimple>
     </w:p>
     <w:tbl>
       <w:tblPr>
@@ -7482,27 +7780,14 @@
       <w:r>
         <w:t xml:space="preserve">Tabel </w:t>
       </w:r>
-      <w:r>
-        <w:fldChar w:fldCharType="begin"/>
-      </w:r>
-      <w:r>
-        <w:instrText xml:space="preserve"> SEQ Tabel \* ARABIC </w:instrText>
-      </w:r>
-      <w:r>
-        <w:fldChar w:fldCharType="separate"/>
-      </w:r>
-      <w:r>
-        <w:rPr>
-          <w:noProof/>
-        </w:rPr>
-        <w:t>2</w:t>
-      </w:r>
-      <w:r>
-        <w:rPr>
-          <w:noProof/>
-        </w:rPr>
-        <w:fldChar w:fldCharType="end"/>
-      </w:r>
+      <w:fldSimple w:instr=" SEQ Tabel \* ARABIC ">
+        <w:r>
+          <w:rPr>
+            <w:noProof/>
+          </w:rPr>
+          <w:t>3</w:t>
+        </w:r>
+      </w:fldSimple>
     </w:p>
     <w:tbl>
       <w:tblPr>
@@ -7934,9 +8219,14 @@
       </w:r>
     </w:p>
     <w:p>
+      <w:proofErr w:type="spellStart"/>
       <w:r>
         <w:lastRenderedPageBreak/>
-        <w:t xml:space="preserve">String[] </w:t>
+        <w:t>StringList</w:t>
+      </w:r>
+      <w:proofErr w:type="spellEnd"/>
+      <w:r>
+        <w:t xml:space="preserve"> </w:t>
       </w:r>
       <w:proofErr w:type="spellStart"/>
       <w:r>
@@ -7964,7 +8254,73 @@
       </w:r>
       <w:r>
         <w:br/>
-        <w:t>String[] out = new String[</w:t>
+      </w:r>
+      <w:proofErr w:type="spellStart"/>
+      <w:r>
+        <w:t>StringList</w:t>
+      </w:r>
+      <w:proofErr w:type="spellEnd"/>
+      <w:r>
+        <w:t xml:space="preserve"> out = new </w:t>
+      </w:r>
+      <w:proofErr w:type="spellStart"/>
+      <w:r>
+        <w:t>StringList</w:t>
+      </w:r>
+      <w:proofErr w:type="spellEnd"/>
+      <w:r>
+        <w:t>();</w:t>
+      </w:r>
+      <w:r>
+        <w:br/>
+        <w:t xml:space="preserve">  </w:t>
+      </w:r>
+      <w:proofErr w:type="spellStart"/>
+      <w:r>
+        <w:t>for</w:t>
+      </w:r>
+      <w:proofErr w:type="spellEnd"/>
+      <w:r>
+        <w:t xml:space="preserve"> (int i = 1; i &lt;=3; i++) {</w:t>
+      </w:r>
+      <w:r>
+        <w:br/>
+        <w:t xml:space="preserve">      </w:t>
+      </w:r>
+      <w:proofErr w:type="spellStart"/>
+      <w:r>
+        <w:t>for</w:t>
+      </w:r>
+      <w:proofErr w:type="spellEnd"/>
+      <w:r>
+        <w:t xml:space="preserve"> (int j = 1; j &lt;=3; j++) {</w:t>
+      </w:r>
+      <w:r>
+        <w:br/>
+        <w:t xml:space="preserve">          </w:t>
+      </w:r>
+      <w:proofErr w:type="spellStart"/>
+      <w:r>
+        <w:t>for</w:t>
+      </w:r>
+      <w:proofErr w:type="spellEnd"/>
+      <w:r>
+        <w:t xml:space="preserve"> (int k = 1; k &lt;=3; k++) {</w:t>
+      </w:r>
+      <w:r>
+        <w:br/>
+        <w:t xml:space="preserve"> </w:t>
+      </w:r>
+      <w:r>
+        <w:tab/>
+      </w:r>
+      <w:proofErr w:type="spellStart"/>
+      <w:r>
+        <w:t>if</w:t>
+      </w:r>
+      <w:proofErr w:type="spellEnd"/>
+      <w:r>
+        <w:t>(</w:t>
       </w:r>
       <w:proofErr w:type="spellStart"/>
       <w:r>
@@ -7972,47 +8328,7 @@
       </w:r>
       <w:proofErr w:type="spellEnd"/>
       <w:r>
-        <w:t xml:space="preserve"> ? 27 : 81];</w:t>
-      </w:r>
-      <w:r>
-        <w:br/>
-        <w:t xml:space="preserve">  int counter  = 0;</w:t>
-      </w:r>
-      <w:r>
-        <w:br/>
-        <w:t xml:space="preserve">  </w:t>
-      </w:r>
-      <w:proofErr w:type="spellStart"/>
-      <w:r>
-        <w:t>for</w:t>
-      </w:r>
-      <w:proofErr w:type="spellEnd"/>
-      <w:r>
-        <w:t xml:space="preserve"> (int i = 1; i &lt;=3; i++) {</w:t>
-      </w:r>
-      <w:r>
-        <w:br/>
-        <w:t xml:space="preserve">      </w:t>
-      </w:r>
-      <w:proofErr w:type="spellStart"/>
-      <w:r>
-        <w:t>for</w:t>
-      </w:r>
-      <w:proofErr w:type="spellEnd"/>
-      <w:r>
-        <w:t xml:space="preserve"> (int j = 1; j &lt;=3; j++) {</w:t>
-      </w:r>
-      <w:r>
-        <w:br/>
-        <w:t xml:space="preserve">          </w:t>
-      </w:r>
-      <w:proofErr w:type="spellStart"/>
-      <w:r>
-        <w:t>for</w:t>
-      </w:r>
-      <w:proofErr w:type="spellEnd"/>
-      <w:r>
-        <w:t xml:space="preserve"> (int k = 1; k &lt;=3; k++) {</w:t>
+        <w:t>){</w:t>
       </w:r>
       <w:r>
         <w:br/>
@@ -8020,10 +8336,14 @@
       </w:r>
       <w:r>
         <w:tab/>
-      </w:r>
-      <w:proofErr w:type="spellStart"/>
-      <w:r>
-        <w:t>if</w:t>
+        <w:t xml:space="preserve">    </w:t>
+      </w:r>
+      <w:proofErr w:type="spellStart"/>
+      <w:r>
+        <w:t>out</w:t>
+      </w:r>
+      <w:r>
+        <w:t>.append</w:t>
       </w:r>
       <w:proofErr w:type="spellEnd"/>
       <w:r>
@@ -8031,35 +8351,17 @@
       </w:r>
       <w:proofErr w:type="spellStart"/>
       <w:r>
-        <w:t>simple</w:t>
-      </w:r>
-      <w:proofErr w:type="spellEnd"/>
-      <w:r>
-        <w:t>){</w:t>
-      </w:r>
-      <w:r>
-        <w:br/>
+        <w:t>makeCard</w:t>
+      </w:r>
+      <w:proofErr w:type="spellEnd"/>
+      <w:r>
         <w:t xml:space="preserve"> </w:t>
       </w:r>
       <w:r>
-        <w:tab/>
-        <w:t xml:space="preserve">    out[counter] = </w:t>
-      </w:r>
-      <w:proofErr w:type="spellStart"/>
-      <w:r>
-        <w:t>makeCardString</w:t>
-      </w:r>
-      <w:proofErr w:type="spellEnd"/>
-      <w:r>
-        <w:t>(i, j, k, 4);</w:t>
-      </w:r>
-      <w:r>
-        <w:br/>
-        <w:t xml:space="preserve"> </w:t>
-      </w:r>
-      <w:r>
-        <w:tab/>
-        <w:t xml:space="preserve">    counter++;</w:t>
+        <w:t>(i, j, k, 4)</w:t>
+      </w:r>
+      <w:r>
+        <w:t>);</w:t>
       </w:r>
       <w:r>
         <w:br/>
@@ -8099,23 +8401,32 @@
       </w:r>
       <w:r>
         <w:tab/>
-        <w:t xml:space="preserve">        out[counter] = </w:t>
-      </w:r>
-      <w:proofErr w:type="spellStart"/>
-      <w:r>
-        <w:t>makeCardString</w:t>
-      </w:r>
-      <w:proofErr w:type="spellEnd"/>
-      <w:r>
-        <w:t>(i, j, k, l);</w:t>
-      </w:r>
-      <w:r>
-        <w:br/>
+        <w:t xml:space="preserve">        </w:t>
+      </w:r>
+      <w:proofErr w:type="spellStart"/>
+      <w:r>
+        <w:t>out</w:t>
+      </w:r>
+      <w:r>
+        <w:t>.append</w:t>
+      </w:r>
+      <w:proofErr w:type="spellEnd"/>
+      <w:r>
+        <w:t>(</w:t>
+      </w:r>
+      <w:proofErr w:type="spellStart"/>
+      <w:r>
+        <w:t>makeCard</w:t>
+      </w:r>
+      <w:proofErr w:type="spellEnd"/>
+      <w:r>
         <w:t xml:space="preserve"> </w:t>
       </w:r>
       <w:r>
-        <w:tab/>
-        <w:t xml:space="preserve">        counter++;</w:t>
+        <w:t>(i, j, k, l)</w:t>
+      </w:r>
+      <w:r>
+        <w:t>);</w:t>
       </w:r>
       <w:r>
         <w:br/>
@@ -8159,22 +8470,22 @@
       <w:pPr>
         <w:pStyle w:val="Kop1"/>
       </w:pPr>
-      <w:bookmarkStart w:id="25" w:name="_Toc401217896"/>
+      <w:bookmarkStart w:id="22" w:name="_Toc401217896"/>
       <w:r>
         <w:lastRenderedPageBreak/>
         <w:t>Bijlage</w:t>
       </w:r>
-      <w:bookmarkEnd w:id="25"/>
+      <w:bookmarkEnd w:id="22"/>
     </w:p>
     <w:p>
       <w:pPr>
         <w:pStyle w:val="Kop2"/>
       </w:pPr>
-      <w:bookmarkStart w:id="26" w:name="_Toc401217897"/>
+      <w:bookmarkStart w:id="23" w:name="_Toc401217897"/>
       <w:r>
         <w:t>Schermontwerp menu</w:t>
       </w:r>
-      <w:bookmarkEnd w:id="26"/>
+      <w:bookmarkEnd w:id="23"/>
     </w:p>
     <w:p>
       <w:r>
@@ -8195,73 +8506,6 @@
                 <pic:pic xmlns:pic="http://schemas.openxmlformats.org/drawingml/2006/picture">
                   <pic:nvPicPr>
                     <pic:cNvPr id="0" name="Picture 5" descr="C:\Users\Sijmen\Desktop\SubSet\afbeeldingen\Menu.png"/>
-                    <pic:cNvPicPr>
-                      <a:picLocks noChangeAspect="1" noChangeArrowheads="1"/>
-                    </pic:cNvPicPr>
-                  </pic:nvPicPr>
-                  <pic:blipFill>
-                    <a:blip r:embed="rId15">
-                      <a:extLst>
-                        <a:ext uri="{28A0092B-C50C-407E-A947-70E740481C1C}">
-                          <a14:useLocalDpi xmlns:a14="http://schemas.microsoft.com/office/drawing/2010/main" val="0"/>
-                        </a:ext>
-                      </a:extLst>
-                    </a:blip>
-                    <a:srcRect/>
-                    <a:stretch>
-                      <a:fillRect/>
-                    </a:stretch>
-                  </pic:blipFill>
-                  <pic:spPr bwMode="auto">
-                    <a:xfrm>
-                      <a:off x="0" y="0"/>
-                      <a:ext cx="5939790" cy="4452620"/>
-                    </a:xfrm>
-                    <a:prstGeom prst="rect">
-                      <a:avLst/>
-                    </a:prstGeom>
-                    <a:noFill/>
-                    <a:ln>
-                      <a:noFill/>
-                    </a:ln>
-                  </pic:spPr>
-                </pic:pic>
-              </a:graphicData>
-            </a:graphic>
-          </wp:inline>
-        </w:drawing>
-      </w:r>
-    </w:p>
-    <w:p>
-      <w:pPr>
-        <w:pStyle w:val="Kop2"/>
-      </w:pPr>
-      <w:bookmarkStart w:id="27" w:name="_Toc401217898"/>
-      <w:r>
-        <w:lastRenderedPageBreak/>
-        <w:t>Schermontwerp game</w:t>
-      </w:r>
-      <w:bookmarkEnd w:id="27"/>
-    </w:p>
-    <w:p>
-      <w:r>
-        <w:rPr>
-          <w:noProof/>
-          <w:lang w:eastAsia="nl-NL"/>
-        </w:rPr>
-        <w:drawing>
-          <wp:inline distT="0" distB="0" distL="0" distR="0" wp14:anchorId="369F8E7E" wp14:editId="222A404E">
-            <wp:extent cx="5939790" cy="4452620"/>
-            <wp:effectExtent l="0" t="0" r="3810" b="5080"/>
-            <wp:docPr id="17" name="Afbeelding 17" descr="C:\Users\Sijmen\Desktop\SubSet\afbeeldingen\game.png"/>
-            <wp:cNvGraphicFramePr>
-              <a:graphicFrameLocks xmlns:a="http://schemas.openxmlformats.org/drawingml/2006/main" noChangeAspect="1"/>
-            </wp:cNvGraphicFramePr>
-            <a:graphic xmlns:a="http://schemas.openxmlformats.org/drawingml/2006/main">
-              <a:graphicData uri="http://schemas.openxmlformats.org/drawingml/2006/picture">
-                <pic:pic xmlns:pic="http://schemas.openxmlformats.org/drawingml/2006/picture">
-                  <pic:nvPicPr>
-                    <pic:cNvPr id="0" name="Picture 8" descr="C:\Users\Sijmen\Desktop\SubSet\afbeeldingen\game.png"/>
                     <pic:cNvPicPr>
                       <a:picLocks noChangeAspect="1" noChangeArrowheads="1"/>
                     </pic:cNvPicPr>
@@ -8299,20 +8543,16 @@
         </w:drawing>
       </w:r>
     </w:p>
-    <w:p/>
     <w:p>
       <w:pPr>
         <w:pStyle w:val="Kop2"/>
       </w:pPr>
-      <w:bookmarkStart w:id="28" w:name="_Toc401217899"/>
+      <w:bookmarkStart w:id="24" w:name="_Toc401217898"/>
       <w:r>
         <w:lastRenderedPageBreak/>
-        <w:t xml:space="preserve">Schermontwerp </w:t>
-      </w:r>
-      <w:r>
-        <w:t>scoreboard</w:t>
-      </w:r>
-      <w:bookmarkEnd w:id="28"/>
+        <w:t>Schermontwerp game</w:t>
+      </w:r>
+      <w:bookmarkEnd w:id="24"/>
     </w:p>
     <w:p>
       <w:r>
@@ -8321,10 +8561,10 @@
           <w:lang w:eastAsia="nl-NL"/>
         </w:rPr>
         <w:drawing>
-          <wp:inline distT="0" distB="0" distL="0" distR="0" wp14:anchorId="26C7B0CB" wp14:editId="55D61EA8">
+          <wp:inline distT="0" distB="0" distL="0" distR="0" wp14:anchorId="369F8E7E" wp14:editId="222A404E">
             <wp:extent cx="5939790" cy="4452620"/>
             <wp:effectExtent l="0" t="0" r="3810" b="5080"/>
-            <wp:docPr id="18" name="Afbeelding 18" descr="C:\Users\Sijmen\Desktop\SubSet\afbeeldingen\Scoreboard.png"/>
+            <wp:docPr id="17" name="Afbeelding 17" descr="C:\Users\Sijmen\Desktop\SubSet\afbeeldingen\game.png"/>
             <wp:cNvGraphicFramePr>
               <a:graphicFrameLocks xmlns:a="http://schemas.openxmlformats.org/drawingml/2006/main" noChangeAspect="1"/>
             </wp:cNvGraphicFramePr>
@@ -8332,7 +8572,7 @@
               <a:graphicData uri="http://schemas.openxmlformats.org/drawingml/2006/picture">
                 <pic:pic xmlns:pic="http://schemas.openxmlformats.org/drawingml/2006/picture">
                   <pic:nvPicPr>
-                    <pic:cNvPr id="0" name="Picture 9" descr="C:\Users\Sijmen\Desktop\SubSet\afbeeldingen\Scoreboard.png"/>
+                    <pic:cNvPr id="0" name="Picture 8" descr="C:\Users\Sijmen\Desktop\SubSet\afbeeldingen\game.png"/>
                     <pic:cNvPicPr>
                       <a:picLocks noChangeAspect="1" noChangeArrowheads="1"/>
                     </pic:cNvPicPr>
@@ -8370,21 +8610,20 @@
         </w:drawing>
       </w:r>
     </w:p>
+    <w:p/>
     <w:p>
       <w:pPr>
         <w:pStyle w:val="Kop2"/>
       </w:pPr>
-      <w:bookmarkStart w:id="29" w:name="_Toc401217900"/>
+      <w:bookmarkStart w:id="25" w:name="_Toc401217899"/>
       <w:r>
         <w:lastRenderedPageBreak/>
         <w:t xml:space="preserve">Schermontwerp </w:t>
       </w:r>
-      <w:proofErr w:type="spellStart"/>
-      <w:r>
-        <w:t>about</w:t>
-      </w:r>
-      <w:bookmarkEnd w:id="29"/>
-      <w:proofErr w:type="spellEnd"/>
+      <w:r>
+        <w:t>scoreboard</w:t>
+      </w:r>
+      <w:bookmarkEnd w:id="25"/>
     </w:p>
     <w:p>
       <w:r>
@@ -8393,10 +8632,10 @@
           <w:lang w:eastAsia="nl-NL"/>
         </w:rPr>
         <w:drawing>
-          <wp:inline distT="0" distB="0" distL="0" distR="0">
+          <wp:inline distT="0" distB="0" distL="0" distR="0" wp14:anchorId="26C7B0CB" wp14:editId="55D61EA8">
             <wp:extent cx="5939790" cy="4452620"/>
             <wp:effectExtent l="0" t="0" r="3810" b="5080"/>
-            <wp:docPr id="19" name="Afbeelding 19" descr="C:\Users\Sijmen\Desktop\SubSet\afbeeldingen\about.png"/>
+            <wp:docPr id="18" name="Afbeelding 18" descr="C:\Users\Sijmen\Desktop\SubSet\afbeeldingen\Scoreboard.png"/>
             <wp:cNvGraphicFramePr>
               <a:graphicFrameLocks xmlns:a="http://schemas.openxmlformats.org/drawingml/2006/main" noChangeAspect="1"/>
             </wp:cNvGraphicFramePr>
@@ -8404,7 +8643,7 @@
               <a:graphicData uri="http://schemas.openxmlformats.org/drawingml/2006/picture">
                 <pic:pic xmlns:pic="http://schemas.openxmlformats.org/drawingml/2006/picture">
                   <pic:nvPicPr>
-                    <pic:cNvPr id="0" name="Picture 10" descr="C:\Users\Sijmen\Desktop\SubSet\afbeeldingen\about.png"/>
+                    <pic:cNvPr id="0" name="Picture 9" descr="C:\Users\Sijmen\Desktop\SubSet\afbeeldingen\Scoreboard.png"/>
                     <pic:cNvPicPr>
                       <a:picLocks noChangeAspect="1" noChangeArrowheads="1"/>
                     </pic:cNvPicPr>
@@ -8442,9 +8681,81 @@
         </w:drawing>
       </w:r>
     </w:p>
+    <w:p>
+      <w:pPr>
+        <w:pStyle w:val="Kop2"/>
+      </w:pPr>
+      <w:bookmarkStart w:id="26" w:name="_Toc401217900"/>
+      <w:r>
+        <w:lastRenderedPageBreak/>
+        <w:t xml:space="preserve">Schermontwerp </w:t>
+      </w:r>
+      <w:proofErr w:type="spellStart"/>
+      <w:r>
+        <w:t>about</w:t>
+      </w:r>
+      <w:bookmarkEnd w:id="26"/>
+      <w:proofErr w:type="spellEnd"/>
+    </w:p>
+    <w:p>
+      <w:r>
+        <w:rPr>
+          <w:noProof/>
+          <w:lang w:eastAsia="nl-NL"/>
+        </w:rPr>
+        <w:drawing>
+          <wp:inline distT="0" distB="0" distL="0" distR="0">
+            <wp:extent cx="5939790" cy="4452620"/>
+            <wp:effectExtent l="0" t="0" r="3810" b="5080"/>
+            <wp:docPr id="19" name="Afbeelding 19" descr="C:\Users\Sijmen\Desktop\SubSet\afbeeldingen\about.png"/>
+            <wp:cNvGraphicFramePr>
+              <a:graphicFrameLocks xmlns:a="http://schemas.openxmlformats.org/drawingml/2006/main" noChangeAspect="1"/>
+            </wp:cNvGraphicFramePr>
+            <a:graphic xmlns:a="http://schemas.openxmlformats.org/drawingml/2006/main">
+              <a:graphicData uri="http://schemas.openxmlformats.org/drawingml/2006/picture">
+                <pic:pic xmlns:pic="http://schemas.openxmlformats.org/drawingml/2006/picture">
+                  <pic:nvPicPr>
+                    <pic:cNvPr id="0" name="Picture 10" descr="C:\Users\Sijmen\Desktop\SubSet\afbeeldingen\about.png"/>
+                    <pic:cNvPicPr>
+                      <a:picLocks noChangeAspect="1" noChangeArrowheads="1"/>
+                    </pic:cNvPicPr>
+                  </pic:nvPicPr>
+                  <pic:blipFill>
+                    <a:blip r:embed="rId19">
+                      <a:extLst>
+                        <a:ext uri="{28A0092B-C50C-407E-A947-70E740481C1C}">
+                          <a14:useLocalDpi xmlns:a14="http://schemas.microsoft.com/office/drawing/2010/main" val="0"/>
+                        </a:ext>
+                      </a:extLst>
+                    </a:blip>
+                    <a:srcRect/>
+                    <a:stretch>
+                      <a:fillRect/>
+                    </a:stretch>
+                  </pic:blipFill>
+                  <pic:spPr bwMode="auto">
+                    <a:xfrm>
+                      <a:off x="0" y="0"/>
+                      <a:ext cx="5939790" cy="4452620"/>
+                    </a:xfrm>
+                    <a:prstGeom prst="rect">
+                      <a:avLst/>
+                    </a:prstGeom>
+                    <a:noFill/>
+                    <a:ln>
+                      <a:noFill/>
+                    </a:ln>
+                  </pic:spPr>
+                </pic:pic>
+              </a:graphicData>
+            </a:graphic>
+          </wp:inline>
+        </w:drawing>
+      </w:r>
+    </w:p>
     <w:sectPr>
-      <w:footerReference w:type="default" r:id="rId19"/>
-      <w:footerReference w:type="first" r:id="rId20"/>
+      <w:footerReference w:type="default" r:id="rId20"/>
+      <w:footerReference w:type="first" r:id="rId21"/>
       <w:pgSz w:w="11906" w:h="16838"/>
       <w:pgMar w:top="1417" w:right="1133" w:bottom="1134" w:left="1417" w:header="708" w:footer="422" w:gutter="0"/>
       <w:cols w:space="708"/>
@@ -8456,7 +8767,7 @@
 </file>
 
 <file path=word/endnotes.xml><?xml version="1.0" encoding="utf-8"?>
-<w:endnotes xmlns:wpc="http://schemas.microsoft.com/office/word/2010/wordprocessingCanvas" xmlns:mc="http://schemas.openxmlformats.org/markup-compatibility/2006" xmlns:o="urn:schemas-microsoft-com:office:office" xmlns:r="http://schemas.openxmlformats.org/officeDocument/2006/relationships" xmlns:m="http://schemas.openxmlformats.org/officeDocument/2006/math" xmlns:v="urn:schemas-microsoft-com:vml" xmlns:wp14="http://schemas.microsoft.com/office/word/2010/wordprocessingDrawing" xmlns:wp="http://schemas.openxmlformats.org/drawingml/2006/wordprocessingDrawing" xmlns:w10="urn:schemas-microsoft-com:office:word" xmlns:w="http://schemas.openxmlformats.org/wordprocessingml/2006/main" xmlns:w14="http://schemas.microsoft.com/office/word/2010/wordml" xmlns:w15="http://schemas.microsoft.com/office/word/2012/wordml" xmlns:wpg="http://schemas.microsoft.com/office/word/2010/wordprocessingGroup" xmlns:wpi="http://schemas.microsoft.com/office/word/2010/wordprocessingInk" xmlns:wne="http://schemas.microsoft.com/office/word/2006/wordml" xmlns:wps="http://schemas.microsoft.com/office/word/2010/wordprocessingShape" mc:Ignorable="w14 w15 wp14">
+<w:endnotes xmlns:wpc="http://schemas.microsoft.com/office/word/2010/wordprocessingCanvas" xmlns:mc="http://schemas.openxmlformats.org/markup-compatibility/2006" xmlns:o="urn:schemas-microsoft-com:office:office" xmlns:r="http://schemas.openxmlformats.org/officeDocument/2006/relationships" xmlns:m="http://schemas.openxmlformats.org/officeDocument/2006/math" xmlns:v="urn:schemas-microsoft-com:vml" xmlns:wp14="http://schemas.microsoft.com/office/word/2010/wordprocessingDrawing" xmlns:wp="http://schemas.openxmlformats.org/drawingml/2006/wordprocessingDrawing" xmlns:w10="urn:schemas-microsoft-com:office:word" xmlns:w="http://schemas.openxmlformats.org/wordprocessingml/2006/main" xmlns:w14="http://schemas.microsoft.com/office/word/2010/wordml" xmlns:wpg="http://schemas.microsoft.com/office/word/2010/wordprocessingGroup" xmlns:wpi="http://schemas.microsoft.com/office/word/2010/wordprocessingInk" xmlns:wne="http://schemas.microsoft.com/office/word/2006/wordml" xmlns:wps="http://schemas.microsoft.com/office/word/2010/wordprocessingShape" mc:Ignorable="w14 wp14">
   <w:endnote w:type="separator" w:id="-1">
     <w:p>
       <w:pPr>
@@ -8481,7 +8792,7 @@
 </file>
 
 <file path=word/footer1.xml><?xml version="1.0" encoding="utf-8"?>
-<w:ftr xmlns:wpc="http://schemas.microsoft.com/office/word/2010/wordprocessingCanvas" xmlns:mc="http://schemas.openxmlformats.org/markup-compatibility/2006" xmlns:o="urn:schemas-microsoft-com:office:office" xmlns:r="http://schemas.openxmlformats.org/officeDocument/2006/relationships" xmlns:m="http://schemas.openxmlformats.org/officeDocument/2006/math" xmlns:v="urn:schemas-microsoft-com:vml" xmlns:wp14="http://schemas.microsoft.com/office/word/2010/wordprocessingDrawing" xmlns:wp="http://schemas.openxmlformats.org/drawingml/2006/wordprocessingDrawing" xmlns:w10="urn:schemas-microsoft-com:office:word" xmlns:w="http://schemas.openxmlformats.org/wordprocessingml/2006/main" xmlns:w14="http://schemas.microsoft.com/office/word/2010/wordml" xmlns:w15="http://schemas.microsoft.com/office/word/2012/wordml" xmlns:wpg="http://schemas.microsoft.com/office/word/2010/wordprocessingGroup" xmlns:wpi="http://schemas.microsoft.com/office/word/2010/wordprocessingInk" xmlns:wne="http://schemas.microsoft.com/office/word/2006/wordml" xmlns:wps="http://schemas.microsoft.com/office/word/2010/wordprocessingShape" mc:Ignorable="w14 w15 wp14">
+<w:ftr xmlns:wpc="http://schemas.microsoft.com/office/word/2010/wordprocessingCanvas" xmlns:mc="http://schemas.openxmlformats.org/markup-compatibility/2006" xmlns:o="urn:schemas-microsoft-com:office:office" xmlns:r="http://schemas.openxmlformats.org/officeDocument/2006/relationships" xmlns:m="http://schemas.openxmlformats.org/officeDocument/2006/math" xmlns:v="urn:schemas-microsoft-com:vml" xmlns:wp14="http://schemas.microsoft.com/office/word/2010/wordprocessingDrawing" xmlns:wp="http://schemas.openxmlformats.org/drawingml/2006/wordprocessingDrawing" xmlns:w10="urn:schemas-microsoft-com:office:word" xmlns:w="http://schemas.openxmlformats.org/wordprocessingml/2006/main" xmlns:w14="http://schemas.microsoft.com/office/word/2010/wordml" xmlns:wpg="http://schemas.microsoft.com/office/word/2010/wordprocessingGroup" xmlns:wpi="http://schemas.microsoft.com/office/word/2010/wordprocessingInk" xmlns:wne="http://schemas.microsoft.com/office/word/2006/wordml" xmlns:wps="http://schemas.microsoft.com/office/word/2010/wordprocessingShape" mc:Ignorable="w14 wp14">
   <w:sdt>
     <w:sdtPr>
       <w:id w:val="-186143771"/>
@@ -8510,7 +8821,7 @@
           <w:rPr>
             <w:noProof/>
           </w:rPr>
-          <w:t>10</w:t>
+          <w:t>8</w:t>
         </w:r>
         <w:r>
           <w:fldChar w:fldCharType="end"/>
@@ -8527,7 +8838,7 @@
 </file>
 
 <file path=word/footer2.xml><?xml version="1.0" encoding="utf-8"?>
-<w:ftr xmlns:wpc="http://schemas.microsoft.com/office/word/2010/wordprocessingCanvas" xmlns:mc="http://schemas.openxmlformats.org/markup-compatibility/2006" xmlns:o="urn:schemas-microsoft-com:office:office" xmlns:r="http://schemas.openxmlformats.org/officeDocument/2006/relationships" xmlns:m="http://schemas.openxmlformats.org/officeDocument/2006/math" xmlns:v="urn:schemas-microsoft-com:vml" xmlns:wp14="http://schemas.microsoft.com/office/word/2010/wordprocessingDrawing" xmlns:wp="http://schemas.openxmlformats.org/drawingml/2006/wordprocessingDrawing" xmlns:w10="urn:schemas-microsoft-com:office:word" xmlns:w="http://schemas.openxmlformats.org/wordprocessingml/2006/main" xmlns:w14="http://schemas.microsoft.com/office/word/2010/wordml" xmlns:w15="http://schemas.microsoft.com/office/word/2012/wordml" xmlns:wpg="http://schemas.microsoft.com/office/word/2010/wordprocessingGroup" xmlns:wpi="http://schemas.microsoft.com/office/word/2010/wordprocessingInk" xmlns:wne="http://schemas.microsoft.com/office/word/2006/wordml" xmlns:wps="http://schemas.microsoft.com/office/word/2010/wordprocessingShape" mc:Ignorable="w14 w15 wp14">
+<w:ftr xmlns:wpc="http://schemas.microsoft.com/office/word/2010/wordprocessingCanvas" xmlns:mc="http://schemas.openxmlformats.org/markup-compatibility/2006" xmlns:o="urn:schemas-microsoft-com:office:office" xmlns:r="http://schemas.openxmlformats.org/officeDocument/2006/relationships" xmlns:m="http://schemas.openxmlformats.org/officeDocument/2006/math" xmlns:v="urn:schemas-microsoft-com:vml" xmlns:wp14="http://schemas.microsoft.com/office/word/2010/wordprocessingDrawing" xmlns:wp="http://schemas.openxmlformats.org/drawingml/2006/wordprocessingDrawing" xmlns:w10="urn:schemas-microsoft-com:office:word" xmlns:w="http://schemas.openxmlformats.org/wordprocessingml/2006/main" xmlns:w14="http://schemas.microsoft.com/office/word/2010/wordml" xmlns:wpg="http://schemas.microsoft.com/office/word/2010/wordprocessingGroup" xmlns:wpi="http://schemas.microsoft.com/office/word/2010/wordprocessingInk" xmlns:wne="http://schemas.microsoft.com/office/word/2006/wordml" xmlns:wps="http://schemas.microsoft.com/office/word/2010/wordprocessingShape" mc:Ignorable="w14 wp14">
   <w:p>
     <w:pPr>
       <w:pStyle w:val="Voettekst"/>
@@ -8540,7 +8851,7 @@
 </file>
 
 <file path=word/footnotes.xml><?xml version="1.0" encoding="utf-8"?>
-<w:footnotes xmlns:wpc="http://schemas.microsoft.com/office/word/2010/wordprocessingCanvas" xmlns:mc="http://schemas.openxmlformats.org/markup-compatibility/2006" xmlns:o="urn:schemas-microsoft-com:office:office" xmlns:r="http://schemas.openxmlformats.org/officeDocument/2006/relationships" xmlns:m="http://schemas.openxmlformats.org/officeDocument/2006/math" xmlns:v="urn:schemas-microsoft-com:vml" xmlns:wp14="http://schemas.microsoft.com/office/word/2010/wordprocessingDrawing" xmlns:wp="http://schemas.openxmlformats.org/drawingml/2006/wordprocessingDrawing" xmlns:w10="urn:schemas-microsoft-com:office:word" xmlns:w="http://schemas.openxmlformats.org/wordprocessingml/2006/main" xmlns:w14="http://schemas.microsoft.com/office/word/2010/wordml" xmlns:w15="http://schemas.microsoft.com/office/word/2012/wordml" xmlns:wpg="http://schemas.microsoft.com/office/word/2010/wordprocessingGroup" xmlns:wpi="http://schemas.microsoft.com/office/word/2010/wordprocessingInk" xmlns:wne="http://schemas.microsoft.com/office/word/2006/wordml" xmlns:wps="http://schemas.microsoft.com/office/word/2010/wordprocessingShape" mc:Ignorable="w14 w15 wp14">
+<w:footnotes xmlns:wpc="http://schemas.microsoft.com/office/word/2010/wordprocessingCanvas" xmlns:mc="http://schemas.openxmlformats.org/markup-compatibility/2006" xmlns:o="urn:schemas-microsoft-com:office:office" xmlns:r="http://schemas.openxmlformats.org/officeDocument/2006/relationships" xmlns:m="http://schemas.openxmlformats.org/officeDocument/2006/math" xmlns:v="urn:schemas-microsoft-com:vml" xmlns:wp14="http://schemas.microsoft.com/office/word/2010/wordprocessingDrawing" xmlns:wp="http://schemas.openxmlformats.org/drawingml/2006/wordprocessingDrawing" xmlns:w10="urn:schemas-microsoft-com:office:word" xmlns:w="http://schemas.openxmlformats.org/wordprocessingml/2006/main" xmlns:w14="http://schemas.microsoft.com/office/word/2010/wordml" xmlns:wpg="http://schemas.microsoft.com/office/word/2010/wordprocessingGroup" xmlns:wpi="http://schemas.microsoft.com/office/word/2010/wordprocessingInk" xmlns:wne="http://schemas.microsoft.com/office/word/2006/wordml" xmlns:wps="http://schemas.microsoft.com/office/word/2010/wordprocessingShape" mc:Ignorable="w14 wp14">
   <w:footnote w:type="separator" w:id="-1">
     <w:p>
       <w:pPr>
@@ -8565,7 +8876,7 @@
 </file>
 
 <file path=word/numbering.xml><?xml version="1.0" encoding="utf-8"?>
-<w:numbering xmlns:wpc="http://schemas.microsoft.com/office/word/2010/wordprocessingCanvas" xmlns:mc="http://schemas.openxmlformats.org/markup-compatibility/2006" xmlns:o="urn:schemas-microsoft-com:office:office" xmlns:r="http://schemas.openxmlformats.org/officeDocument/2006/relationships" xmlns:m="http://schemas.openxmlformats.org/officeDocument/2006/math" xmlns:v="urn:schemas-microsoft-com:vml" xmlns:wp14="http://schemas.microsoft.com/office/word/2010/wordprocessingDrawing" xmlns:wp="http://schemas.openxmlformats.org/drawingml/2006/wordprocessingDrawing" xmlns:w10="urn:schemas-microsoft-com:office:word" xmlns:w="http://schemas.openxmlformats.org/wordprocessingml/2006/main" xmlns:w14="http://schemas.microsoft.com/office/word/2010/wordml" xmlns:w15="http://schemas.microsoft.com/office/word/2012/wordml" xmlns:wpg="http://schemas.microsoft.com/office/word/2010/wordprocessingGroup" xmlns:wpi="http://schemas.microsoft.com/office/word/2010/wordprocessingInk" xmlns:wne="http://schemas.microsoft.com/office/word/2006/wordml" xmlns:wps="http://schemas.microsoft.com/office/word/2010/wordprocessingShape" mc:Ignorable="w14 w15 wp14">
+<w:numbering xmlns:wpc="http://schemas.microsoft.com/office/word/2010/wordprocessingCanvas" xmlns:mc="http://schemas.openxmlformats.org/markup-compatibility/2006" xmlns:o="urn:schemas-microsoft-com:office:office" xmlns:r="http://schemas.openxmlformats.org/officeDocument/2006/relationships" xmlns:m="http://schemas.openxmlformats.org/officeDocument/2006/math" xmlns:v="urn:schemas-microsoft-com:vml" xmlns:wp14="http://schemas.microsoft.com/office/word/2010/wordprocessingDrawing" xmlns:wp="http://schemas.openxmlformats.org/drawingml/2006/wordprocessingDrawing" xmlns:w10="urn:schemas-microsoft-com:office:word" xmlns:w="http://schemas.openxmlformats.org/wordprocessingml/2006/main" xmlns:w14="http://schemas.microsoft.com/office/word/2010/wordml" xmlns:wpg="http://schemas.microsoft.com/office/word/2010/wordprocessingGroup" xmlns:wpi="http://schemas.microsoft.com/office/word/2010/wordprocessingInk" xmlns:wne="http://schemas.microsoft.com/office/word/2006/wordml" xmlns:wps="http://schemas.microsoft.com/office/word/2010/wordprocessingShape" mc:Ignorable="w14 wp14">
   <w:abstractNum w:abstractNumId="0">
     <w:nsid w:val="1F176C33"/>
     <w:multiLevelType w:val="hybridMultilevel"/>
@@ -9034,7 +9345,7 @@
 </file>
 
 <file path=word/styles.xml><?xml version="1.0" encoding="utf-8"?>
-<w:styles xmlns:mc="http://schemas.openxmlformats.org/markup-compatibility/2006" xmlns:r="http://schemas.openxmlformats.org/officeDocument/2006/relationships" xmlns:w="http://schemas.openxmlformats.org/wordprocessingml/2006/main" xmlns:w14="http://schemas.microsoft.com/office/word/2010/wordml" xmlns:w15="http://schemas.microsoft.com/office/word/2012/wordml" mc:Ignorable="w14 w15">
+<w:styles xmlns:mc="http://schemas.openxmlformats.org/markup-compatibility/2006" xmlns:r="http://schemas.openxmlformats.org/officeDocument/2006/relationships" xmlns:w="http://schemas.openxmlformats.org/wordprocessingml/2006/main" xmlns:w14="http://schemas.microsoft.com/office/word/2010/wordml" mc:Ignorable="w14">
   <w:docDefaults>
     <w:rPrDefault>
       <w:rPr>
@@ -9050,378 +9361,144 @@
       </w:pPr>
     </w:pPrDefault>
   </w:docDefaults>
-  <w:latentStyles w:defLockedState="0" w:defUIPriority="99" w:defSemiHidden="0" w:defUnhideWhenUsed="0" w:defQFormat="0" w:count="371">
-    <w:lsdException w:name="Normal" w:uiPriority="0" w:qFormat="1"/>
-    <w:lsdException w:name="heading 1" w:uiPriority="9" w:qFormat="1"/>
-    <w:lsdException w:name="heading 2" w:semiHidden="1" w:uiPriority="9" w:unhideWhenUsed="1" w:qFormat="1"/>
-    <w:lsdException w:name="heading 3" w:semiHidden="1" w:uiPriority="9" w:unhideWhenUsed="1" w:qFormat="1"/>
-    <w:lsdException w:name="heading 4" w:semiHidden="1" w:uiPriority="9" w:unhideWhenUsed="1" w:qFormat="1"/>
-    <w:lsdException w:name="heading 5" w:semiHidden="1" w:uiPriority="9" w:unhideWhenUsed="1" w:qFormat="1"/>
-    <w:lsdException w:name="heading 6" w:semiHidden="1" w:uiPriority="9" w:unhideWhenUsed="1" w:qFormat="1"/>
-    <w:lsdException w:name="heading 7" w:semiHidden="1" w:uiPriority="9" w:unhideWhenUsed="1" w:qFormat="1"/>
-    <w:lsdException w:name="heading 8" w:semiHidden="1" w:uiPriority="9" w:unhideWhenUsed="1" w:qFormat="1"/>
-    <w:lsdException w:name="heading 9" w:semiHidden="1" w:uiPriority="9" w:unhideWhenUsed="1" w:qFormat="1"/>
-    <w:lsdException w:name="index 1" w:semiHidden="1" w:unhideWhenUsed="1"/>
-    <w:lsdException w:name="index 2" w:semiHidden="1" w:unhideWhenUsed="1"/>
-    <w:lsdException w:name="index 3" w:semiHidden="1" w:unhideWhenUsed="1"/>
-    <w:lsdException w:name="index 4" w:semiHidden="1" w:unhideWhenUsed="1"/>
-    <w:lsdException w:name="index 5" w:semiHidden="1" w:unhideWhenUsed="1"/>
-    <w:lsdException w:name="index 6" w:semiHidden="1" w:unhideWhenUsed="1"/>
-    <w:lsdException w:name="index 7" w:semiHidden="1" w:unhideWhenUsed="1"/>
-    <w:lsdException w:name="index 8" w:semiHidden="1" w:unhideWhenUsed="1"/>
-    <w:lsdException w:name="index 9" w:semiHidden="1" w:unhideWhenUsed="1"/>
-    <w:lsdException w:name="toc 1" w:semiHidden="1" w:uiPriority="39" w:unhideWhenUsed="1"/>
-    <w:lsdException w:name="toc 2" w:semiHidden="1" w:uiPriority="39" w:unhideWhenUsed="1"/>
-    <w:lsdException w:name="toc 3" w:semiHidden="1" w:uiPriority="39" w:unhideWhenUsed="1"/>
-    <w:lsdException w:name="toc 4" w:semiHidden="1" w:uiPriority="39" w:unhideWhenUsed="1"/>
-    <w:lsdException w:name="toc 5" w:semiHidden="1" w:uiPriority="39" w:unhideWhenUsed="1"/>
-    <w:lsdException w:name="toc 6" w:semiHidden="1" w:uiPriority="39" w:unhideWhenUsed="1"/>
-    <w:lsdException w:name="toc 7" w:semiHidden="1" w:uiPriority="39" w:unhideWhenUsed="1"/>
-    <w:lsdException w:name="toc 8" w:semiHidden="1" w:uiPriority="39" w:unhideWhenUsed="1"/>
-    <w:lsdException w:name="toc 9" w:semiHidden="1" w:uiPriority="39" w:unhideWhenUsed="1"/>
-    <w:lsdException w:name="Normal Indent" w:semiHidden="1" w:unhideWhenUsed="1"/>
-    <w:lsdException w:name="footnote text" w:semiHidden="1" w:unhideWhenUsed="1"/>
-    <w:lsdException w:name="annotation text" w:semiHidden="1" w:unhideWhenUsed="1"/>
-    <w:lsdException w:name="header" w:semiHidden="1" w:unhideWhenUsed="1"/>
-    <w:lsdException w:name="footer" w:semiHidden="1" w:unhideWhenUsed="1"/>
-    <w:lsdException w:name="index heading" w:semiHidden="1" w:unhideWhenUsed="1"/>
-    <w:lsdException w:name="caption" w:semiHidden="1" w:uiPriority="35" w:unhideWhenUsed="1" w:qFormat="1"/>
-    <w:lsdException w:name="table of figures" w:semiHidden="1" w:unhideWhenUsed="1"/>
-    <w:lsdException w:name="envelope address" w:semiHidden="1" w:unhideWhenUsed="1"/>
-    <w:lsdException w:name="envelope return" w:semiHidden="1" w:unhideWhenUsed="1"/>
-    <w:lsdException w:name="footnote reference" w:semiHidden="1" w:unhideWhenUsed="1"/>
-    <w:lsdException w:name="annotation reference" w:semiHidden="1" w:unhideWhenUsed="1"/>
-    <w:lsdException w:name="line number" w:semiHidden="1" w:unhideWhenUsed="1"/>
-    <w:lsdException w:name="page number" w:semiHidden="1" w:unhideWhenUsed="1"/>
-    <w:lsdException w:name="endnote reference" w:semiHidden="1" w:unhideWhenUsed="1"/>
-    <w:lsdException w:name="endnote text" w:semiHidden="1" w:unhideWhenUsed="1"/>
-    <w:lsdException w:name="table of authorities" w:semiHidden="1" w:unhideWhenUsed="1"/>
-    <w:lsdException w:name="macro" w:semiHidden="1" w:unhideWhenUsed="1"/>
-    <w:lsdException w:name="toa heading" w:semiHidden="1" w:unhideWhenUsed="1"/>
-    <w:lsdException w:name="List" w:semiHidden="1" w:unhideWhenUsed="1"/>
-    <w:lsdException w:name="List Bullet" w:semiHidden="1" w:unhideWhenUsed="1"/>
-    <w:lsdException w:name="List Number" w:semiHidden="1" w:unhideWhenUsed="1"/>
-    <w:lsdException w:name="List 2" w:semiHidden="1" w:unhideWhenUsed="1"/>
-    <w:lsdException w:name="List 3" w:semiHidden="1" w:unhideWhenUsed="1"/>
-    <w:lsdException w:name="List 4" w:semiHidden="1" w:unhideWhenUsed="1"/>
-    <w:lsdException w:name="List 5" w:semiHidden="1" w:unhideWhenUsed="1"/>
-    <w:lsdException w:name="List Bullet 2" w:semiHidden="1" w:unhideWhenUsed="1"/>
-    <w:lsdException w:name="List Bullet 3" w:semiHidden="1" w:unhideWhenUsed="1"/>
-    <w:lsdException w:name="List Bullet 4" w:semiHidden="1" w:unhideWhenUsed="1"/>
-    <w:lsdException w:name="List Bullet 5" w:semiHidden="1" w:unhideWhenUsed="1"/>
-    <w:lsdException w:name="List Number 2" w:semiHidden="1" w:unhideWhenUsed="1"/>
-    <w:lsdException w:name="List Number 3" w:semiHidden="1" w:unhideWhenUsed="1"/>
-    <w:lsdException w:name="List Number 4" w:semiHidden="1" w:unhideWhenUsed="1"/>
-    <w:lsdException w:name="List Number 5" w:semiHidden="1" w:unhideWhenUsed="1"/>
-    <w:lsdException w:name="Title" w:uiPriority="10" w:qFormat="1"/>
-    <w:lsdException w:name="Closing" w:semiHidden="1" w:unhideWhenUsed="1"/>
-    <w:lsdException w:name="Signature" w:semiHidden="1" w:unhideWhenUsed="1"/>
-    <w:lsdException w:name="Default Paragraph Font" w:semiHidden="1" w:uiPriority="1" w:unhideWhenUsed="1"/>
-    <w:lsdException w:name="Body Text" w:semiHidden="1" w:unhideWhenUsed="1"/>
-    <w:lsdException w:name="Body Text Indent" w:semiHidden="1" w:unhideWhenUsed="1"/>
-    <w:lsdException w:name="List Continue" w:semiHidden="1" w:unhideWhenUsed="1"/>
-    <w:lsdException w:name="List Continue 2" w:semiHidden="1" w:unhideWhenUsed="1"/>
-    <w:lsdException w:name="List Continue 3" w:semiHidden="1" w:unhideWhenUsed="1"/>
-    <w:lsdException w:name="List Continue 4" w:semiHidden="1" w:unhideWhenUsed="1"/>
-    <w:lsdException w:name="List Continue 5" w:semiHidden="1" w:unhideWhenUsed="1"/>
-    <w:lsdException w:name="Message Header" w:semiHidden="1" w:unhideWhenUsed="1"/>
-    <w:lsdException w:name="Subtitle" w:uiPriority="11" w:qFormat="1"/>
-    <w:lsdException w:name="Salutation" w:semiHidden="1" w:unhideWhenUsed="1"/>
-    <w:lsdException w:name="Date" w:semiHidden="1" w:unhideWhenUsed="1"/>
-    <w:lsdException w:name="Body Text First Indent" w:semiHidden="1" w:unhideWhenUsed="1"/>
-    <w:lsdException w:name="Body Text First Indent 2" w:semiHidden="1" w:unhideWhenUsed="1"/>
-    <w:lsdException w:name="Note Heading" w:semiHidden="1" w:unhideWhenUsed="1"/>
-    <w:lsdException w:name="Body Text 2" w:semiHidden="1" w:unhideWhenUsed="1"/>
-    <w:lsdException w:name="Body Text 3" w:semiHidden="1" w:unhideWhenUsed="1"/>
-    <w:lsdException w:name="Body Text Indent 2" w:semiHidden="1" w:unhideWhenUsed="1"/>
-    <w:lsdException w:name="Body Text Indent 3" w:semiHidden="1" w:unhideWhenUsed="1"/>
-    <w:lsdException w:name="Block Text" w:semiHidden="1" w:unhideWhenUsed="1"/>
-    <w:lsdException w:name="Hyperlink" w:semiHidden="1" w:unhideWhenUsed="1"/>
-    <w:lsdException w:name="FollowedHyperlink" w:semiHidden="1" w:unhideWhenUsed="1"/>
-    <w:lsdException w:name="Strong" w:uiPriority="22" w:qFormat="1"/>
-    <w:lsdException w:name="Emphasis" w:uiPriority="20" w:qFormat="1"/>
-    <w:lsdException w:name="Document Map" w:semiHidden="1" w:unhideWhenUsed="1"/>
-    <w:lsdException w:name="Plain Text" w:semiHidden="1" w:unhideWhenUsed="1"/>
-    <w:lsdException w:name="E-mail Signature" w:semiHidden="1" w:unhideWhenUsed="1"/>
-    <w:lsdException w:name="HTML Top of Form" w:semiHidden="1" w:unhideWhenUsed="1"/>
-    <w:lsdException w:name="HTML Bottom of Form" w:semiHidden="1" w:unhideWhenUsed="1"/>
-    <w:lsdException w:name="Normal (Web)" w:semiHidden="1" w:unhideWhenUsed="1"/>
-    <w:lsdException w:name="HTML Acronym" w:semiHidden="1" w:unhideWhenUsed="1"/>
-    <w:lsdException w:name="HTML Address" w:semiHidden="1" w:unhideWhenUsed="1"/>
-    <w:lsdException w:name="HTML Cite" w:semiHidden="1" w:unhideWhenUsed="1"/>
-    <w:lsdException w:name="HTML Code" w:semiHidden="1" w:unhideWhenUsed="1"/>
-    <w:lsdException w:name="HTML Definition" w:semiHidden="1" w:unhideWhenUsed="1"/>
-    <w:lsdException w:name="HTML Keyboard" w:semiHidden="1" w:unhideWhenUsed="1"/>
-    <w:lsdException w:name="HTML Preformatted" w:semiHidden="1" w:unhideWhenUsed="1"/>
-    <w:lsdException w:name="HTML Sample" w:semiHidden="1" w:unhideWhenUsed="1"/>
-    <w:lsdException w:name="HTML Typewriter" w:semiHidden="1" w:unhideWhenUsed="1"/>
-    <w:lsdException w:name="HTML Variable" w:semiHidden="1" w:unhideWhenUsed="1"/>
-    <w:lsdException w:name="Normal Table" w:semiHidden="1" w:unhideWhenUsed="1"/>
-    <w:lsdException w:name="annotation subject" w:semiHidden="1" w:unhideWhenUsed="1"/>
-    <w:lsdException w:name="No List" w:semiHidden="1" w:unhideWhenUsed="1"/>
-    <w:lsdException w:name="Outline List 1" w:semiHidden="1" w:unhideWhenUsed="1"/>
-    <w:lsdException w:name="Outline List 2" w:semiHidden="1" w:unhideWhenUsed="1"/>
-    <w:lsdException w:name="Outline List 3" w:semiHidden="1" w:unhideWhenUsed="1"/>
-    <w:lsdException w:name="Table Simple 1" w:semiHidden="1" w:unhideWhenUsed="1"/>
-    <w:lsdException w:name="Table Simple 2" w:semiHidden="1" w:unhideWhenUsed="1"/>
-    <w:lsdException w:name="Table Simple 3" w:semiHidden="1" w:unhideWhenUsed="1"/>
-    <w:lsdException w:name="Table Classic 1" w:semiHidden="1" w:unhideWhenUsed="1"/>
-    <w:lsdException w:name="Table Classic 2" w:semiHidden="1" w:unhideWhenUsed="1"/>
-    <w:lsdException w:name="Table Classic 3" w:semiHidden="1" w:unhideWhenUsed="1"/>
-    <w:lsdException w:name="Table Classic 4" w:semiHidden="1" w:unhideWhenUsed="1"/>
-    <w:lsdException w:name="Table Colorful 1" w:semiHidden="1" w:unhideWhenUsed="1"/>
-    <w:lsdException w:name="Table Colorful 2" w:semiHidden="1" w:unhideWhenUsed="1"/>
-    <w:lsdException w:name="Table Colorful 3" w:semiHidden="1" w:unhideWhenUsed="1"/>
-    <w:lsdException w:name="Table Columns 1" w:semiHidden="1" w:unhideWhenUsed="1"/>
-    <w:lsdException w:name="Table Columns 2" w:semiHidden="1" w:unhideWhenUsed="1"/>
-    <w:lsdException w:name="Table Columns 3" w:semiHidden="1" w:unhideWhenUsed="1"/>
-    <w:lsdException w:name="Table Columns 4" w:semiHidden="1" w:unhideWhenUsed="1"/>
-    <w:lsdException w:name="Table Columns 5" w:semiHidden="1" w:unhideWhenUsed="1"/>
-    <w:lsdException w:name="Table Grid 1" w:semiHidden="1" w:unhideWhenUsed="1"/>
-    <w:lsdException w:name="Table Grid 2" w:semiHidden="1" w:unhideWhenUsed="1"/>
-    <w:lsdException w:name="Table Grid 3" w:semiHidden="1" w:unhideWhenUsed="1"/>
-    <w:lsdException w:name="Table Grid 4" w:semiHidden="1" w:unhideWhenUsed="1"/>
-    <w:lsdException w:name="Table Grid 5" w:semiHidden="1" w:unhideWhenUsed="1"/>
-    <w:lsdException w:name="Table Grid 6" w:semiHidden="1" w:unhideWhenUsed="1"/>
-    <w:lsdException w:name="Table Grid 7" w:semiHidden="1" w:unhideWhenUsed="1"/>
-    <w:lsdException w:name="Table Grid 8" w:semiHidden="1" w:unhideWhenUsed="1"/>
-    <w:lsdException w:name="Table List 1" w:semiHidden="1" w:unhideWhenUsed="1"/>
-    <w:lsdException w:name="Table List 2" w:semiHidden="1" w:unhideWhenUsed="1"/>
-    <w:lsdException w:name="Table List 3" w:semiHidden="1" w:unhideWhenUsed="1"/>
-    <w:lsdException w:name="Table List 4" w:semiHidden="1" w:unhideWhenUsed="1"/>
-    <w:lsdException w:name="Table List 5" w:semiHidden="1" w:unhideWhenUsed="1"/>
-    <w:lsdException w:name="Table List 6" w:semiHidden="1" w:unhideWhenUsed="1"/>
-    <w:lsdException w:name="Table List 7" w:semiHidden="1" w:unhideWhenUsed="1"/>
-    <w:lsdException w:name="Table List 8" w:semiHidden="1" w:unhideWhenUsed="1"/>
-    <w:lsdException w:name="Table 3D effects 1" w:semiHidden="1" w:unhideWhenUsed="1"/>
-    <w:lsdException w:name="Table 3D effects 2" w:semiHidden="1" w:unhideWhenUsed="1"/>
-    <w:lsdException w:name="Table 3D effects 3" w:semiHidden="1" w:unhideWhenUsed="1"/>
-    <w:lsdException w:name="Table Contemporary" w:semiHidden="1" w:unhideWhenUsed="1"/>
-    <w:lsdException w:name="Table Elegant" w:semiHidden="1" w:unhideWhenUsed="1"/>
-    <w:lsdException w:name="Table Professional" w:semiHidden="1" w:unhideWhenUsed="1"/>
-    <w:lsdException w:name="Table Subtle 1" w:semiHidden="1" w:unhideWhenUsed="1"/>
-    <w:lsdException w:name="Table Subtle 2" w:semiHidden="1" w:unhideWhenUsed="1"/>
-    <w:lsdException w:name="Table Web 1" w:semiHidden="1" w:unhideWhenUsed="1"/>
-    <w:lsdException w:name="Table Web 2" w:semiHidden="1" w:unhideWhenUsed="1"/>
-    <w:lsdException w:name="Table Web 3" w:semiHidden="1" w:unhideWhenUsed="1"/>
-    <w:lsdException w:name="Balloon Text" w:semiHidden="1" w:unhideWhenUsed="1"/>
-    <w:lsdException w:name="Table Grid" w:uiPriority="39"/>
-    <w:lsdException w:name="Table Theme" w:semiHidden="1" w:unhideWhenUsed="1"/>
-    <w:lsdException w:name="Placeholder Text" w:semiHidden="1"/>
-    <w:lsdException w:name="No Spacing" w:uiPriority="1" w:qFormat="1"/>
-    <w:lsdException w:name="Light Shading" w:uiPriority="60"/>
-    <w:lsdException w:name="Light List" w:uiPriority="61"/>
-    <w:lsdException w:name="Light Grid" w:uiPriority="62"/>
-    <w:lsdException w:name="Medium Shading 1" w:uiPriority="63"/>
-    <w:lsdException w:name="Medium Shading 2" w:uiPriority="64"/>
-    <w:lsdException w:name="Medium List 1" w:uiPriority="65"/>
-    <w:lsdException w:name="Medium List 2" w:uiPriority="66"/>
-    <w:lsdException w:name="Medium Grid 1" w:uiPriority="67"/>
-    <w:lsdException w:name="Medium Grid 2" w:uiPriority="68"/>
-    <w:lsdException w:name="Medium Grid 3" w:uiPriority="69"/>
-    <w:lsdException w:name="Dark List" w:uiPriority="70"/>
-    <w:lsdException w:name="Colorful Shading" w:uiPriority="71"/>
-    <w:lsdException w:name="Colorful List" w:uiPriority="72"/>
-    <w:lsdException w:name="Colorful Grid" w:uiPriority="73"/>
-    <w:lsdException w:name="Light Shading Accent 1" w:uiPriority="60"/>
-    <w:lsdException w:name="Light List Accent 1" w:uiPriority="61"/>
-    <w:lsdException w:name="Light Grid Accent 1" w:uiPriority="62"/>
-    <w:lsdException w:name="Medium Shading 1 Accent 1" w:uiPriority="63"/>
-    <w:lsdException w:name="Medium Shading 2 Accent 1" w:uiPriority="64"/>
-    <w:lsdException w:name="Medium List 1 Accent 1" w:uiPriority="65"/>
-    <w:lsdException w:name="Revision" w:semiHidden="1"/>
-    <w:lsdException w:name="List Paragraph" w:uiPriority="34" w:qFormat="1"/>
-    <w:lsdException w:name="Quote" w:uiPriority="29" w:qFormat="1"/>
-    <w:lsdException w:name="Intense Quote" w:uiPriority="30" w:qFormat="1"/>
-    <w:lsdException w:name="Medium List 2 Accent 1" w:uiPriority="66"/>
-    <w:lsdException w:name="Medium Grid 1 Accent 1" w:uiPriority="67"/>
-    <w:lsdException w:name="Medium Grid 2 Accent 1" w:uiPriority="68"/>
-    <w:lsdException w:name="Medium Grid 3 Accent 1" w:uiPriority="69"/>
-    <w:lsdException w:name="Dark List Accent 1" w:uiPriority="70"/>
-    <w:lsdException w:name="Colorful Shading Accent 1" w:uiPriority="71"/>
-    <w:lsdException w:name="Colorful List Accent 1" w:uiPriority="72"/>
-    <w:lsdException w:name="Colorful Grid Accent 1" w:uiPriority="73"/>
-    <w:lsdException w:name="Light Shading Accent 2" w:uiPriority="60"/>
-    <w:lsdException w:name="Light List Accent 2" w:uiPriority="61"/>
-    <w:lsdException w:name="Light Grid Accent 2" w:uiPriority="62"/>
-    <w:lsdException w:name="Medium Shading 1 Accent 2" w:uiPriority="63"/>
-    <w:lsdException w:name="Medium Shading 2 Accent 2" w:uiPriority="64"/>
-    <w:lsdException w:name="Medium List 1 Accent 2" w:uiPriority="65"/>
-    <w:lsdException w:name="Medium List 2 Accent 2" w:uiPriority="66"/>
-    <w:lsdException w:name="Medium Grid 1 Accent 2" w:uiPriority="67"/>
-    <w:lsdException w:name="Medium Grid 2 Accent 2" w:uiPriority="68"/>
-    <w:lsdException w:name="Medium Grid 3 Accent 2" w:uiPriority="69"/>
-    <w:lsdException w:name="Dark List Accent 2" w:uiPriority="70"/>
-    <w:lsdException w:name="Colorful Shading Accent 2" w:uiPriority="71"/>
-    <w:lsdException w:name="Colorful List Accent 2" w:uiPriority="72"/>
-    <w:lsdException w:name="Colorful Grid Accent 2" w:uiPriority="73"/>
-    <w:lsdException w:name="Light Shading Accent 3" w:uiPriority="60"/>
-    <w:lsdException w:name="Light List Accent 3" w:uiPriority="61"/>
-    <w:lsdException w:name="Light Grid Accent 3" w:uiPriority="62"/>
-    <w:lsdException w:name="Medium Shading 1 Accent 3" w:uiPriority="63"/>
-    <w:lsdException w:name="Medium Shading 2 Accent 3" w:uiPriority="64"/>
-    <w:lsdException w:name="Medium List 1 Accent 3" w:uiPriority="65"/>
-    <w:lsdException w:name="Medium List 2 Accent 3" w:uiPriority="66"/>
-    <w:lsdException w:name="Medium Grid 1 Accent 3" w:uiPriority="67"/>
-    <w:lsdException w:name="Medium Grid 2 Accent 3" w:uiPriority="68"/>
-    <w:lsdException w:name="Medium Grid 3 Accent 3" w:uiPriority="69"/>
-    <w:lsdException w:name="Dark List Accent 3" w:uiPriority="70"/>
-    <w:lsdException w:name="Colorful Shading Accent 3" w:uiPriority="71"/>
-    <w:lsdException w:name="Colorful List Accent 3" w:uiPriority="72"/>
-    <w:lsdException w:name="Colorful Grid Accent 3" w:uiPriority="73"/>
-    <w:lsdException w:name="Light Shading Accent 4" w:uiPriority="60"/>
-    <w:lsdException w:name="Light List Accent 4" w:uiPriority="61"/>
-    <w:lsdException w:name="Light Grid Accent 4" w:uiPriority="62"/>
-    <w:lsdException w:name="Medium Shading 1 Accent 4" w:uiPriority="63"/>
-    <w:lsdException w:name="Medium Shading 2 Accent 4" w:uiPriority="64"/>
-    <w:lsdException w:name="Medium List 1 Accent 4" w:uiPriority="65"/>
-    <w:lsdException w:name="Medium List 2 Accent 4" w:uiPriority="66"/>
-    <w:lsdException w:name="Medium Grid 1 Accent 4" w:uiPriority="67"/>
-    <w:lsdException w:name="Medium Grid 2 Accent 4" w:uiPriority="68"/>
-    <w:lsdException w:name="Medium Grid 3 Accent 4" w:uiPriority="69"/>
-    <w:lsdException w:name="Dark List Accent 4" w:uiPriority="70"/>
-    <w:lsdException w:name="Colorful Shading Accent 4" w:uiPriority="71"/>
-    <w:lsdException w:name="Colorful List Accent 4" w:uiPriority="72"/>
-    <w:lsdException w:name="Colorful Grid Accent 4" w:uiPriority="73"/>
-    <w:lsdException w:name="Light Shading Accent 5" w:uiPriority="60"/>
-    <w:lsdException w:name="Light List Accent 5" w:uiPriority="61"/>
-    <w:lsdException w:name="Light Grid Accent 5" w:uiPriority="62"/>
-    <w:lsdException w:name="Medium Shading 1 Accent 5" w:uiPriority="63"/>
-    <w:lsdException w:name="Medium Shading 2 Accent 5" w:uiPriority="64"/>
-    <w:lsdException w:name="Medium List 1 Accent 5" w:uiPriority="65"/>
-    <w:lsdException w:name="Medium List 2 Accent 5" w:uiPriority="66"/>
-    <w:lsdException w:name="Medium Grid 1 Accent 5" w:uiPriority="67"/>
-    <w:lsdException w:name="Medium Grid 2 Accent 5" w:uiPriority="68"/>
-    <w:lsdException w:name="Medium Grid 3 Accent 5" w:uiPriority="69"/>
-    <w:lsdException w:name="Dark List Accent 5" w:uiPriority="70"/>
-    <w:lsdException w:name="Colorful Shading Accent 5" w:uiPriority="71"/>
-    <w:lsdException w:name="Colorful List Accent 5" w:uiPriority="72"/>
-    <w:lsdException w:name="Colorful Grid Accent 5" w:uiPriority="73"/>
-    <w:lsdException w:name="Light Shading Accent 6" w:uiPriority="60"/>
-    <w:lsdException w:name="Light List Accent 6" w:uiPriority="61"/>
-    <w:lsdException w:name="Light Grid Accent 6" w:uiPriority="62"/>
-    <w:lsdException w:name="Medium Shading 1 Accent 6" w:uiPriority="63"/>
-    <w:lsdException w:name="Medium Shading 2 Accent 6" w:uiPriority="64"/>
-    <w:lsdException w:name="Medium List 1 Accent 6" w:uiPriority="65"/>
-    <w:lsdException w:name="Medium List 2 Accent 6" w:uiPriority="66"/>
-    <w:lsdException w:name="Medium Grid 1 Accent 6" w:uiPriority="67"/>
-    <w:lsdException w:name="Medium Grid 2 Accent 6" w:uiPriority="68"/>
-    <w:lsdException w:name="Medium Grid 3 Accent 6" w:uiPriority="69"/>
-    <w:lsdException w:name="Dark List Accent 6" w:uiPriority="70"/>
-    <w:lsdException w:name="Colorful Shading Accent 6" w:uiPriority="71"/>
-    <w:lsdException w:name="Colorful List Accent 6" w:uiPriority="72"/>
-    <w:lsdException w:name="Colorful Grid Accent 6" w:uiPriority="73"/>
-    <w:lsdException w:name="Subtle Emphasis" w:uiPriority="19" w:qFormat="1"/>
-    <w:lsdException w:name="Intense Emphasis" w:uiPriority="21" w:qFormat="1"/>
-    <w:lsdException w:name="Subtle Reference" w:uiPriority="31" w:qFormat="1"/>
-    <w:lsdException w:name="Intense Reference" w:uiPriority="32" w:qFormat="1"/>
-    <w:lsdException w:name="Book Title" w:uiPriority="33" w:qFormat="1"/>
-    <w:lsdException w:name="Bibliography" w:semiHidden="1" w:uiPriority="37" w:unhideWhenUsed="1"/>
-    <w:lsdException w:name="TOC Heading" w:semiHidden="1" w:uiPriority="39" w:unhideWhenUsed="1" w:qFormat="1"/>
-    <w:lsdException w:name="Plain Table 1" w:uiPriority="41"/>
-    <w:lsdException w:name="Plain Table 2" w:uiPriority="42"/>
-    <w:lsdException w:name="Plain Table 3" w:uiPriority="43"/>
-    <w:lsdException w:name="Plain Table 4" w:uiPriority="44"/>
-    <w:lsdException w:name="Plain Table 5" w:uiPriority="45"/>
-    <w:lsdException w:name="Grid Table Light" w:uiPriority="40"/>
-    <w:lsdException w:name="Grid Table 1 Light" w:uiPriority="46"/>
-    <w:lsdException w:name="Grid Table 2" w:uiPriority="47"/>
-    <w:lsdException w:name="Grid Table 3" w:uiPriority="48"/>
-    <w:lsdException w:name="Grid Table 4" w:uiPriority="49"/>
-    <w:lsdException w:name="Grid Table 5 Dark" w:uiPriority="50"/>
-    <w:lsdException w:name="Grid Table 6 Colorful" w:uiPriority="51"/>
-    <w:lsdException w:name="Grid Table 7 Colorful" w:uiPriority="52"/>
-    <w:lsdException w:name="Grid Table 1 Light Accent 1" w:uiPriority="46"/>
-    <w:lsdException w:name="Grid Table 2 Accent 1" w:uiPriority="47"/>
-    <w:lsdException w:name="Grid Table 3 Accent 1" w:uiPriority="48"/>
-    <w:lsdException w:name="Grid Table 4 Accent 1" w:uiPriority="49"/>
-    <w:lsdException w:name="Grid Table 5 Dark Accent 1" w:uiPriority="50"/>
-    <w:lsdException w:name="Grid Table 6 Colorful Accent 1" w:uiPriority="51"/>
-    <w:lsdException w:name="Grid Table 7 Colorful Accent 1" w:uiPriority="52"/>
-    <w:lsdException w:name="Grid Table 1 Light Accent 2" w:uiPriority="46"/>
-    <w:lsdException w:name="Grid Table 2 Accent 2" w:uiPriority="47"/>
-    <w:lsdException w:name="Grid Table 3 Accent 2" w:uiPriority="48"/>
-    <w:lsdException w:name="Grid Table 4 Accent 2" w:uiPriority="49"/>
-    <w:lsdException w:name="Grid Table 5 Dark Accent 2" w:uiPriority="50"/>
-    <w:lsdException w:name="Grid Table 6 Colorful Accent 2" w:uiPriority="51"/>
-    <w:lsdException w:name="Grid Table 7 Colorful Accent 2" w:uiPriority="52"/>
-    <w:lsdException w:name="Grid Table 1 Light Accent 3" w:uiPriority="46"/>
-    <w:lsdException w:name="Grid Table 2 Accent 3" w:uiPriority="47"/>
-    <w:lsdException w:name="Grid Table 3 Accent 3" w:uiPriority="48"/>
-    <w:lsdException w:name="Grid Table 4 Accent 3" w:uiPriority="49"/>
-    <w:lsdException w:name="Grid Table 5 Dark Accent 3" w:uiPriority="50"/>
-    <w:lsdException w:name="Grid Table 6 Colorful Accent 3" w:uiPriority="51"/>
-    <w:lsdException w:name="Grid Table 7 Colorful Accent 3" w:uiPriority="52"/>
-    <w:lsdException w:name="Grid Table 1 Light Accent 4" w:uiPriority="46"/>
-    <w:lsdException w:name="Grid Table 2 Accent 4" w:uiPriority="47"/>
-    <w:lsdException w:name="Grid Table 3 Accent 4" w:uiPriority="48"/>
-    <w:lsdException w:name="Grid Table 4 Accent 4" w:uiPriority="49"/>
-    <w:lsdException w:name="Grid Table 5 Dark Accent 4" w:uiPriority="50"/>
-    <w:lsdException w:name="Grid Table 6 Colorful Accent 4" w:uiPriority="51"/>
-    <w:lsdException w:name="Grid Table 7 Colorful Accent 4" w:uiPriority="52"/>
-    <w:lsdException w:name="Grid Table 1 Light Accent 5" w:uiPriority="46"/>
-    <w:lsdException w:name="Grid Table 2 Accent 5" w:uiPriority="47"/>
-    <w:lsdException w:name="Grid Table 3 Accent 5" w:uiPriority="48"/>
-    <w:lsdException w:name="Grid Table 4 Accent 5" w:uiPriority="49"/>
-    <w:lsdException w:name="Grid Table 5 Dark Accent 5" w:uiPriority="50"/>
-    <w:lsdException w:name="Grid Table 6 Colorful Accent 5" w:uiPriority="51"/>
-    <w:lsdException w:name="Grid Table 7 Colorful Accent 5" w:uiPriority="52"/>
-    <w:lsdException w:name="Grid Table 1 Light Accent 6" w:uiPriority="46"/>
-    <w:lsdException w:name="Grid Table 2 Accent 6" w:uiPriority="47"/>
-    <w:lsdException w:name="Grid Table 3 Accent 6" w:uiPriority="48"/>
-    <w:lsdException w:name="Grid Table 4 Accent 6" w:uiPriority="49"/>
-    <w:lsdException w:name="Grid Table 5 Dark Accent 6" w:uiPriority="50"/>
-    <w:lsdException w:name="Grid Table 6 Colorful Accent 6" w:uiPriority="51"/>
-    <w:lsdException w:name="Grid Table 7 Colorful Accent 6" w:uiPriority="52"/>
-    <w:lsdException w:name="List Table 1 Light" w:uiPriority="46"/>
-    <w:lsdException w:name="List Table 2" w:uiPriority="47"/>
-    <w:lsdException w:name="List Table 3" w:uiPriority="48"/>
-    <w:lsdException w:name="List Table 4" w:uiPriority="49"/>
-    <w:lsdException w:name="List Table 5 Dark" w:uiPriority="50"/>
-    <w:lsdException w:name="List Table 6 Colorful" w:uiPriority="51"/>
-    <w:lsdException w:name="List Table 7 Colorful" w:uiPriority="52"/>
-    <w:lsdException w:name="List Table 1 Light Accent 1" w:uiPriority="46"/>
-    <w:lsdException w:name="List Table 2 Accent 1" w:uiPriority="47"/>
-    <w:lsdException w:name="List Table 3 Accent 1" w:uiPriority="48"/>
-    <w:lsdException w:name="List Table 4 Accent 1" w:uiPriority="49"/>
-    <w:lsdException w:name="List Table 5 Dark Accent 1" w:uiPriority="50"/>
-    <w:lsdException w:name="List Table 6 Colorful Accent 1" w:uiPriority="51"/>
-    <w:lsdException w:name="List Table 7 Colorful Accent 1" w:uiPriority="52"/>
-    <w:lsdException w:name="List Table 1 Light Accent 2" w:uiPriority="46"/>
-    <w:lsdException w:name="List Table 2 Accent 2" w:uiPriority="47"/>
-    <w:lsdException w:name="List Table 3 Accent 2" w:uiPriority="48"/>
-    <w:lsdException w:name="List Table 4 Accent 2" w:uiPriority="49"/>
-    <w:lsdException w:name="List Table 5 Dark Accent 2" w:uiPriority="50"/>
-    <w:lsdException w:name="List Table 6 Colorful Accent 2" w:uiPriority="51"/>
-    <w:lsdException w:name="List Table 7 Colorful Accent 2" w:uiPriority="52"/>
-    <w:lsdException w:name="List Table 1 Light Accent 3" w:uiPriority="46"/>
-    <w:lsdException w:name="List Table 2 Accent 3" w:uiPriority="47"/>
-    <w:lsdException w:name="List Table 3 Accent 3" w:uiPriority="48"/>
-    <w:lsdException w:name="List Table 4 Accent 3" w:uiPriority="49"/>
-    <w:lsdException w:name="List Table 5 Dark Accent 3" w:uiPriority="50"/>
-    <w:lsdException w:name="List Table 6 Colorful Accent 3" w:uiPriority="51"/>
-    <w:lsdException w:name="List Table 7 Colorful Accent 3" w:uiPriority="52"/>
-    <w:lsdException w:name="List Table 1 Light Accent 4" w:uiPriority="46"/>
-    <w:lsdException w:name="List Table 2 Accent 4" w:uiPriority="47"/>
-    <w:lsdException w:name="List Table 3 Accent 4" w:uiPriority="48"/>
-    <w:lsdException w:name="List Table 4 Accent 4" w:uiPriority="49"/>
-    <w:lsdException w:name="List Table 5 Dark Accent 4" w:uiPriority="50"/>
-    <w:lsdException w:name="List Table 6 Colorful Accent 4" w:uiPriority="51"/>
-    <w:lsdException w:name="List Table 7 Colorful Accent 4" w:uiPriority="52"/>
-    <w:lsdException w:name="List Table 1 Light Accent 5" w:uiPriority="46"/>
-    <w:lsdException w:name="List Table 2 Accent 5" w:uiPriority="47"/>
-    <w:lsdException w:name="List Table 3 Accent 5" w:uiPriority="48"/>
-    <w:lsdException w:name="List Table 4 Accent 5" w:uiPriority="49"/>
-    <w:lsdException w:name="List Table 5 Dark Accent 5" w:uiPriority="50"/>
-    <w:lsdException w:name="List Table 6 Colorful Accent 5" w:uiPriority="51"/>
-    <w:lsdException w:name="List Table 7 Colorful Accent 5" w:uiPriority="52"/>
-    <w:lsdException w:name="List Table 1 Light Accent 6" w:uiPriority="46"/>
-    <w:lsdException w:name="List Table 2 Accent 6" w:uiPriority="47"/>
-    <w:lsdException w:name="List Table 3 Accent 6" w:uiPriority="48"/>
-    <w:lsdException w:name="List Table 4 Accent 6" w:uiPriority="49"/>
-    <w:lsdException w:name="List Table 5 Dark Accent 6" w:uiPriority="50"/>
-    <w:lsdException w:name="List Table 6 Colorful Accent 6" w:uiPriority="51"/>
-    <w:lsdException w:name="List Table 7 Colorful Accent 6" w:uiPriority="52"/>
+  <w:latentStyles w:defLockedState="0" w:defUIPriority="99" w:defSemiHidden="1" w:defUnhideWhenUsed="1" w:defQFormat="0" w:count="267">
+    <w:lsdException w:name="Normal" w:semiHidden="0" w:uiPriority="0" w:unhideWhenUsed="0" w:qFormat="1"/>
+    <w:lsdException w:name="heading 1" w:semiHidden="0" w:uiPriority="9" w:unhideWhenUsed="0" w:qFormat="1"/>
+    <w:lsdException w:name="heading 2" w:uiPriority="9" w:qFormat="1"/>
+    <w:lsdException w:name="heading 3" w:uiPriority="9" w:qFormat="1"/>
+    <w:lsdException w:name="heading 4" w:uiPriority="9" w:qFormat="1"/>
+    <w:lsdException w:name="heading 5" w:uiPriority="9" w:qFormat="1"/>
+    <w:lsdException w:name="heading 6" w:uiPriority="9" w:qFormat="1"/>
+    <w:lsdException w:name="heading 7" w:uiPriority="9" w:qFormat="1"/>
+    <w:lsdException w:name="heading 8" w:uiPriority="9" w:qFormat="1"/>
+    <w:lsdException w:name="heading 9" w:uiPriority="9" w:qFormat="1"/>
+    <w:lsdException w:name="toc 1" w:uiPriority="39"/>
+    <w:lsdException w:name="toc 2" w:uiPriority="39"/>
+    <w:lsdException w:name="toc 3" w:uiPriority="39"/>
+    <w:lsdException w:name="toc 4" w:uiPriority="39"/>
+    <w:lsdException w:name="toc 5" w:uiPriority="39"/>
+    <w:lsdException w:name="toc 6" w:uiPriority="39"/>
+    <w:lsdException w:name="toc 7" w:uiPriority="39"/>
+    <w:lsdException w:name="toc 8" w:uiPriority="39"/>
+    <w:lsdException w:name="toc 9" w:uiPriority="39"/>
+    <w:lsdException w:name="caption" w:uiPriority="35" w:qFormat="1"/>
+    <w:lsdException w:name="Title" w:semiHidden="0" w:uiPriority="10" w:unhideWhenUsed="0" w:qFormat="1"/>
+    <w:lsdException w:name="Default Paragraph Font" w:uiPriority="1"/>
+    <w:lsdException w:name="Subtitle" w:semiHidden="0" w:uiPriority="11" w:unhideWhenUsed="0" w:qFormat="1"/>
+    <w:lsdException w:name="Strong" w:semiHidden="0" w:uiPriority="22" w:unhideWhenUsed="0" w:qFormat="1"/>
+    <w:lsdException w:name="Emphasis" w:semiHidden="0" w:uiPriority="20" w:unhideWhenUsed="0" w:qFormat="1"/>
+    <w:lsdException w:name="Table Grid" w:semiHidden="0" w:uiPriority="39" w:unhideWhenUsed="0"/>
+    <w:lsdException w:name="Placeholder Text" w:unhideWhenUsed="0"/>
+    <w:lsdException w:name="No Spacing" w:semiHidden="0" w:uiPriority="1" w:unhideWhenUsed="0" w:qFormat="1"/>
+    <w:lsdException w:name="Light Shading" w:semiHidden="0" w:uiPriority="60" w:unhideWhenUsed="0"/>
+    <w:lsdException w:name="Light List" w:semiHidden="0" w:uiPriority="61" w:unhideWhenUsed="0"/>
+    <w:lsdException w:name="Light Grid" w:semiHidden="0" w:uiPriority="62" w:unhideWhenUsed="0"/>
+    <w:lsdException w:name="Medium Shading 1" w:semiHidden="0" w:uiPriority="63" w:unhideWhenUsed="0"/>
+    <w:lsdException w:name="Medium Shading 2" w:semiHidden="0" w:uiPriority="64" w:unhideWhenUsed="0"/>
+    <w:lsdException w:name="Medium List 1" w:semiHidden="0" w:uiPriority="65" w:unhideWhenUsed="0"/>
+    <w:lsdException w:name="Medium List 2" w:semiHidden="0" w:uiPriority="66" w:unhideWhenUsed="0"/>
+    <w:lsdException w:name="Medium Grid 1" w:semiHidden="0" w:uiPriority="67" w:unhideWhenUsed="0"/>
+    <w:lsdException w:name="Medium Grid 2" w:semiHidden="0" w:uiPriority="68" w:unhideWhenUsed="0"/>
+    <w:lsdException w:name="Medium Grid 3" w:semiHidden="0" w:uiPriority="69" w:unhideWhenUsed="0"/>
+    <w:lsdException w:name="Dark List" w:semiHidden="0" w:uiPriority="70" w:unhideWhenUsed="0"/>
+    <w:lsdException w:name="Colorful Shading" w:semiHidden="0" w:uiPriority="71" w:unhideWhenUsed="0"/>
+    <w:lsdException w:name="Colorful List" w:semiHidden="0" w:uiPriority="72" w:unhideWhenUsed="0"/>
+    <w:lsdException w:name="Colorful Grid" w:semiHidden="0" w:uiPriority="73" w:unhideWhenUsed="0"/>
+    <w:lsdException w:name="Light Shading Accent 1" w:semiHidden="0" w:uiPriority="60" w:unhideWhenUsed="0"/>
+    <w:lsdException w:name="Light List Accent 1" w:semiHidden="0" w:uiPriority="61" w:unhideWhenUsed="0"/>
+    <w:lsdException w:name="Light Grid Accent 1" w:semiHidden="0" w:uiPriority="62" w:unhideWhenUsed="0"/>
+    <w:lsdException w:name="Medium Shading 1 Accent 1" w:semiHidden="0" w:uiPriority="63" w:unhideWhenUsed="0"/>
+    <w:lsdException w:name="Medium Shading 2 Accent 1" w:semiHidden="0" w:uiPriority="64" w:unhideWhenUsed="0"/>
+    <w:lsdException w:name="Medium List 1 Accent 1" w:semiHidden="0" w:uiPriority="65" w:unhideWhenUsed="0"/>
+    <w:lsdException w:name="Revision" w:unhideWhenUsed="0"/>
+    <w:lsdException w:name="List Paragraph" w:semiHidden="0" w:uiPriority="34" w:unhideWhenUsed="0" w:qFormat="1"/>
+    <w:lsdException w:name="Quote" w:semiHidden="0" w:uiPriority="29" w:unhideWhenUsed="0" w:qFormat="1"/>
+    <w:lsdException w:name="Intense Quote" w:semiHidden="0" w:uiPriority="30" w:unhideWhenUsed="0" w:qFormat="1"/>
+    <w:lsdException w:name="Medium List 2 Accent 1" w:semiHidden="0" w:uiPriority="66" w:unhideWhenUsed="0"/>
+    <w:lsdException w:name="Medium Grid 1 Accent 1" w:semiHidden="0" w:uiPriority="67" w:unhideWhenUsed="0"/>
+    <w:lsdException w:name="Medium Grid 2 Accent 1" w:semiHidden="0" w:uiPriority="68" w:unhideWhenUsed="0"/>
+    <w:lsdException w:name="Medium Grid 3 Accent 1" w:semiHidden="0" w:uiPriority="69" w:unhideWhenUsed="0"/>
+    <w:lsdException w:name="Dark List Accent 1" w:semiHidden="0" w:uiPriority="70" w:unhideWhenUsed="0"/>
+    <w:lsdException w:name="Colorful Shading Accent 1" w:semiHidden="0" w:uiPriority="71" w:unhideWhenUsed="0"/>
+    <w:lsdException w:name="Colorful List Accent 1" w:semiHidden="0" w:uiPriority="72" w:unhideWhenUsed="0"/>
+    <w:lsdException w:name="Colorful Grid Accent 1" w:semiHidden="0" w:uiPriority="73" w:unhideWhenUsed="0"/>
+    <w:lsdException w:name="Light Shading Accent 2" w:semiHidden="0" w:uiPriority="60" w:unhideWhenUsed="0"/>
+    <w:lsdException w:name="Light List Accent 2" w:semiHidden="0" w:uiPriority="61" w:unhideWhenUsed="0"/>
+    <w:lsdException w:name="Light Grid Accent 2" w:semiHidden="0" w:uiPriority="62" w:unhideWhenUsed="0"/>
+    <w:lsdException w:name="Medium Shading 1 Accent 2" w:semiHidden="0" w:uiPriority="63" w:unhideWhenUsed="0"/>
+    <w:lsdException w:name="Medium Shading 2 Accent 2" w:semiHidden="0" w:uiPriority="64" w:unhideWhenUsed="0"/>
+    <w:lsdException w:name="Medium List 1 Accent 2" w:semiHidden="0" w:uiPriority="65" w:unhideWhenUsed="0"/>
+    <w:lsdException w:name="Medium List 2 Accent 2" w:semiHidden="0" w:uiPriority="66" w:unhideWhenUsed="0"/>
+    <w:lsdException w:name="Medium Grid 1 Accent 2" w:semiHidden="0" w:uiPriority="67" w:unhideWhenUsed="0"/>
+    <w:lsdException w:name="Medium Grid 2 Accent 2" w:semiHidden="0" w:uiPriority="68" w:unhideWhenUsed="0"/>
+    <w:lsdException w:name="Medium Grid 3 Accent 2" w:semiHidden="0" w:uiPriority="69" w:unhideWhenUsed="0"/>
+    <w:lsdException w:name="Dark List Accent 2" w:semiHidden="0" w:uiPriority="70" w:unhideWhenUsed="0"/>
+    <w:lsdException w:name="Colorful Shading Accent 2" w:semiHidden="0" w:uiPriority="71" w:unhideWhenUsed="0"/>
+    <w:lsdException w:name="Colorful List Accent 2" w:semiHidden="0" w:uiPriority="72" w:unhideWhenUsed="0"/>
+    <w:lsdException w:name="Colorful Grid Accent 2" w:semiHidden="0" w:uiPriority="73" w:unhideWhenUsed="0"/>
+    <w:lsdException w:name="Light Shading Accent 3" w:semiHidden="0" w:uiPriority="60" w:unhideWhenUsed="0"/>
+    <w:lsdException w:name="Light List Accent 3" w:semiHidden="0" w:uiPriority="61" w:unhideWhenUsed="0"/>
+    <w:lsdException w:name="Light Grid Accent 3" w:semiHidden="0" w:uiPriority="62" w:unhideWhenUsed="0"/>
+    <w:lsdException w:name="Medium Shading 1 Accent 3" w:semiHidden="0" w:uiPriority="63" w:unhideWhenUsed="0"/>
+    <w:lsdException w:name="Medium Shading 2 Accent 3" w:semiHidden="0" w:uiPriority="64" w:unhideWhenUsed="0"/>
+    <w:lsdException w:name="Medium List 1 Accent 3" w:semiHidden="0" w:uiPriority="65" w:unhideWhenUsed="0"/>
+    <w:lsdException w:name="Medium List 2 Accent 3" w:semiHidden="0" w:uiPriority="66" w:unhideWhenUsed="0"/>
+    <w:lsdException w:name="Medium Grid 1 Accent 3" w:semiHidden="0" w:uiPriority="67" w:unhideWhenUsed="0"/>
+    <w:lsdException w:name="Medium Grid 2 Accent 3" w:semiHidden="0" w:uiPriority="68" w:unhideWhenUsed="0"/>
+    <w:lsdException w:name="Medium Grid 3 Accent 3" w:semiHidden="0" w:uiPriority="69" w:unhideWhenUsed="0"/>
+    <w:lsdException w:name="Dark List Accent 3" w:semiHidden="0" w:uiPriority="70" w:unhideWhenUsed="0"/>
+    <w:lsdException w:name="Colorful Shading Accent 3" w:semiHidden="0" w:uiPriority="71" w:unhideWhenUsed="0"/>
+    <w:lsdException w:name="Colorful List Accent 3" w:semiHidden="0" w:uiPriority="72" w:unhideWhenUsed="0"/>
+    <w:lsdException w:name="Colorful Grid Accent 3" w:semiHidden="0" w:uiPriority="73" w:unhideWhenUsed="0"/>
+    <w:lsdException w:name="Light Shading Accent 4" w:semiHidden="0" w:uiPriority="60" w:unhideWhenUsed="0"/>
+    <w:lsdException w:name="Light List Accent 4" w:semiHidden="0" w:uiPriority="61" w:unhideWhenUsed="0"/>
+    <w:lsdException w:name="Light Grid Accent 4" w:semiHidden="0" w:uiPriority="62" w:unhideWhenUsed="0"/>
+    <w:lsdException w:name="Medium Shading 1 Accent 4" w:semiHidden="0" w:uiPriority="63" w:unhideWhenUsed="0"/>
+    <w:lsdException w:name="Medium Shading 2 Accent 4" w:semiHidden="0" w:uiPriority="64" w:unhideWhenUsed="0"/>
+    <w:lsdException w:name="Medium List 1 Accent 4" w:semiHidden="0" w:uiPriority="65" w:unhideWhenUsed="0"/>
+    <w:lsdException w:name="Medium List 2 Accent 4" w:semiHidden="0" w:uiPriority="66" w:unhideWhenUsed="0"/>
+    <w:lsdException w:name="Medium Grid 1 Accent 4" w:semiHidden="0" w:uiPriority="67" w:unhideWhenUsed="0"/>
+    <w:lsdException w:name="Medium Grid 2 Accent 4" w:semiHidden="0" w:uiPriority="68" w:unhideWhenUsed="0"/>
+    <w:lsdException w:name="Medium Grid 3 Accent 4" w:semiHidden="0" w:uiPriority="69" w:unhideWhenUsed="0"/>
+    <w:lsdException w:name="Dark List Accent 4" w:semiHidden="0" w:uiPriority="70" w:unhideWhenUsed="0"/>
+    <w:lsdException w:name="Colorful Shading Accent 4" w:semiHidden="0" w:uiPriority="71" w:unhideWhenUsed="0"/>
+    <w:lsdException w:name="Colorful List Accent 4" w:semiHidden="0" w:uiPriority="72" w:unhideWhenUsed="0"/>
+    <w:lsdException w:name="Colorful Grid Accent 4" w:semiHidden="0" w:uiPriority="73" w:unhideWhenUsed="0"/>
+    <w:lsdException w:name="Light Shading Accent 5" w:semiHidden="0" w:uiPriority="60" w:unhideWhenUsed="0"/>
+    <w:lsdException w:name="Light List Accent 5" w:semiHidden="0" w:uiPriority="61" w:unhideWhenUsed="0"/>
+    <w:lsdException w:name="Light Grid Accent 5" w:semiHidden="0" w:uiPriority="62" w:unhideWhenUsed="0"/>
+    <w:lsdException w:name="Medium Shading 1 Accent 5" w:semiHidden="0" w:uiPriority="63" w:unhideWhenUsed="0"/>
+    <w:lsdException w:name="Medium Shading 2 Accent 5" w:semiHidden="0" w:uiPriority="64" w:unhideWhenUsed="0"/>
+    <w:lsdException w:name="Medium List 1 Accent 5" w:semiHidden="0" w:uiPriority="65" w:unhideWhenUsed="0"/>
+    <w:lsdException w:name="Medium List 2 Accent 5" w:semiHidden="0" w:uiPriority="66" w:unhideWhenUsed="0"/>
+    <w:lsdException w:name="Medium Grid 1 Accent 5" w:semiHidden="0" w:uiPriority="67" w:unhideWhenUsed="0"/>
+    <w:lsdException w:name="Medium Grid 2 Accent 5" w:semiHidden="0" w:uiPriority="68" w:unhideWhenUsed="0"/>
+    <w:lsdException w:name="Medium Grid 3 Accent 5" w:semiHidden="0" w:uiPriority="69" w:unhideWhenUsed="0"/>
+    <w:lsdException w:name="Dark List Accent 5" w:semiHidden="0" w:uiPriority="70" w:unhideWhenUsed="0"/>
+    <w:lsdException w:name="Colorful Shading Accent 5" w:semiHidden="0" w:uiPriority="71" w:unhideWhenUsed="0"/>
+    <w:lsdException w:name="Colorful List Accent 5" w:semiHidden="0" w:uiPriority="72" w:unhideWhenUsed="0"/>
+    <w:lsdException w:name="Colorful Grid Accent 5" w:semiHidden="0" w:uiPriority="73" w:unhideWhenUsed="0"/>
+    <w:lsdException w:name="Light Shading Accent 6" w:semiHidden="0" w:uiPriority="60" w:unhideWhenUsed="0"/>
+    <w:lsdException w:name="Light List Accent 6" w:semiHidden="0" w:uiPriority="61" w:unhideWhenUsed="0"/>
+    <w:lsdException w:name="Light Grid Accent 6" w:semiHidden="0" w:uiPriority="62" w:unhideWhenUsed="0"/>
+    <w:lsdException w:name="Medium Shading 1 Accent 6" w:semiHidden="0" w:uiPriority="63" w:unhideWhenUsed="0"/>
+    <w:lsdException w:name="Medium Shading 2 Accent 6" w:semiHidden="0" w:uiPriority="64" w:unhideWhenUsed="0"/>
+    <w:lsdException w:name="Medium List 1 Accent 6" w:semiHidden="0" w:uiPriority="65" w:unhideWhenUsed="0"/>
+    <w:lsdException w:name="Medium List 2 Accent 6" w:semiHidden="0" w:uiPriority="66" w:unhideWhenUsed="0"/>
+    <w:lsdException w:name="Medium Grid 1 Accent 6" w:semiHidden="0" w:uiPriority="67" w:unhideWhenUsed="0"/>
+    <w:lsdException w:name="Medium Grid 2 Accent 6" w:semiHidden="0" w:uiPriority="68" w:unhideWhenUsed="0"/>
+    <w:lsdException w:name="Medium Grid 3 Accent 6" w:semiHidden="0" w:uiPriority="69" w:unhideWhenUsed="0"/>
+    <w:lsdException w:name="Dark List Accent 6" w:semiHidden="0" w:uiPriority="70" w:unhideWhenUsed="0"/>
+    <w:lsdException w:name="Colorful Shading Accent 6" w:semiHidden="0" w:uiPriority="71" w:unhideWhenUsed="0"/>
+    <w:lsdException w:name="Colorful List Accent 6" w:semiHidden="0" w:uiPriority="72" w:unhideWhenUsed="0"/>
+    <w:lsdException w:name="Colorful Grid Accent 6" w:semiHidden="0" w:uiPriority="73" w:unhideWhenUsed="0"/>
+    <w:lsdException w:name="Subtle Emphasis" w:semiHidden="0" w:uiPriority="19" w:unhideWhenUsed="0" w:qFormat="1"/>
+    <w:lsdException w:name="Intense Emphasis" w:semiHidden="0" w:uiPriority="21" w:unhideWhenUsed="0" w:qFormat="1"/>
+    <w:lsdException w:name="Subtle Reference" w:semiHidden="0" w:uiPriority="31" w:unhideWhenUsed="0" w:qFormat="1"/>
+    <w:lsdException w:name="Intense Reference" w:semiHidden="0" w:uiPriority="32" w:unhideWhenUsed="0" w:qFormat="1"/>
+    <w:lsdException w:name="Book Title" w:semiHidden="0" w:uiPriority="33" w:unhideWhenUsed="0" w:qFormat="1"/>
+    <w:lsdException w:name="Bibliography" w:uiPriority="37"/>
+    <w:lsdException w:name="TOC Heading" w:uiPriority="39" w:qFormat="1"/>
   </w:latentStyles>
   <w:style w:type="paragraph" w:default="1" w:styleId="Standaard">
     <w:name w:val="Normal"/>
@@ -9972,7 +10049,7 @@
       <w:ind w:left="440"/>
     </w:pPr>
   </w:style>
-  <w:style w:type="table" w:styleId="Rastertabel4">
+  <w:style w:type="table" w:customStyle="1" w:styleId="GridTable4">
     <w:name w:val="Grid Table 4"/>
     <w:basedOn w:val="Standaardtabel"/>
     <w:uiPriority w:val="49"/>
@@ -10059,6 +10136,827 @@
       <w:i/>
       <w:iCs/>
       <w:color w:val="2E74B5" w:themeColor="accent1" w:themeShade="BF"/>
+    </w:rPr>
+  </w:style>
+  <w:style w:type="character" w:styleId="GevolgdeHyperlink">
+    <w:name w:val="FollowedHyperlink"/>
+    <w:basedOn w:val="Standaardalinea-lettertype"/>
+    <w:uiPriority w:val="99"/>
+    <w:semiHidden/>
+    <w:unhideWhenUsed/>
+    <w:rsid w:val="00E37330"/>
+    <w:rPr>
+      <w:color w:val="954F72" w:themeColor="followedHyperlink"/>
+      <w:u w:val="single"/>
+    </w:rPr>
+  </w:style>
+</w:styles>
+</file>
+
+<file path=word/stylesWithEffects.xml><?xml version="1.0" encoding="utf-8"?>
+<w:styles xmlns:wpc="http://schemas.microsoft.com/office/word/2010/wordprocessingCanvas" xmlns:mc="http://schemas.openxmlformats.org/markup-compatibility/2006" xmlns:o="urn:schemas-microsoft-com:office:office" xmlns:r="http://schemas.openxmlformats.org/officeDocument/2006/relationships" xmlns:m="http://schemas.openxmlformats.org/officeDocument/2006/math" xmlns:v="urn:schemas-microsoft-com:vml" xmlns:wp14="http://schemas.microsoft.com/office/word/2010/wordprocessingDrawing" xmlns:wp="http://schemas.openxmlformats.org/drawingml/2006/wordprocessingDrawing" xmlns:w10="urn:schemas-microsoft-com:office:word" xmlns:w="http://schemas.openxmlformats.org/wordprocessingml/2006/main" xmlns:w14="http://schemas.microsoft.com/office/word/2010/wordml" xmlns:wpg="http://schemas.microsoft.com/office/word/2010/wordprocessingGroup" xmlns:wpi="http://schemas.microsoft.com/office/word/2010/wordprocessingInk" xmlns:wne="http://schemas.microsoft.com/office/word/2006/wordml" xmlns:wps="http://schemas.microsoft.com/office/word/2010/wordprocessingShape" mc:Ignorable="w14 wp14">
+  <w:docDefaults>
+    <w:rPrDefault>
+      <w:rPr>
+        <w:rFonts w:asciiTheme="minorHAnsi" w:eastAsiaTheme="minorHAnsi" w:hAnsiTheme="minorHAnsi" w:cstheme="minorBidi"/>
+        <w:sz w:val="22"/>
+        <w:szCs w:val="22"/>
+        <w:lang w:val="nl-NL" w:eastAsia="en-US" w:bidi="ar-SA"/>
+      </w:rPr>
+    </w:rPrDefault>
+    <w:pPrDefault>
+      <w:pPr>
+        <w:spacing w:after="160" w:line="259" w:lineRule="auto"/>
+      </w:pPr>
+    </w:pPrDefault>
+  </w:docDefaults>
+  <w:latentStyles w:defLockedState="0" w:defUIPriority="99" w:defSemiHidden="1" w:defUnhideWhenUsed="1" w:defQFormat="0" w:count="267">
+    <w:lsdException w:name="Normal" w:semiHidden="0" w:uiPriority="0" w:unhideWhenUsed="0" w:qFormat="1"/>
+    <w:lsdException w:name="heading 1" w:semiHidden="0" w:uiPriority="9" w:unhideWhenUsed="0" w:qFormat="1"/>
+    <w:lsdException w:name="heading 2" w:uiPriority="9" w:qFormat="1"/>
+    <w:lsdException w:name="heading 3" w:uiPriority="9" w:qFormat="1"/>
+    <w:lsdException w:name="heading 4" w:uiPriority="9" w:qFormat="1"/>
+    <w:lsdException w:name="heading 5" w:uiPriority="9" w:qFormat="1"/>
+    <w:lsdException w:name="heading 6" w:uiPriority="9" w:qFormat="1"/>
+    <w:lsdException w:name="heading 7" w:uiPriority="9" w:qFormat="1"/>
+    <w:lsdException w:name="heading 8" w:uiPriority="9" w:qFormat="1"/>
+    <w:lsdException w:name="heading 9" w:uiPriority="9" w:qFormat="1"/>
+    <w:lsdException w:name="toc 1" w:uiPriority="39"/>
+    <w:lsdException w:name="toc 2" w:uiPriority="39"/>
+    <w:lsdException w:name="toc 3" w:uiPriority="39"/>
+    <w:lsdException w:name="toc 4" w:uiPriority="39"/>
+    <w:lsdException w:name="toc 5" w:uiPriority="39"/>
+    <w:lsdException w:name="toc 6" w:uiPriority="39"/>
+    <w:lsdException w:name="toc 7" w:uiPriority="39"/>
+    <w:lsdException w:name="toc 8" w:uiPriority="39"/>
+    <w:lsdException w:name="toc 9" w:uiPriority="39"/>
+    <w:lsdException w:name="caption" w:uiPriority="35" w:qFormat="1"/>
+    <w:lsdException w:name="Title" w:semiHidden="0" w:uiPriority="10" w:unhideWhenUsed="0" w:qFormat="1"/>
+    <w:lsdException w:name="Default Paragraph Font" w:uiPriority="1"/>
+    <w:lsdException w:name="Subtitle" w:semiHidden="0" w:uiPriority="11" w:unhideWhenUsed="0" w:qFormat="1"/>
+    <w:lsdException w:name="Strong" w:semiHidden="0" w:uiPriority="22" w:unhideWhenUsed="0" w:qFormat="1"/>
+    <w:lsdException w:name="Emphasis" w:semiHidden="0" w:uiPriority="20" w:unhideWhenUsed="0" w:qFormat="1"/>
+    <w:lsdException w:name="Table Grid" w:semiHidden="0" w:uiPriority="39" w:unhideWhenUsed="0"/>
+    <w:lsdException w:name="Placeholder Text" w:unhideWhenUsed="0"/>
+    <w:lsdException w:name="No Spacing" w:semiHidden="0" w:uiPriority="1" w:unhideWhenUsed="0" w:qFormat="1"/>
+    <w:lsdException w:name="Light Shading" w:semiHidden="0" w:uiPriority="60" w:unhideWhenUsed="0"/>
+    <w:lsdException w:name="Light List" w:semiHidden="0" w:uiPriority="61" w:unhideWhenUsed="0"/>
+    <w:lsdException w:name="Light Grid" w:semiHidden="0" w:uiPriority="62" w:unhideWhenUsed="0"/>
+    <w:lsdException w:name="Medium Shading 1" w:semiHidden="0" w:uiPriority="63" w:unhideWhenUsed="0"/>
+    <w:lsdException w:name="Medium Shading 2" w:semiHidden="0" w:uiPriority="64" w:unhideWhenUsed="0"/>
+    <w:lsdException w:name="Medium List 1" w:semiHidden="0" w:uiPriority="65" w:unhideWhenUsed="0"/>
+    <w:lsdException w:name="Medium List 2" w:semiHidden="0" w:uiPriority="66" w:unhideWhenUsed="0"/>
+    <w:lsdException w:name="Medium Grid 1" w:semiHidden="0" w:uiPriority="67" w:unhideWhenUsed="0"/>
+    <w:lsdException w:name="Medium Grid 2" w:semiHidden="0" w:uiPriority="68" w:unhideWhenUsed="0"/>
+    <w:lsdException w:name="Medium Grid 3" w:semiHidden="0" w:uiPriority="69" w:unhideWhenUsed="0"/>
+    <w:lsdException w:name="Dark List" w:semiHidden="0" w:uiPriority="70" w:unhideWhenUsed="0"/>
+    <w:lsdException w:name="Colorful Shading" w:semiHidden="0" w:uiPriority="71" w:unhideWhenUsed="0"/>
+    <w:lsdException w:name="Colorful List" w:semiHidden="0" w:uiPriority="72" w:unhideWhenUsed="0"/>
+    <w:lsdException w:name="Colorful Grid" w:semiHidden="0" w:uiPriority="73" w:unhideWhenUsed="0"/>
+    <w:lsdException w:name="Light Shading Accent 1" w:semiHidden="0" w:uiPriority="60" w:unhideWhenUsed="0"/>
+    <w:lsdException w:name="Light List Accent 1" w:semiHidden="0" w:uiPriority="61" w:unhideWhenUsed="0"/>
+    <w:lsdException w:name="Light Grid Accent 1" w:semiHidden="0" w:uiPriority="62" w:unhideWhenUsed="0"/>
+    <w:lsdException w:name="Medium Shading 1 Accent 1" w:semiHidden="0" w:uiPriority="63" w:unhideWhenUsed="0"/>
+    <w:lsdException w:name="Medium Shading 2 Accent 1" w:semiHidden="0" w:uiPriority="64" w:unhideWhenUsed="0"/>
+    <w:lsdException w:name="Medium List 1 Accent 1" w:semiHidden="0" w:uiPriority="65" w:unhideWhenUsed="0"/>
+    <w:lsdException w:name="Revision" w:unhideWhenUsed="0"/>
+    <w:lsdException w:name="List Paragraph" w:semiHidden="0" w:uiPriority="34" w:unhideWhenUsed="0" w:qFormat="1"/>
+    <w:lsdException w:name="Quote" w:semiHidden="0" w:uiPriority="29" w:unhideWhenUsed="0" w:qFormat="1"/>
+    <w:lsdException w:name="Intense Quote" w:semiHidden="0" w:uiPriority="30" w:unhideWhenUsed="0" w:qFormat="1"/>
+    <w:lsdException w:name="Medium List 2 Accent 1" w:semiHidden="0" w:uiPriority="66" w:unhideWhenUsed="0"/>
+    <w:lsdException w:name="Medium Grid 1 Accent 1" w:semiHidden="0" w:uiPriority="67" w:unhideWhenUsed="0"/>
+    <w:lsdException w:name="Medium Grid 2 Accent 1" w:semiHidden="0" w:uiPriority="68" w:unhideWhenUsed="0"/>
+    <w:lsdException w:name="Medium Grid 3 Accent 1" w:semiHidden="0" w:uiPriority="69" w:unhideWhenUsed="0"/>
+    <w:lsdException w:name="Dark List Accent 1" w:semiHidden="0" w:uiPriority="70" w:unhideWhenUsed="0"/>
+    <w:lsdException w:name="Colorful Shading Accent 1" w:semiHidden="0" w:uiPriority="71" w:unhideWhenUsed="0"/>
+    <w:lsdException w:name="Colorful List Accent 1" w:semiHidden="0" w:uiPriority="72" w:unhideWhenUsed="0"/>
+    <w:lsdException w:name="Colorful Grid Accent 1" w:semiHidden="0" w:uiPriority="73" w:unhideWhenUsed="0"/>
+    <w:lsdException w:name="Light Shading Accent 2" w:semiHidden="0" w:uiPriority="60" w:unhideWhenUsed="0"/>
+    <w:lsdException w:name="Light List Accent 2" w:semiHidden="0" w:uiPriority="61" w:unhideWhenUsed="0"/>
+    <w:lsdException w:name="Light Grid Accent 2" w:semiHidden="0" w:uiPriority="62" w:unhideWhenUsed="0"/>
+    <w:lsdException w:name="Medium Shading 1 Accent 2" w:semiHidden="0" w:uiPriority="63" w:unhideWhenUsed="0"/>
+    <w:lsdException w:name="Medium Shading 2 Accent 2" w:semiHidden="0" w:uiPriority="64" w:unhideWhenUsed="0"/>
+    <w:lsdException w:name="Medium List 1 Accent 2" w:semiHidden="0" w:uiPriority="65" w:unhideWhenUsed="0"/>
+    <w:lsdException w:name="Medium List 2 Accent 2" w:semiHidden="0" w:uiPriority="66" w:unhideWhenUsed="0"/>
+    <w:lsdException w:name="Medium Grid 1 Accent 2" w:semiHidden="0" w:uiPriority="67" w:unhideWhenUsed="0"/>
+    <w:lsdException w:name="Medium Grid 2 Accent 2" w:semiHidden="0" w:uiPriority="68" w:unhideWhenUsed="0"/>
+    <w:lsdException w:name="Medium Grid 3 Accent 2" w:semiHidden="0" w:uiPriority="69" w:unhideWhenUsed="0"/>
+    <w:lsdException w:name="Dark List Accent 2" w:semiHidden="0" w:uiPriority="70" w:unhideWhenUsed="0"/>
+    <w:lsdException w:name="Colorful Shading Accent 2" w:semiHidden="0" w:uiPriority="71" w:unhideWhenUsed="0"/>
+    <w:lsdException w:name="Colorful List Accent 2" w:semiHidden="0" w:uiPriority="72" w:unhideWhenUsed="0"/>
+    <w:lsdException w:name="Colorful Grid Accent 2" w:semiHidden="0" w:uiPriority="73" w:unhideWhenUsed="0"/>
+    <w:lsdException w:name="Light Shading Accent 3" w:semiHidden="0" w:uiPriority="60" w:unhideWhenUsed="0"/>
+    <w:lsdException w:name="Light List Accent 3" w:semiHidden="0" w:uiPriority="61" w:unhideWhenUsed="0"/>
+    <w:lsdException w:name="Light Grid Accent 3" w:semiHidden="0" w:uiPriority="62" w:unhideWhenUsed="0"/>
+    <w:lsdException w:name="Medium Shading 1 Accent 3" w:semiHidden="0" w:uiPriority="63" w:unhideWhenUsed="0"/>
+    <w:lsdException w:name="Medium Shading 2 Accent 3" w:semiHidden="0" w:uiPriority="64" w:unhideWhenUsed="0"/>
+    <w:lsdException w:name="Medium List 1 Accent 3" w:semiHidden="0" w:uiPriority="65" w:unhideWhenUsed="0"/>
+    <w:lsdException w:name="Medium List 2 Accent 3" w:semiHidden="0" w:uiPriority="66" w:unhideWhenUsed="0"/>
+    <w:lsdException w:name="Medium Grid 1 Accent 3" w:semiHidden="0" w:uiPriority="67" w:unhideWhenUsed="0"/>
+    <w:lsdException w:name="Medium Grid 2 Accent 3" w:semiHidden="0" w:uiPriority="68" w:unhideWhenUsed="0"/>
+    <w:lsdException w:name="Medium Grid 3 Accent 3" w:semiHidden="0" w:uiPriority="69" w:unhideWhenUsed="0"/>
+    <w:lsdException w:name="Dark List Accent 3" w:semiHidden="0" w:uiPriority="70" w:unhideWhenUsed="0"/>
+    <w:lsdException w:name="Colorful Shading Accent 3" w:semiHidden="0" w:uiPriority="71" w:unhideWhenUsed="0"/>
+    <w:lsdException w:name="Colorful List Accent 3" w:semiHidden="0" w:uiPriority="72" w:unhideWhenUsed="0"/>
+    <w:lsdException w:name="Colorful Grid Accent 3" w:semiHidden="0" w:uiPriority="73" w:unhideWhenUsed="0"/>
+    <w:lsdException w:name="Light Shading Accent 4" w:semiHidden="0" w:uiPriority="60" w:unhideWhenUsed="0"/>
+    <w:lsdException w:name="Light List Accent 4" w:semiHidden="0" w:uiPriority="61" w:unhideWhenUsed="0"/>
+    <w:lsdException w:name="Light Grid Accent 4" w:semiHidden="0" w:uiPriority="62" w:unhideWhenUsed="0"/>
+    <w:lsdException w:name="Medium Shading 1 Accent 4" w:semiHidden="0" w:uiPriority="63" w:unhideWhenUsed="0"/>
+    <w:lsdException w:name="Medium Shading 2 Accent 4" w:semiHidden="0" w:uiPriority="64" w:unhideWhenUsed="0"/>
+    <w:lsdException w:name="Medium List 1 Accent 4" w:semiHidden="0" w:uiPriority="65" w:unhideWhenUsed="0"/>
+    <w:lsdException w:name="Medium List 2 Accent 4" w:semiHidden="0" w:uiPriority="66" w:unhideWhenUsed="0"/>
+    <w:lsdException w:name="Medium Grid 1 Accent 4" w:semiHidden="0" w:uiPriority="67" w:unhideWhenUsed="0"/>
+    <w:lsdException w:name="Medium Grid 2 Accent 4" w:semiHidden="0" w:uiPriority="68" w:unhideWhenUsed="0"/>
+    <w:lsdException w:name="Medium Grid 3 Accent 4" w:semiHidden="0" w:uiPriority="69" w:unhideWhenUsed="0"/>
+    <w:lsdException w:name="Dark List Accent 4" w:semiHidden="0" w:uiPriority="70" w:unhideWhenUsed="0"/>
+    <w:lsdException w:name="Colorful Shading Accent 4" w:semiHidden="0" w:uiPriority="71" w:unhideWhenUsed="0"/>
+    <w:lsdException w:name="Colorful List Accent 4" w:semiHidden="0" w:uiPriority="72" w:unhideWhenUsed="0"/>
+    <w:lsdException w:name="Colorful Grid Accent 4" w:semiHidden="0" w:uiPriority="73" w:unhideWhenUsed="0"/>
+    <w:lsdException w:name="Light Shading Accent 5" w:semiHidden="0" w:uiPriority="60" w:unhideWhenUsed="0"/>
+    <w:lsdException w:name="Light List Accent 5" w:semiHidden="0" w:uiPriority="61" w:unhideWhenUsed="0"/>
+    <w:lsdException w:name="Light Grid Accent 5" w:semiHidden="0" w:uiPriority="62" w:unhideWhenUsed="0"/>
+    <w:lsdException w:name="Medium Shading 1 Accent 5" w:semiHidden="0" w:uiPriority="63" w:unhideWhenUsed="0"/>
+    <w:lsdException w:name="Medium Shading 2 Accent 5" w:semiHidden="0" w:uiPriority="64" w:unhideWhenUsed="0"/>
+    <w:lsdException w:name="Medium List 1 Accent 5" w:semiHidden="0" w:uiPriority="65" w:unhideWhenUsed="0"/>
+    <w:lsdException w:name="Medium List 2 Accent 5" w:semiHidden="0" w:uiPriority="66" w:unhideWhenUsed="0"/>
+    <w:lsdException w:name="Medium Grid 1 Accent 5" w:semiHidden="0" w:uiPriority="67" w:unhideWhenUsed="0"/>
+    <w:lsdException w:name="Medium Grid 2 Accent 5" w:semiHidden="0" w:uiPriority="68" w:unhideWhenUsed="0"/>
+    <w:lsdException w:name="Medium Grid 3 Accent 5" w:semiHidden="0" w:uiPriority="69" w:unhideWhenUsed="0"/>
+    <w:lsdException w:name="Dark List Accent 5" w:semiHidden="0" w:uiPriority="70" w:unhideWhenUsed="0"/>
+    <w:lsdException w:name="Colorful Shading Accent 5" w:semiHidden="0" w:uiPriority="71" w:unhideWhenUsed="0"/>
+    <w:lsdException w:name="Colorful List Accent 5" w:semiHidden="0" w:uiPriority="72" w:unhideWhenUsed="0"/>
+    <w:lsdException w:name="Colorful Grid Accent 5" w:semiHidden="0" w:uiPriority="73" w:unhideWhenUsed="0"/>
+    <w:lsdException w:name="Light Shading Accent 6" w:semiHidden="0" w:uiPriority="60" w:unhideWhenUsed="0"/>
+    <w:lsdException w:name="Light List Accent 6" w:semiHidden="0" w:uiPriority="61" w:unhideWhenUsed="0"/>
+    <w:lsdException w:name="Light Grid Accent 6" w:semiHidden="0" w:uiPriority="62" w:unhideWhenUsed="0"/>
+    <w:lsdException w:name="Medium Shading 1 Accent 6" w:semiHidden="0" w:uiPriority="63" w:unhideWhenUsed="0"/>
+    <w:lsdException w:name="Medium Shading 2 Accent 6" w:semiHidden="0" w:uiPriority="64" w:unhideWhenUsed="0"/>
+    <w:lsdException w:name="Medium List 1 Accent 6" w:semiHidden="0" w:uiPriority="65" w:unhideWhenUsed="0"/>
+    <w:lsdException w:name="Medium List 2 Accent 6" w:semiHidden="0" w:uiPriority="66" w:unhideWhenUsed="0"/>
+    <w:lsdException w:name="Medium Grid 1 Accent 6" w:semiHidden="0" w:uiPriority="67" w:unhideWhenUsed="0"/>
+    <w:lsdException w:name="Medium Grid 2 Accent 6" w:semiHidden="0" w:uiPriority="68" w:unhideWhenUsed="0"/>
+    <w:lsdException w:name="Medium Grid 3 Accent 6" w:semiHidden="0" w:uiPriority="69" w:unhideWhenUsed="0"/>
+    <w:lsdException w:name="Dark List Accent 6" w:semiHidden="0" w:uiPriority="70" w:unhideWhenUsed="0"/>
+    <w:lsdException w:name="Colorful Shading Accent 6" w:semiHidden="0" w:uiPriority="71" w:unhideWhenUsed="0"/>
+    <w:lsdException w:name="Colorful List Accent 6" w:semiHidden="0" w:uiPriority="72" w:unhideWhenUsed="0"/>
+    <w:lsdException w:name="Colorful Grid Accent 6" w:semiHidden="0" w:uiPriority="73" w:unhideWhenUsed="0"/>
+    <w:lsdException w:name="Subtle Emphasis" w:semiHidden="0" w:uiPriority="19" w:unhideWhenUsed="0" w:qFormat="1"/>
+    <w:lsdException w:name="Intense Emphasis" w:semiHidden="0" w:uiPriority="21" w:unhideWhenUsed="0" w:qFormat="1"/>
+    <w:lsdException w:name="Subtle Reference" w:semiHidden="0" w:uiPriority="31" w:unhideWhenUsed="0" w:qFormat="1"/>
+    <w:lsdException w:name="Intense Reference" w:semiHidden="0" w:uiPriority="32" w:unhideWhenUsed="0" w:qFormat="1"/>
+    <w:lsdException w:name="Book Title" w:semiHidden="0" w:uiPriority="33" w:unhideWhenUsed="0" w:qFormat="1"/>
+    <w:lsdException w:name="Bibliography" w:uiPriority="37"/>
+    <w:lsdException w:name="TOC Heading" w:uiPriority="39" w:qFormat="1"/>
+  </w:latentStyles>
+  <w:style w:type="paragraph" w:default="1" w:styleId="Standaard">
+    <w:name w:val="Normal"/>
+    <w:qFormat/>
+  </w:style>
+  <w:style w:type="paragraph" w:styleId="Kop1">
+    <w:name w:val="heading 1"/>
+    <w:basedOn w:val="Standaard"/>
+    <w:next w:val="Standaard"/>
+    <w:link w:val="Kop1Char"/>
+    <w:uiPriority w:val="9"/>
+    <w:qFormat/>
+    <w:rsid w:val="007D781B"/>
+    <w:pPr>
+      <w:keepNext/>
+      <w:keepLines/>
+      <w:spacing w:before="240" w:after="0"/>
+      <w:outlineLvl w:val="0"/>
+    </w:pPr>
+    <w:rPr>
+      <w:rFonts w:asciiTheme="majorHAnsi" w:eastAsiaTheme="majorEastAsia" w:hAnsiTheme="majorHAnsi" w:cstheme="majorBidi"/>
+      <w:color w:val="2E74B5" w:themeColor="accent1" w:themeShade="BF"/>
+      <w:sz w:val="32"/>
+      <w:szCs w:val="32"/>
+    </w:rPr>
+  </w:style>
+  <w:style w:type="paragraph" w:styleId="Kop2">
+    <w:name w:val="heading 2"/>
+    <w:basedOn w:val="Standaard"/>
+    <w:next w:val="Standaard"/>
+    <w:link w:val="Kop2Char"/>
+    <w:uiPriority w:val="9"/>
+    <w:unhideWhenUsed/>
+    <w:qFormat/>
+    <w:rsid w:val="00D55D53"/>
+    <w:pPr>
+      <w:keepNext/>
+      <w:keepLines/>
+      <w:spacing w:before="40" w:after="0"/>
+      <w:outlineLvl w:val="1"/>
+    </w:pPr>
+    <w:rPr>
+      <w:rFonts w:asciiTheme="majorHAnsi" w:eastAsiaTheme="majorEastAsia" w:hAnsiTheme="majorHAnsi" w:cstheme="majorBidi"/>
+      <w:color w:val="2E74B5" w:themeColor="accent1" w:themeShade="BF"/>
+      <w:sz w:val="26"/>
+      <w:szCs w:val="26"/>
+    </w:rPr>
+  </w:style>
+  <w:style w:type="paragraph" w:styleId="Kop3">
+    <w:name w:val="heading 3"/>
+    <w:basedOn w:val="Standaard"/>
+    <w:next w:val="Standaard"/>
+    <w:link w:val="Kop3Char"/>
+    <w:uiPriority w:val="9"/>
+    <w:unhideWhenUsed/>
+    <w:qFormat/>
+    <w:rsid w:val="002F5AA7"/>
+    <w:pPr>
+      <w:keepNext/>
+      <w:keepLines/>
+      <w:spacing w:before="200" w:after="0"/>
+      <w:outlineLvl w:val="2"/>
+    </w:pPr>
+    <w:rPr>
+      <w:rFonts w:asciiTheme="majorHAnsi" w:eastAsiaTheme="majorEastAsia" w:hAnsiTheme="majorHAnsi" w:cstheme="majorBidi"/>
+      <w:b/>
+      <w:bCs/>
+      <w:color w:val="5B9BD5" w:themeColor="accent1"/>
+    </w:rPr>
+  </w:style>
+  <w:style w:type="paragraph" w:styleId="Kop4">
+    <w:name w:val="heading 4"/>
+    <w:basedOn w:val="Standaard"/>
+    <w:next w:val="Standaard"/>
+    <w:link w:val="Kop4Char"/>
+    <w:uiPriority w:val="9"/>
+    <w:unhideWhenUsed/>
+    <w:qFormat/>
+    <w:rsid w:val="00B11221"/>
+    <w:pPr>
+      <w:keepNext/>
+      <w:keepLines/>
+      <w:spacing w:before="40" w:after="0"/>
+      <w:outlineLvl w:val="3"/>
+    </w:pPr>
+    <w:rPr>
+      <w:rFonts w:asciiTheme="majorHAnsi" w:eastAsiaTheme="majorEastAsia" w:hAnsiTheme="majorHAnsi" w:cstheme="majorBidi"/>
+      <w:i/>
+      <w:iCs/>
+      <w:color w:val="2E74B5" w:themeColor="accent1" w:themeShade="BF"/>
+    </w:rPr>
+  </w:style>
+  <w:style w:type="character" w:default="1" w:styleId="Standaardalinea-lettertype">
+    <w:name w:val="Default Paragraph Font"/>
+    <w:uiPriority w:val="1"/>
+    <w:semiHidden/>
+    <w:unhideWhenUsed/>
+  </w:style>
+  <w:style w:type="table" w:default="1" w:styleId="Standaardtabel">
+    <w:name w:val="Normal Table"/>
+    <w:uiPriority w:val="99"/>
+    <w:semiHidden/>
+    <w:unhideWhenUsed/>
+    <w:tblPr>
+      <w:tblInd w:w="0" w:type="dxa"/>
+      <w:tblCellMar>
+        <w:top w:w="0" w:type="dxa"/>
+        <w:left w:w="108" w:type="dxa"/>
+        <w:bottom w:w="0" w:type="dxa"/>
+        <w:right w:w="108" w:type="dxa"/>
+      </w:tblCellMar>
+    </w:tblPr>
+  </w:style>
+  <w:style w:type="numbering" w:default="1" w:styleId="Geenlijst">
+    <w:name w:val="No List"/>
+    <w:uiPriority w:val="99"/>
+    <w:semiHidden/>
+    <w:unhideWhenUsed/>
+  </w:style>
+  <w:style w:type="character" w:customStyle="1" w:styleId="Kop1Char">
+    <w:name w:val="Kop 1 Char"/>
+    <w:basedOn w:val="Standaardalinea-lettertype"/>
+    <w:link w:val="Kop1"/>
+    <w:uiPriority w:val="9"/>
+    <w:rsid w:val="007D781B"/>
+    <w:rPr>
+      <w:rFonts w:asciiTheme="majorHAnsi" w:eastAsiaTheme="majorEastAsia" w:hAnsiTheme="majorHAnsi" w:cstheme="majorBidi"/>
+      <w:color w:val="2E74B5" w:themeColor="accent1" w:themeShade="BF"/>
+      <w:sz w:val="32"/>
+      <w:szCs w:val="32"/>
+    </w:rPr>
+  </w:style>
+  <w:style w:type="paragraph" w:styleId="Titel">
+    <w:name w:val="Title"/>
+    <w:basedOn w:val="Standaard"/>
+    <w:next w:val="Standaard"/>
+    <w:link w:val="TitelChar"/>
+    <w:uiPriority w:val="10"/>
+    <w:qFormat/>
+    <w:rsid w:val="007D781B"/>
+    <w:pPr>
+      <w:spacing w:after="0" w:line="240" w:lineRule="auto"/>
+      <w:contextualSpacing/>
+    </w:pPr>
+    <w:rPr>
+      <w:rFonts w:asciiTheme="majorHAnsi" w:eastAsiaTheme="majorEastAsia" w:hAnsiTheme="majorHAnsi" w:cstheme="majorBidi"/>
+      <w:spacing w:val="-10"/>
+      <w:kern w:val="28"/>
+      <w:sz w:val="56"/>
+      <w:szCs w:val="56"/>
+    </w:rPr>
+  </w:style>
+  <w:style w:type="character" w:customStyle="1" w:styleId="TitelChar">
+    <w:name w:val="Titel Char"/>
+    <w:basedOn w:val="Standaardalinea-lettertype"/>
+    <w:link w:val="Titel"/>
+    <w:uiPriority w:val="10"/>
+    <w:rsid w:val="007D781B"/>
+    <w:rPr>
+      <w:rFonts w:asciiTheme="majorHAnsi" w:eastAsiaTheme="majorEastAsia" w:hAnsiTheme="majorHAnsi" w:cstheme="majorBidi"/>
+      <w:spacing w:val="-10"/>
+      <w:kern w:val="28"/>
+      <w:sz w:val="56"/>
+      <w:szCs w:val="56"/>
+    </w:rPr>
+  </w:style>
+  <w:style w:type="character" w:customStyle="1" w:styleId="Kop2Char">
+    <w:name w:val="Kop 2 Char"/>
+    <w:basedOn w:val="Standaardalinea-lettertype"/>
+    <w:link w:val="Kop2"/>
+    <w:uiPriority w:val="9"/>
+    <w:rsid w:val="00D55D53"/>
+    <w:rPr>
+      <w:rFonts w:asciiTheme="majorHAnsi" w:eastAsiaTheme="majorEastAsia" w:hAnsiTheme="majorHAnsi" w:cstheme="majorBidi"/>
+      <w:color w:val="2E74B5" w:themeColor="accent1" w:themeShade="BF"/>
+      <w:sz w:val="26"/>
+      <w:szCs w:val="26"/>
+    </w:rPr>
+  </w:style>
+  <w:style w:type="paragraph" w:styleId="Lijstalinea">
+    <w:name w:val="List Paragraph"/>
+    <w:basedOn w:val="Standaard"/>
+    <w:uiPriority w:val="34"/>
+    <w:qFormat/>
+    <w:rsid w:val="007D0A01"/>
+    <w:pPr>
+      <w:ind w:left="720"/>
+      <w:contextualSpacing/>
+    </w:pPr>
+  </w:style>
+  <w:style w:type="character" w:customStyle="1" w:styleId="Kop3Char">
+    <w:name w:val="Kop 3 Char"/>
+    <w:basedOn w:val="Standaardalinea-lettertype"/>
+    <w:link w:val="Kop3"/>
+    <w:uiPriority w:val="9"/>
+    <w:rsid w:val="002F5AA7"/>
+    <w:rPr>
+      <w:rFonts w:asciiTheme="majorHAnsi" w:eastAsiaTheme="majorEastAsia" w:hAnsiTheme="majorHAnsi" w:cstheme="majorBidi"/>
+      <w:b/>
+      <w:bCs/>
+      <w:color w:val="5B9BD5" w:themeColor="accent1"/>
+    </w:rPr>
+  </w:style>
+  <w:style w:type="table" w:styleId="Tabelraster">
+    <w:name w:val="Table Grid"/>
+    <w:basedOn w:val="Standaardtabel"/>
+    <w:uiPriority w:val="39"/>
+    <w:rsid w:val="0062005F"/>
+    <w:pPr>
+      <w:spacing w:after="0" w:line="240" w:lineRule="auto"/>
+    </w:pPr>
+    <w:tblPr>
+      <w:tblBorders>
+        <w:top w:val="single" w:sz="4" w:space="0" w:color="auto"/>
+        <w:left w:val="single" w:sz="4" w:space="0" w:color="auto"/>
+        <w:bottom w:val="single" w:sz="4" w:space="0" w:color="auto"/>
+        <w:right w:val="single" w:sz="4" w:space="0" w:color="auto"/>
+        <w:insideH w:val="single" w:sz="4" w:space="0" w:color="auto"/>
+        <w:insideV w:val="single" w:sz="4" w:space="0" w:color="auto"/>
+      </w:tblBorders>
+    </w:tblPr>
+  </w:style>
+  <w:style w:type="table" w:styleId="Lichtelijst">
+    <w:name w:val="Light List"/>
+    <w:basedOn w:val="Standaardtabel"/>
+    <w:uiPriority w:val="61"/>
+    <w:rsid w:val="0062005F"/>
+    <w:pPr>
+      <w:spacing w:after="0" w:line="240" w:lineRule="auto"/>
+    </w:pPr>
+    <w:tblPr>
+      <w:tblStyleRowBandSize w:val="1"/>
+      <w:tblStyleColBandSize w:val="1"/>
+      <w:tblBorders>
+        <w:top w:val="single" w:sz="8" w:space="0" w:color="000000" w:themeColor="text1"/>
+        <w:left w:val="single" w:sz="8" w:space="0" w:color="000000" w:themeColor="text1"/>
+        <w:bottom w:val="single" w:sz="8" w:space="0" w:color="000000" w:themeColor="text1"/>
+        <w:right w:val="single" w:sz="8" w:space="0" w:color="000000" w:themeColor="text1"/>
+      </w:tblBorders>
+    </w:tblPr>
+    <w:tblStylePr w:type="firstRow">
+      <w:pPr>
+        <w:spacing w:before="0" w:after="0" w:line="240" w:lineRule="auto"/>
+      </w:pPr>
+      <w:rPr>
+        <w:b/>
+        <w:bCs/>
+        <w:color w:val="FFFFFF" w:themeColor="background1"/>
+      </w:rPr>
+      <w:tblPr/>
+      <w:tcPr>
+        <w:shd w:val="clear" w:color="auto" w:fill="000000" w:themeFill="text1"/>
+      </w:tcPr>
+    </w:tblStylePr>
+    <w:tblStylePr w:type="lastRow">
+      <w:pPr>
+        <w:spacing w:before="0" w:after="0" w:line="240" w:lineRule="auto"/>
+      </w:pPr>
+      <w:rPr>
+        <w:b/>
+        <w:bCs/>
+      </w:rPr>
+      <w:tblPr/>
+      <w:tcPr>
+        <w:tcBorders>
+          <w:top w:val="double" w:sz="6" w:space="0" w:color="000000" w:themeColor="text1"/>
+          <w:left w:val="single" w:sz="8" w:space="0" w:color="000000" w:themeColor="text1"/>
+          <w:bottom w:val="single" w:sz="8" w:space="0" w:color="000000" w:themeColor="text1"/>
+          <w:right w:val="single" w:sz="8" w:space="0" w:color="000000" w:themeColor="text1"/>
+        </w:tcBorders>
+      </w:tcPr>
+    </w:tblStylePr>
+    <w:tblStylePr w:type="firstCol">
+      <w:rPr>
+        <w:b/>
+        <w:bCs/>
+      </w:rPr>
+    </w:tblStylePr>
+    <w:tblStylePr w:type="lastCol">
+      <w:rPr>
+        <w:b/>
+        <w:bCs/>
+      </w:rPr>
+    </w:tblStylePr>
+    <w:tblStylePr w:type="band1Vert">
+      <w:tblPr/>
+      <w:tcPr>
+        <w:tcBorders>
+          <w:top w:val="single" w:sz="8" w:space="0" w:color="000000" w:themeColor="text1"/>
+          <w:left w:val="single" w:sz="8" w:space="0" w:color="000000" w:themeColor="text1"/>
+          <w:bottom w:val="single" w:sz="8" w:space="0" w:color="000000" w:themeColor="text1"/>
+          <w:right w:val="single" w:sz="8" w:space="0" w:color="000000" w:themeColor="text1"/>
+        </w:tcBorders>
+      </w:tcPr>
+    </w:tblStylePr>
+    <w:tblStylePr w:type="band1Horz">
+      <w:tblPr/>
+      <w:tcPr>
+        <w:tcBorders>
+          <w:top w:val="single" w:sz="8" w:space="0" w:color="000000" w:themeColor="text1"/>
+          <w:left w:val="single" w:sz="8" w:space="0" w:color="000000" w:themeColor="text1"/>
+          <w:bottom w:val="single" w:sz="8" w:space="0" w:color="000000" w:themeColor="text1"/>
+          <w:right w:val="single" w:sz="8" w:space="0" w:color="000000" w:themeColor="text1"/>
+        </w:tcBorders>
+      </w:tcPr>
+    </w:tblStylePr>
+  </w:style>
+  <w:style w:type="paragraph" w:styleId="Koptekst">
+    <w:name w:val="header"/>
+    <w:basedOn w:val="Standaard"/>
+    <w:link w:val="KoptekstChar"/>
+    <w:uiPriority w:val="99"/>
+    <w:unhideWhenUsed/>
+    <w:rsid w:val="00B26306"/>
+    <w:pPr>
+      <w:tabs>
+        <w:tab w:val="center" w:pos="4536"/>
+        <w:tab w:val="right" w:pos="9072"/>
+      </w:tabs>
+      <w:spacing w:after="0" w:line="240" w:lineRule="auto"/>
+    </w:pPr>
+  </w:style>
+  <w:style w:type="character" w:customStyle="1" w:styleId="KoptekstChar">
+    <w:name w:val="Koptekst Char"/>
+    <w:basedOn w:val="Standaardalinea-lettertype"/>
+    <w:link w:val="Koptekst"/>
+    <w:uiPriority w:val="99"/>
+    <w:rsid w:val="00B26306"/>
+  </w:style>
+  <w:style w:type="paragraph" w:styleId="Voettekst">
+    <w:name w:val="footer"/>
+    <w:basedOn w:val="Standaard"/>
+    <w:link w:val="VoettekstChar"/>
+    <w:uiPriority w:val="99"/>
+    <w:unhideWhenUsed/>
+    <w:rsid w:val="00B26306"/>
+    <w:pPr>
+      <w:tabs>
+        <w:tab w:val="center" w:pos="4536"/>
+        <w:tab w:val="right" w:pos="9072"/>
+      </w:tabs>
+      <w:spacing w:after="0" w:line="240" w:lineRule="auto"/>
+    </w:pPr>
+  </w:style>
+  <w:style w:type="character" w:customStyle="1" w:styleId="VoettekstChar">
+    <w:name w:val="Voettekst Char"/>
+    <w:basedOn w:val="Standaardalinea-lettertype"/>
+    <w:link w:val="Voettekst"/>
+    <w:uiPriority w:val="99"/>
+    <w:rsid w:val="00B26306"/>
+  </w:style>
+  <w:style w:type="character" w:styleId="Hyperlink">
+    <w:name w:val="Hyperlink"/>
+    <w:basedOn w:val="Standaardalinea-lettertype"/>
+    <w:uiPriority w:val="99"/>
+    <w:unhideWhenUsed/>
+    <w:rsid w:val="009E5DCB"/>
+    <w:rPr>
+      <w:color w:val="0563C1" w:themeColor="hyperlink"/>
+      <w:u w:val="single"/>
+    </w:rPr>
+  </w:style>
+  <w:style w:type="character" w:styleId="Subtielebenadrukking">
+    <w:name w:val="Subtle Emphasis"/>
+    <w:basedOn w:val="Standaardalinea-lettertype"/>
+    <w:uiPriority w:val="19"/>
+    <w:qFormat/>
+    <w:rsid w:val="00DE3ABA"/>
+    <w:rPr>
+      <w:i/>
+      <w:iCs/>
+      <w:color w:val="808080" w:themeColor="text1" w:themeTint="7F"/>
+    </w:rPr>
+  </w:style>
+  <w:style w:type="character" w:styleId="Nadruk">
+    <w:name w:val="Emphasis"/>
+    <w:basedOn w:val="Standaardalinea-lettertype"/>
+    <w:uiPriority w:val="20"/>
+    <w:qFormat/>
+    <w:rsid w:val="00DE3ABA"/>
+    <w:rPr>
+      <w:i/>
+      <w:iCs/>
+    </w:rPr>
+  </w:style>
+  <w:style w:type="paragraph" w:styleId="Kopvaninhoudsopgave">
+    <w:name w:val="TOC Heading"/>
+    <w:basedOn w:val="Kop1"/>
+    <w:next w:val="Standaard"/>
+    <w:uiPriority w:val="39"/>
+    <w:semiHidden/>
+    <w:unhideWhenUsed/>
+    <w:qFormat/>
+    <w:rsid w:val="00DE3ABA"/>
+    <w:pPr>
+      <w:spacing w:before="480" w:line="276" w:lineRule="auto"/>
+      <w:outlineLvl w:val="9"/>
+    </w:pPr>
+    <w:rPr>
+      <w:b/>
+      <w:bCs/>
+      <w:sz w:val="28"/>
+      <w:szCs w:val="28"/>
+      <w:lang w:eastAsia="nl-NL"/>
+    </w:rPr>
+  </w:style>
+  <w:style w:type="paragraph" w:styleId="Inhopg1">
+    <w:name w:val="toc 1"/>
+    <w:basedOn w:val="Standaard"/>
+    <w:next w:val="Standaard"/>
+    <w:autoRedefine/>
+    <w:uiPriority w:val="39"/>
+    <w:unhideWhenUsed/>
+    <w:rsid w:val="00DE3ABA"/>
+    <w:pPr>
+      <w:spacing w:after="100"/>
+    </w:pPr>
+  </w:style>
+  <w:style w:type="paragraph" w:styleId="Inhopg2">
+    <w:name w:val="toc 2"/>
+    <w:basedOn w:val="Standaard"/>
+    <w:next w:val="Standaard"/>
+    <w:autoRedefine/>
+    <w:uiPriority w:val="39"/>
+    <w:unhideWhenUsed/>
+    <w:rsid w:val="00DE3ABA"/>
+    <w:pPr>
+      <w:spacing w:after="100"/>
+      <w:ind w:left="220"/>
+    </w:pPr>
+  </w:style>
+  <w:style w:type="paragraph" w:styleId="Ballontekst">
+    <w:name w:val="Balloon Text"/>
+    <w:basedOn w:val="Standaard"/>
+    <w:link w:val="BallontekstChar"/>
+    <w:uiPriority w:val="99"/>
+    <w:semiHidden/>
+    <w:unhideWhenUsed/>
+    <w:rsid w:val="00DE3ABA"/>
+    <w:pPr>
+      <w:spacing w:after="0" w:line="240" w:lineRule="auto"/>
+    </w:pPr>
+    <w:rPr>
+      <w:rFonts w:ascii="Tahoma" w:hAnsi="Tahoma" w:cs="Tahoma"/>
+      <w:sz w:val="16"/>
+      <w:szCs w:val="16"/>
+    </w:rPr>
+  </w:style>
+  <w:style w:type="character" w:customStyle="1" w:styleId="BallontekstChar">
+    <w:name w:val="Ballontekst Char"/>
+    <w:basedOn w:val="Standaardalinea-lettertype"/>
+    <w:link w:val="Ballontekst"/>
+    <w:uiPriority w:val="99"/>
+    <w:semiHidden/>
+    <w:rsid w:val="00DE3ABA"/>
+    <w:rPr>
+      <w:rFonts w:ascii="Tahoma" w:hAnsi="Tahoma" w:cs="Tahoma"/>
+      <w:sz w:val="16"/>
+      <w:szCs w:val="16"/>
+    </w:rPr>
+  </w:style>
+  <w:style w:type="paragraph" w:styleId="Geenafstand">
+    <w:name w:val="No Spacing"/>
+    <w:uiPriority w:val="1"/>
+    <w:qFormat/>
+    <w:rsid w:val="00DE3ABA"/>
+    <w:pPr>
+      <w:spacing w:after="0" w:line="240" w:lineRule="auto"/>
+    </w:pPr>
+  </w:style>
+  <w:style w:type="paragraph" w:styleId="HTML-voorafopgemaakt">
+    <w:name w:val="HTML Preformatted"/>
+    <w:basedOn w:val="Standaard"/>
+    <w:link w:val="HTML-voorafopgemaaktChar"/>
+    <w:uiPriority w:val="99"/>
+    <w:unhideWhenUsed/>
+    <w:rsid w:val="00DE3ABA"/>
+    <w:pPr>
+      <w:tabs>
+        <w:tab w:val="left" w:pos="916"/>
+        <w:tab w:val="left" w:pos="1832"/>
+        <w:tab w:val="left" w:pos="2748"/>
+        <w:tab w:val="left" w:pos="3664"/>
+        <w:tab w:val="left" w:pos="4580"/>
+        <w:tab w:val="left" w:pos="5496"/>
+        <w:tab w:val="left" w:pos="6412"/>
+        <w:tab w:val="left" w:pos="7328"/>
+        <w:tab w:val="left" w:pos="8244"/>
+        <w:tab w:val="left" w:pos="9160"/>
+        <w:tab w:val="left" w:pos="10076"/>
+        <w:tab w:val="left" w:pos="10992"/>
+        <w:tab w:val="left" w:pos="11908"/>
+        <w:tab w:val="left" w:pos="12824"/>
+        <w:tab w:val="left" w:pos="13740"/>
+        <w:tab w:val="left" w:pos="14656"/>
+      </w:tabs>
+      <w:spacing w:after="0" w:line="240" w:lineRule="auto"/>
+    </w:pPr>
+    <w:rPr>
+      <w:rFonts w:ascii="Courier New" w:eastAsia="Times New Roman" w:hAnsi="Courier New" w:cs="Courier New"/>
+      <w:sz w:val="20"/>
+      <w:szCs w:val="20"/>
+      <w:lang w:eastAsia="nl-NL"/>
+    </w:rPr>
+  </w:style>
+  <w:style w:type="character" w:customStyle="1" w:styleId="HTML-voorafopgemaaktChar">
+    <w:name w:val="HTML - vooraf opgemaakt Char"/>
+    <w:basedOn w:val="Standaardalinea-lettertype"/>
+    <w:link w:val="HTML-voorafopgemaakt"/>
+    <w:uiPriority w:val="99"/>
+    <w:rsid w:val="00DE3ABA"/>
+    <w:rPr>
+      <w:rFonts w:ascii="Courier New" w:eastAsia="Times New Roman" w:hAnsi="Courier New" w:cs="Courier New"/>
+      <w:sz w:val="20"/>
+      <w:szCs w:val="20"/>
+      <w:lang w:eastAsia="nl-NL"/>
+    </w:rPr>
+  </w:style>
+  <w:style w:type="paragraph" w:styleId="Bijschrift">
+    <w:name w:val="caption"/>
+    <w:basedOn w:val="Standaard"/>
+    <w:next w:val="Standaard"/>
+    <w:uiPriority w:val="35"/>
+    <w:unhideWhenUsed/>
+    <w:qFormat/>
+    <w:rsid w:val="00F01B4A"/>
+    <w:pPr>
+      <w:spacing w:after="200" w:line="240" w:lineRule="auto"/>
+    </w:pPr>
+    <w:rPr>
+      <w:b/>
+      <w:bCs/>
+      <w:color w:val="5B9BD5" w:themeColor="accent1"/>
+      <w:sz w:val="18"/>
+      <w:szCs w:val="18"/>
+    </w:rPr>
+  </w:style>
+  <w:style w:type="paragraph" w:styleId="Inhopg3">
+    <w:name w:val="toc 3"/>
+    <w:basedOn w:val="Standaard"/>
+    <w:next w:val="Standaard"/>
+    <w:autoRedefine/>
+    <w:uiPriority w:val="39"/>
+    <w:unhideWhenUsed/>
+    <w:rsid w:val="00791F45"/>
+    <w:pPr>
+      <w:spacing w:after="100"/>
+      <w:ind w:left="440"/>
+    </w:pPr>
+  </w:style>
+  <w:style w:type="table" w:customStyle="1" w:styleId="GridTable4">
+    <w:name w:val="Grid Table 4"/>
+    <w:basedOn w:val="Standaardtabel"/>
+    <w:uiPriority w:val="49"/>
+    <w:rsid w:val="00791F45"/>
+    <w:pPr>
+      <w:spacing w:after="0" w:line="240" w:lineRule="auto"/>
+    </w:pPr>
+    <w:tblPr>
+      <w:tblStyleRowBandSize w:val="1"/>
+      <w:tblStyleColBandSize w:val="1"/>
+      <w:tblBorders>
+        <w:top w:val="single" w:sz="4" w:space="0" w:color="666666" w:themeColor="text1" w:themeTint="99"/>
+        <w:left w:val="single" w:sz="4" w:space="0" w:color="666666" w:themeColor="text1" w:themeTint="99"/>
+        <w:bottom w:val="single" w:sz="4" w:space="0" w:color="666666" w:themeColor="text1" w:themeTint="99"/>
+        <w:right w:val="single" w:sz="4" w:space="0" w:color="666666" w:themeColor="text1" w:themeTint="99"/>
+        <w:insideH w:val="single" w:sz="4" w:space="0" w:color="666666" w:themeColor="text1" w:themeTint="99"/>
+        <w:insideV w:val="single" w:sz="4" w:space="0" w:color="666666" w:themeColor="text1" w:themeTint="99"/>
+      </w:tblBorders>
+    </w:tblPr>
+    <w:tblStylePr w:type="firstRow">
+      <w:rPr>
+        <w:b/>
+        <w:bCs/>
+        <w:color w:val="FFFFFF" w:themeColor="background1"/>
+      </w:rPr>
+      <w:tblPr/>
+      <w:tcPr>
+        <w:tcBorders>
+          <w:top w:val="single" w:sz="4" w:space="0" w:color="000000" w:themeColor="text1"/>
+          <w:left w:val="single" w:sz="4" w:space="0" w:color="000000" w:themeColor="text1"/>
+          <w:bottom w:val="single" w:sz="4" w:space="0" w:color="000000" w:themeColor="text1"/>
+          <w:right w:val="single" w:sz="4" w:space="0" w:color="000000" w:themeColor="text1"/>
+          <w:insideH w:val="nil"/>
+          <w:insideV w:val="nil"/>
+        </w:tcBorders>
+        <w:shd w:val="clear" w:color="auto" w:fill="000000" w:themeFill="text1"/>
+      </w:tcPr>
+    </w:tblStylePr>
+    <w:tblStylePr w:type="lastRow">
+      <w:rPr>
+        <w:b/>
+        <w:bCs/>
+      </w:rPr>
+      <w:tblPr/>
+      <w:tcPr>
+        <w:tcBorders>
+          <w:top w:val="double" w:sz="4" w:space="0" w:color="000000" w:themeColor="text1"/>
+        </w:tcBorders>
+      </w:tcPr>
+    </w:tblStylePr>
+    <w:tblStylePr w:type="firstCol">
+      <w:rPr>
+        <w:b/>
+        <w:bCs/>
+      </w:rPr>
+    </w:tblStylePr>
+    <w:tblStylePr w:type="lastCol">
+      <w:rPr>
+        <w:b/>
+        <w:bCs/>
+      </w:rPr>
+    </w:tblStylePr>
+    <w:tblStylePr w:type="band1Vert">
+      <w:tblPr/>
+      <w:tcPr>
+        <w:shd w:val="clear" w:color="auto" w:fill="CCCCCC" w:themeFill="text1" w:themeFillTint="33"/>
+      </w:tcPr>
+    </w:tblStylePr>
+    <w:tblStylePr w:type="band1Horz">
+      <w:tblPr/>
+      <w:tcPr>
+        <w:shd w:val="clear" w:color="auto" w:fill="CCCCCC" w:themeFill="text1" w:themeFillTint="33"/>
+      </w:tcPr>
+    </w:tblStylePr>
+  </w:style>
+  <w:style w:type="character" w:customStyle="1" w:styleId="Kop4Char">
+    <w:name w:val="Kop 4 Char"/>
+    <w:basedOn w:val="Standaardalinea-lettertype"/>
+    <w:link w:val="Kop4"/>
+    <w:uiPriority w:val="9"/>
+    <w:rsid w:val="00B11221"/>
+    <w:rPr>
+      <w:rFonts w:asciiTheme="majorHAnsi" w:eastAsiaTheme="majorEastAsia" w:hAnsiTheme="majorHAnsi" w:cstheme="majorBidi"/>
+      <w:i/>
+      <w:iCs/>
+      <w:color w:val="2E74B5" w:themeColor="accent1" w:themeShade="BF"/>
+    </w:rPr>
+  </w:style>
+  <w:style w:type="character" w:styleId="GevolgdeHyperlink">
+    <w:name w:val="FollowedHyperlink"/>
+    <w:basedOn w:val="Standaardalinea-lettertype"/>
+    <w:uiPriority w:val="99"/>
+    <w:semiHidden/>
+    <w:unhideWhenUsed/>
+    <w:rsid w:val="00E37330"/>
+    <w:rPr>
+      <w:color w:val="954F72" w:themeColor="followedHyperlink"/>
+      <w:u w:val="single"/>
     </w:rPr>
   </w:style>
 </w:styles>
@@ -10319,7 +11217,7 @@
   <a:extraClrSchemeLst/>
   <a:extLst>
     <a:ext uri="{05A4C25C-085E-4340-85A3-A5531E510DB2}">
-      <thm15:themeFamily xmlns:thm15="http://schemas.microsoft.com/office/thememl/2012/main" name="Office Theme" id="{62F939B6-93AF-4DB8-9C6B-D6C7DFDC589F}" vid="{4A3C46E8-61CC-4603-A589-7422A47A8E4A}"/>
+      <thm15:themeFamily xmlns="" xmlns:thm15="http://schemas.microsoft.com/office/thememl/2012/main" name="Office Theme" id="{62F939B6-93AF-4DB8-9C6B-D6C7DFDC589F}" vid="{4A3C46E8-61CC-4603-A589-7422A47A8E4A}"/>
     </a:ext>
   </a:extLst>
 </a:theme>
@@ -10348,7 +11246,7 @@
 </file>
 
 <file path=customXml/itemProps1.xml><?xml version="1.0" encoding="utf-8"?>
-<ds:datastoreItem xmlns:ds="http://schemas.openxmlformats.org/officeDocument/2006/customXml" ds:itemID="{F205631B-A5E4-4537-BB5E-AE83BC89481C}">
+<ds:datastoreItem xmlns:ds="http://schemas.openxmlformats.org/officeDocument/2006/customXml" ds:itemID="{565C3E50-8D2C-484F-86FA-6CF19359E478}">
   <ds:schemaRefs>
     <ds:schemaRef ds:uri="http://schemas.openxmlformats.org/officeDocument/2006/bibliography"/>
   </ds:schemaRefs>

</xml_diff>

<commit_message>
updating! saving and loading is done.
</commit_message>
<xml_diff>
--- a/Analyse SusbSet - Sijmen Huizenga.docx
+++ b/Analyse SusbSet - Sijmen Huizenga.docx
@@ -2060,27 +2060,14 @@
                             <w:r>
                               <w:t xml:space="preserve">Voorbeeld </w:t>
                             </w:r>
-                            <w:r>
-                              <w:fldChar w:fldCharType="begin"/>
-                            </w:r>
-                            <w:r>
-                              <w:instrText xml:space="preserve"> SEQ voorbeeld \* ARABIC </w:instrText>
-                            </w:r>
-                            <w:r>
-                              <w:fldChar w:fldCharType="separate"/>
-                            </w:r>
-                            <w:r>
-                              <w:rPr>
-                                <w:noProof/>
-                              </w:rPr>
-                              <w:t>1</w:t>
-                            </w:r>
-                            <w:r>
-                              <w:rPr>
-                                <w:noProof/>
-                              </w:rPr>
-                              <w:fldChar w:fldCharType="end"/>
-                            </w:r>
+                            <w:fldSimple w:instr=" SEQ voorbeeld \* ARABIC ">
+                              <w:r>
+                                <w:rPr>
+                                  <w:noProof/>
+                                </w:rPr>
+                                <w:t>1</w:t>
+                              </w:r>
+                            </w:fldSimple>
                             <w:bookmarkEnd w:id="5"/>
                           </w:p>
                         </w:txbxContent>
@@ -2117,27 +2104,14 @@
                       <w:r>
                         <w:t xml:space="preserve">Voorbeeld </w:t>
                       </w:r>
-                      <w:r>
-                        <w:fldChar w:fldCharType="begin"/>
-                      </w:r>
-                      <w:r>
-                        <w:instrText xml:space="preserve"> SEQ voorbeeld \* ARABIC </w:instrText>
-                      </w:r>
-                      <w:r>
-                        <w:fldChar w:fldCharType="separate"/>
-                      </w:r>
-                      <w:r>
-                        <w:rPr>
-                          <w:noProof/>
-                        </w:rPr>
-                        <w:t>1</w:t>
-                      </w:r>
-                      <w:r>
-                        <w:rPr>
-                          <w:noProof/>
-                        </w:rPr>
-                        <w:fldChar w:fldCharType="end"/>
-                      </w:r>
+                      <w:fldSimple w:instr=" SEQ voorbeeld \* ARABIC ">
+                        <w:r>
+                          <w:rPr>
+                            <w:noProof/>
+                          </w:rPr>
+                          <w:t>1</w:t>
+                        </w:r>
+                      </w:fldSimple>
                       <w:bookmarkEnd w:id="6"/>
                     </w:p>
                   </w:txbxContent>
@@ -2371,27 +2345,14 @@
                             <w:r>
                               <w:t xml:space="preserve">Voorbeeld </w:t>
                             </w:r>
-                            <w:r>
-                              <w:fldChar w:fldCharType="begin"/>
-                            </w:r>
-                            <w:r>
-                              <w:instrText xml:space="preserve"> SEQ voorbeeld \* ARABIC </w:instrText>
-                            </w:r>
-                            <w:r>
-                              <w:fldChar w:fldCharType="separate"/>
-                            </w:r>
-                            <w:r>
-                              <w:rPr>
-                                <w:noProof/>
-                              </w:rPr>
-                              <w:t>2</w:t>
-                            </w:r>
-                            <w:r>
-                              <w:rPr>
-                                <w:noProof/>
-                              </w:rPr>
-                              <w:fldChar w:fldCharType="end"/>
-                            </w:r>
+                            <w:fldSimple w:instr=" SEQ voorbeeld \* ARABIC ">
+                              <w:r>
+                                <w:rPr>
+                                  <w:noProof/>
+                                </w:rPr>
+                                <w:t>2</w:t>
+                              </w:r>
+                            </w:fldSimple>
                             <w:bookmarkEnd w:id="7"/>
                           </w:p>
                         </w:txbxContent>
@@ -2424,27 +2385,14 @@
                       <w:r>
                         <w:t xml:space="preserve">Voorbeeld </w:t>
                       </w:r>
-                      <w:r>
-                        <w:fldChar w:fldCharType="begin"/>
-                      </w:r>
-                      <w:r>
-                        <w:instrText xml:space="preserve"> SEQ voorbeeld \* ARABIC </w:instrText>
-                      </w:r>
-                      <w:r>
-                        <w:fldChar w:fldCharType="separate"/>
-                      </w:r>
-                      <w:r>
-                        <w:rPr>
-                          <w:noProof/>
-                        </w:rPr>
-                        <w:t>2</w:t>
-                      </w:r>
-                      <w:r>
-                        <w:rPr>
-                          <w:noProof/>
-                        </w:rPr>
-                        <w:fldChar w:fldCharType="end"/>
-                      </w:r>
+                      <w:fldSimple w:instr=" SEQ voorbeeld \* ARABIC ">
+                        <w:r>
+                          <w:rPr>
+                            <w:noProof/>
+                          </w:rPr>
+                          <w:t>2</w:t>
+                        </w:r>
+                      </w:fldSimple>
                       <w:bookmarkEnd w:id="8"/>
                     </w:p>
                   </w:txbxContent>
@@ -2595,27 +2543,14 @@
                             <w:r>
                               <w:t xml:space="preserve">voorbeeld </w:t>
                             </w:r>
-                            <w:r>
-                              <w:fldChar w:fldCharType="begin"/>
-                            </w:r>
-                            <w:r>
-                              <w:instrText xml:space="preserve"> SEQ voorbeeld \* ARABIC </w:instrText>
-                            </w:r>
-                            <w:r>
-                              <w:fldChar w:fldCharType="separate"/>
-                            </w:r>
-                            <w:r>
-                              <w:rPr>
-                                <w:noProof/>
-                              </w:rPr>
-                              <w:t>3</w:t>
-                            </w:r>
-                            <w:r>
-                              <w:rPr>
-                                <w:noProof/>
-                              </w:rPr>
-                              <w:fldChar w:fldCharType="end"/>
-                            </w:r>
+                            <w:fldSimple w:instr=" SEQ voorbeeld \* ARABIC ">
+                              <w:r>
+                                <w:rPr>
+                                  <w:noProof/>
+                                </w:rPr>
+                                <w:t>3</w:t>
+                              </w:r>
+                            </w:fldSimple>
                             <w:bookmarkEnd w:id="9"/>
                           </w:p>
                         </w:txbxContent>
@@ -2654,27 +2589,14 @@
                       <w:r>
                         <w:t xml:space="preserve">voorbeeld </w:t>
                       </w:r>
-                      <w:r>
-                        <w:fldChar w:fldCharType="begin"/>
-                      </w:r>
-                      <w:r>
-                        <w:instrText xml:space="preserve"> SEQ voorbeeld \* ARABIC </w:instrText>
-                      </w:r>
-                      <w:r>
-                        <w:fldChar w:fldCharType="separate"/>
-                      </w:r>
-                      <w:r>
-                        <w:rPr>
-                          <w:noProof/>
-                        </w:rPr>
-                        <w:t>3</w:t>
-                      </w:r>
-                      <w:r>
-                        <w:rPr>
-                          <w:noProof/>
-                        </w:rPr>
-                        <w:fldChar w:fldCharType="end"/>
-                      </w:r>
+                      <w:fldSimple w:instr=" SEQ voorbeeld \* ARABIC ">
+                        <w:r>
+                          <w:rPr>
+                            <w:noProof/>
+                          </w:rPr>
+                          <w:t>3</w:t>
+                        </w:r>
+                      </w:fldSimple>
                       <w:bookmarkEnd w:id="10"/>
                     </w:p>
                   </w:txbxContent>
@@ -4386,26 +4308,77 @@
     <w:p>
       <w:pPr>
         <w:rPr>
+          <w:b/>
+        </w:rPr>
+      </w:pPr>
+      <w:r>
+        <w:rPr>
+          <w:b/>
+        </w:rPr>
+        <w:t>.</w:t>
+      </w:r>
+      <w:r>
+        <w:rPr>
+          <w:b/>
+        </w:rPr>
+        <w:t>game</w:t>
+      </w:r>
+      <w:r>
+        <w:rPr>
+          <w:b/>
+        </w:rPr>
+        <w:br/>
+      </w:r>
+      <w:r>
+        <w:rPr>
           <w:rFonts w:ascii="Courier New" w:hAnsi="Courier New" w:cs="Courier New"/>
           <w:noProof/>
         </w:rPr>
-      </w:pPr>
+        <w:t>time:</w:t>
+      </w:r>
+      <w:r>
+        <w:rPr>
+          <w:rFonts w:ascii="Courier New" w:hAnsi="Courier New" w:cs="Courier New"/>
+          <w:noProof/>
+        </w:rPr>
+        <w:t>12312312354454</w:t>
+      </w:r>
+      <w:r>
+        <w:rPr>
+          <w:rFonts w:ascii="Courier New" w:hAnsi="Courier New" w:cs="Courier New"/>
+          <w:noProof/>
+        </w:rPr>
+        <w:br/>
+        <w:t>gameType:0</w:t>
+      </w:r>
+      <w:r>
+        <w:rPr>
+          <w:rFonts w:ascii="Courier New" w:hAnsi="Courier New" w:cs="Courier New"/>
+          <w:noProof/>
+        </w:rPr>
+        <w:br/>
+        <w:t>wrongSets:5</w:t>
+      </w:r>
+      <w:r>
+        <w:rPr>
+          <w:rFonts w:ascii="Courier New" w:hAnsi="Courier New" w:cs="Courier New"/>
+          <w:noProof/>
+        </w:rPr>
+        <w:br/>
+        <w:t>name:Sijmen</w:t>
+      </w:r>
+      <w:r>
+        <w:rPr>
+          <w:rFonts w:ascii="Courier New" w:hAnsi="Courier New" w:cs="Courier New"/>
+          <w:noProof/>
+        </w:rPr>
+        <w:br/>
+        <w:t>cardsOnScreen:RON1;RON2;RON3;BQN1;RQN2;RQN3;PTY1;PTY2;PTY3</w:t>
+      </w:r>
       <w:r>
         <w:rPr>
           <w:b/>
         </w:rPr>
-        <w:t>.</w:t>
-      </w:r>
-      <w:r>
-        <w:rPr>
-          <w:b/>
-        </w:rPr>
-        <w:t>game</w:t>
-      </w:r>
-      <w:r>
-        <w:rPr>
-          <w:b/>
-        </w:rPr>
         <w:br/>
       </w:r>
       <w:r>
@@ -4413,54 +4386,26 @@
           <w:rFonts w:ascii="Courier New" w:hAnsi="Courier New" w:cs="Courier New"/>
           <w:noProof/>
         </w:rPr>
-        <w:t>time: 3:40</w:t>
-      </w:r>
-      <w:r>
-        <w:rPr>
-          <w:rFonts w:ascii="Courier New" w:hAnsi="Courier New" w:cs="Courier New"/>
-          <w:noProof/>
-        </w:rPr>
-        <w:br/>
-        <w:t>wrongSets: 5</w:t>
-      </w:r>
-      <w:r>
-        <w:rPr>
-          <w:rFonts w:ascii="Courier New" w:hAnsi="Courier New" w:cs="Courier New"/>
-          <w:noProof/>
-        </w:rPr>
-        <w:br/>
-        <w:t>name: Sijmen</w:t>
-      </w:r>
-      <w:r>
-        <w:rPr>
-          <w:rFonts w:ascii="Courier New" w:hAnsi="Courier New" w:cs="Courier New"/>
-          <w:noProof/>
-        </w:rPr>
-        <w:br/>
-        <w:t>cardsOnScreen: RON1;RON2;RON3;BQN1;RQN2;RQN3;PTY1;PTY2;PTY3</w:t>
-      </w:r>
-      <w:r>
-        <w:rPr>
-          <w:b/>
-        </w:rPr>
-        <w:br/>
-      </w:r>
-      <w:r>
-        <w:rPr>
-          <w:rFonts w:ascii="Courier New" w:hAnsi="Courier New" w:cs="Courier New"/>
-          <w:noProof/>
-        </w:rPr>
-        <w:t>cardsInStack: RON1;RON2;RON3;BQN1;RQN2;RQN3;PTY1;PTY2;PTY3</w:t>
+        <w:t>cardsInStack:RON1;RON2;RON3;BQN1;RQN2;RQN3;PTY1;PTY2;PTY3</w:t>
       </w:r>
     </w:p>
     <w:p>
       <w:r>
         <w:t>Dit is het bestandstype dat een game opslaat</w:t>
       </w:r>
-    </w:p>
-    <w:p>
+      <w:r>
+        <w:t>. Het enige nieuwe is de time: dit is de begin tijd in seconden tot nu toe gespeeld.</w:t>
+      </w:r>
+      <w:r>
+        <w:t xml:space="preserve"> Verder staat gameType 0 voor sim</w:t>
+      </w:r>
       <w:bookmarkStart w:id="22" w:name="_GoBack"/>
       <w:bookmarkEnd w:id="22"/>
+      <w:r>
+        <w:t>ple mode, en 1 voor Original mode.</w:t>
+      </w:r>
+    </w:p>
+    <w:p>
       <w:r>
         <w:rPr>
           <w:b/>
@@ -4605,27 +4550,14 @@
       <w:r>
         <w:t xml:space="preserve">Figuur </w:t>
       </w:r>
-      <w:r>
-        <w:fldChar w:fldCharType="begin"/>
-      </w:r>
-      <w:r>
-        <w:instrText xml:space="preserve"> SEQ Figuur \* ARABIC </w:instrText>
-      </w:r>
-      <w:r>
-        <w:fldChar w:fldCharType="separate"/>
-      </w:r>
-      <w:r>
-        <w:rPr>
-          <w:noProof/>
-        </w:rPr>
-        <w:t>1</w:t>
-      </w:r>
-      <w:r>
-        <w:rPr>
-          <w:noProof/>
-        </w:rPr>
-        <w:fldChar w:fldCharType="end"/>
-      </w:r>
+      <w:fldSimple w:instr=" SEQ Figuur \* ARABIC ">
+        <w:r>
+          <w:rPr>
+            <w:noProof/>
+          </w:rPr>
+          <w:t>1</w:t>
+        </w:r>
+      </w:fldSimple>
     </w:p>
     <w:p>
       <w:r>
@@ -4646,6 +4578,7 @@
     </w:p>
     <w:p>
       <w:r>
+        <w:lastRenderedPageBreak/>
         <w:t xml:space="preserve">Het laden van scores wordt gedaan door de functie </w:t>
       </w:r>
       <w:r>
@@ -4660,7 +4593,6 @@
     </w:p>
     <w:p>
       <w:r>
-        <w:lastRenderedPageBreak/>
         <w:t xml:space="preserve">Als tegenhanger van </w:t>
       </w:r>
       <w:r>
@@ -5718,27 +5650,14 @@
       <w:r>
         <w:t xml:space="preserve">Tabel </w:t>
       </w:r>
-      <w:r>
-        <w:fldChar w:fldCharType="begin"/>
-      </w:r>
-      <w:r>
-        <w:instrText xml:space="preserve"> SEQ Tabel \* ARABIC </w:instrText>
-      </w:r>
-      <w:r>
-        <w:fldChar w:fldCharType="separate"/>
-      </w:r>
-      <w:r>
-        <w:rPr>
-          <w:noProof/>
-        </w:rPr>
-        <w:t>2</w:t>
-      </w:r>
-      <w:r>
-        <w:rPr>
-          <w:noProof/>
-        </w:rPr>
-        <w:fldChar w:fldCharType="end"/>
-      </w:r>
+      <w:fldSimple w:instr=" SEQ Tabel \* ARABIC ">
+        <w:r>
+          <w:rPr>
+            <w:noProof/>
+          </w:rPr>
+          <w:t>2</w:t>
+        </w:r>
+      </w:fldSimple>
     </w:p>
     <w:tbl>
       <w:tblPr>
@@ -6888,27 +6807,14 @@
       <w:r>
         <w:t xml:space="preserve">Tabel </w:t>
       </w:r>
-      <w:r>
-        <w:fldChar w:fldCharType="begin"/>
-      </w:r>
-      <w:r>
-        <w:instrText xml:space="preserve"> SEQ Tabel \* ARABIC </w:instrText>
-      </w:r>
-      <w:r>
-        <w:fldChar w:fldCharType="separate"/>
-      </w:r>
-      <w:r>
-        <w:rPr>
-          <w:noProof/>
-        </w:rPr>
-        <w:t>3</w:t>
-      </w:r>
-      <w:r>
-        <w:rPr>
-          <w:noProof/>
-        </w:rPr>
-        <w:fldChar w:fldCharType="end"/>
-      </w:r>
+      <w:fldSimple w:instr=" SEQ Tabel \* ARABIC ">
+        <w:r>
+          <w:rPr>
+            <w:noProof/>
+          </w:rPr>
+          <w:t>3</w:t>
+        </w:r>
+      </w:fldSimple>
     </w:p>
     <w:tbl>
       <w:tblPr>
@@ -9604,7 +9510,7 @@
 </file>
 
 <file path=customXml/itemProps1.xml><?xml version="1.0" encoding="utf-8"?>
-<ds:datastoreItem xmlns:ds="http://schemas.openxmlformats.org/officeDocument/2006/customXml" ds:itemID="{BBACE141-E189-43E4-98F6-F772998A9B33}">
+<ds:datastoreItem xmlns:ds="http://schemas.openxmlformats.org/officeDocument/2006/customXml" ds:itemID="{A9FE4DAF-B25B-44D9-B674-A735C3C2B048}">
   <ds:schemaRefs>
     <ds:schemaRef ds:uri="http://schemas.openxmlformats.org/officeDocument/2006/bibliography"/>
   </ds:schemaRefs>

</xml_diff>

<commit_message>
noog meeer analyse. Ik wordt er helemaal gek van.
</commit_message>
<xml_diff>
--- a/Analyse SusbSet - Sijmen Huizenga.docx
+++ b/Analyse SusbSet - Sijmen Huizenga.docx
@@ -2105,14 +2105,27 @@
                             <w:r>
                               <w:t xml:space="preserve">Voorbeeld </w:t>
                             </w:r>
-                            <w:fldSimple w:instr=" SEQ voorbeeld \* ARABIC ">
-                              <w:r>
-                                <w:rPr>
-                                  <w:noProof/>
-                                </w:rPr>
-                                <w:t>1</w:t>
-                              </w:r>
-                            </w:fldSimple>
+                            <w:r>
+                              <w:fldChar w:fldCharType="begin"/>
+                            </w:r>
+                            <w:r>
+                              <w:instrText xml:space="preserve"> SEQ voorbeeld \* ARABIC </w:instrText>
+                            </w:r>
+                            <w:r>
+                              <w:fldChar w:fldCharType="separate"/>
+                            </w:r>
+                            <w:r>
+                              <w:rPr>
+                                <w:noProof/>
+                              </w:rPr>
+                              <w:t>1</w:t>
+                            </w:r>
+                            <w:r>
+                              <w:rPr>
+                                <w:noProof/>
+                              </w:rPr>
+                              <w:fldChar w:fldCharType="end"/>
+                            </w:r>
                             <w:bookmarkEnd w:id="5"/>
                           </w:p>
                         </w:txbxContent>
@@ -2390,14 +2403,27 @@
                             <w:r>
                               <w:t xml:space="preserve">Voorbeeld </w:t>
                             </w:r>
-                            <w:fldSimple w:instr=" SEQ voorbeeld \* ARABIC ">
-                              <w:r>
-                                <w:rPr>
-                                  <w:noProof/>
-                                </w:rPr>
-                                <w:t>2</w:t>
-                              </w:r>
-                            </w:fldSimple>
+                            <w:r>
+                              <w:fldChar w:fldCharType="begin"/>
+                            </w:r>
+                            <w:r>
+                              <w:instrText xml:space="preserve"> SEQ voorbeeld \* ARABIC </w:instrText>
+                            </w:r>
+                            <w:r>
+                              <w:fldChar w:fldCharType="separate"/>
+                            </w:r>
+                            <w:r>
+                              <w:rPr>
+                                <w:noProof/>
+                              </w:rPr>
+                              <w:t>2</w:t>
+                            </w:r>
+                            <w:r>
+                              <w:rPr>
+                                <w:noProof/>
+                              </w:rPr>
+                              <w:fldChar w:fldCharType="end"/>
+                            </w:r>
                             <w:bookmarkEnd w:id="6"/>
                           </w:p>
                         </w:txbxContent>
@@ -2588,14 +2614,27 @@
                             <w:r>
                               <w:t xml:space="preserve">voorbeeld </w:t>
                             </w:r>
-                            <w:fldSimple w:instr=" SEQ voorbeeld \* ARABIC ">
-                              <w:r>
-                                <w:rPr>
-                                  <w:noProof/>
-                                </w:rPr>
-                                <w:t>3</w:t>
-                              </w:r>
-                            </w:fldSimple>
+                            <w:r>
+                              <w:fldChar w:fldCharType="begin"/>
+                            </w:r>
+                            <w:r>
+                              <w:instrText xml:space="preserve"> SEQ voorbeeld \* ARABIC </w:instrText>
+                            </w:r>
+                            <w:r>
+                              <w:fldChar w:fldCharType="separate"/>
+                            </w:r>
+                            <w:r>
+                              <w:rPr>
+                                <w:noProof/>
+                              </w:rPr>
+                              <w:t>3</w:t>
+                            </w:r>
+                            <w:r>
+                              <w:rPr>
+                                <w:noProof/>
+                              </w:rPr>
+                              <w:fldChar w:fldCharType="end"/>
+                            </w:r>
                             <w:bookmarkEnd w:id="7"/>
                           </w:p>
                         </w:txbxContent>
@@ -3302,7 +3341,13 @@
     </w:p>
     <w:p>
       <w:r>
-        <w:t xml:space="preserve">In dit hoofdstuk wordt vertelt hoe de software technisch in elkaar zit. Als eerste wordt de globale structuur van het </w:t>
+        <w:t xml:space="preserve">In dit hoofdstuk wordt vertelt hoe de software technisch </w:t>
+      </w:r>
+      <w:r>
+        <w:t>gebouwd gaat worden</w:t>
+      </w:r>
+      <w:r>
+        <w:t xml:space="preserve">. Als eerste wordt de globale structuur van het </w:t>
       </w:r>
       <w:r>
         <w:t>programma</w:t>
@@ -3558,7 +3603,24 @@
         </w:tc>
       </w:tr>
     </w:tbl>
+    <w:p/>
     <w:p>
+      <w:pPr>
+        <w:pStyle w:val="Kop2"/>
+      </w:pPr>
+      <w:r>
+        <w:t>Functies</w:t>
+      </w:r>
+    </w:p>
+    <w:p>
+      <w:r>
+        <w:t>Er komen een groot aantal functies. Een tabel met functies is te vinden in onderstaande tabel. In deze tabel zijn de argumenten en return waarden te vinden. Ook is er een korte uitleg met wat deze functies doen. Een aantal functies zijn ver</w:t>
+      </w:r>
+      <w:bookmarkStart w:id="13" w:name="_GoBack"/>
+      <w:bookmarkEnd w:id="13"/>
+      <w:r>
+        <w:t>der in het verslag nader beschreven.</w:t>
+      </w:r>
       <w:r>
         <w:br w:type="page"/>
       </w:r>
@@ -3833,14 +3895,27 @@
       <w:r>
         <w:t xml:space="preserve">Figuur </w:t>
       </w:r>
-      <w:fldSimple w:instr=" SEQ Figuur \* ARABIC ">
-        <w:r>
-          <w:rPr>
-            <w:noProof/>
-          </w:rPr>
-          <w:t>1</w:t>
-        </w:r>
-      </w:fldSimple>
+      <w:r>
+        <w:fldChar w:fldCharType="begin"/>
+      </w:r>
+      <w:r>
+        <w:instrText xml:space="preserve"> SEQ Figuur \* ARABIC </w:instrText>
+      </w:r>
+      <w:r>
+        <w:fldChar w:fldCharType="separate"/>
+      </w:r>
+      <w:r>
+        <w:rPr>
+          <w:noProof/>
+        </w:rPr>
+        <w:t>1</w:t>
+      </w:r>
+      <w:r>
+        <w:rPr>
+          <w:noProof/>
+        </w:rPr>
+        <w:fldChar w:fldCharType="end"/>
+      </w:r>
     </w:p>
     <w:p>
       <w:r>
@@ -4084,7 +4159,7 @@
       <w:pPr>
         <w:pStyle w:val="Kop1"/>
       </w:pPr>
-      <w:bookmarkStart w:id="13" w:name="_Toc401217894"/>
+      <w:bookmarkStart w:id="14" w:name="_Toc401217894"/>
       <w:r>
         <w:lastRenderedPageBreak/>
         <w:t>Test</w:t>
@@ -4092,7 +4167,7 @@
       <w:r>
         <w:t>en</w:t>
       </w:r>
-      <w:bookmarkEnd w:id="13"/>
+      <w:bookmarkEnd w:id="14"/>
       <w:r>
         <w:tab/>
       </w:r>
@@ -4375,8 +4450,6 @@
     </w:tbl>
     <w:p/>
     <w:p>
-      <w:bookmarkStart w:id="14" w:name="_GoBack"/>
-      <w:bookmarkEnd w:id="14"/>
       <w:r>
         <w:br w:type="page"/>
       </w:r>
@@ -4418,14 +4491,27 @@
       <w:r>
         <w:t xml:space="preserve">Tabel </w:t>
       </w:r>
-      <w:fldSimple w:instr=" SEQ Tabel \* ARABIC ">
-        <w:r>
-          <w:rPr>
-            <w:noProof/>
-          </w:rPr>
-          <w:t>2</w:t>
-        </w:r>
-      </w:fldSimple>
+      <w:r>
+        <w:fldChar w:fldCharType="begin"/>
+      </w:r>
+      <w:r>
+        <w:instrText xml:space="preserve"> SEQ Tabel \* ARABIC </w:instrText>
+      </w:r>
+      <w:r>
+        <w:fldChar w:fldCharType="separate"/>
+      </w:r>
+      <w:r>
+        <w:rPr>
+          <w:noProof/>
+        </w:rPr>
+        <w:t>2</w:t>
+      </w:r>
+      <w:r>
+        <w:rPr>
+          <w:noProof/>
+        </w:rPr>
+        <w:fldChar w:fldCharType="end"/>
+      </w:r>
     </w:p>
     <w:tbl>
       <w:tblPr>
@@ -6659,7 +6745,7 @@
           <w:rPr>
             <w:noProof/>
           </w:rPr>
-          <w:t>10</w:t>
+          <w:t>7</w:t>
         </w:r>
         <w:r>
           <w:fldChar w:fldCharType="end"/>
@@ -9319,7 +9405,7 @@
   <a:extraClrSchemeLst/>
   <a:extLst>
     <a:ext uri="{05A4C25C-085E-4340-85A3-A5531E510DB2}">
-      <thm15:themeFamily xmlns="" xmlns:thm15="http://schemas.microsoft.com/office/thememl/2012/main" name="Office Theme" id="{62F939B6-93AF-4DB8-9C6B-D6C7DFDC589F}" vid="{4A3C46E8-61CC-4603-A589-7422A47A8E4A}"/>
+      <thm15:themeFamily xmlns:thm15="http://schemas.microsoft.com/office/thememl/2012/main" xmlns="" name="Office Theme" id="{62F939B6-93AF-4DB8-9C6B-D6C7DFDC589F}" vid="{4A3C46E8-61CC-4603-A589-7422A47A8E4A}"/>
     </a:ext>
   </a:extLst>
 </a:theme>
@@ -9348,7 +9434,7 @@
 </file>
 
 <file path=customXml/itemProps1.xml><?xml version="1.0" encoding="utf-8"?>
-<ds:datastoreItem xmlns:ds="http://schemas.openxmlformats.org/officeDocument/2006/customXml" ds:itemID="{2469BB73-1C37-453A-B3C0-7B922F50C055}">
+<ds:datastoreItem xmlns:ds="http://schemas.openxmlformats.org/officeDocument/2006/customXml" ds:itemID="{494493E9-ED76-4D91-8A1E-93B499D4DC10}">
   <ds:schemaRefs>
     <ds:schemaRef ds:uri="http://schemas.openxmlformats.org/officeDocument/2006/bibliography"/>
   </ds:schemaRefs>

</xml_diff>